<commit_message>
phuc dep trai ai cung biet
</commit_message>
<xml_diff>
--- a/Báo cáo đồ án.docx
+++ b/Báo cáo đồ án.docx
@@ -33071,7 +33071,7 @@
                 <w:sz w:val="24"/>
                 <w:szCs w:val="24"/>
               </w:rPr>
-              <w:t>Kiểm tra các điều kiện kích hoạt ô xử lí này trong hệ thống, nếu hợp lệ thì cho phép nhân viên đăng nhập vào hệ thống, ngược lại thông báo sai thông tin đăng nhập.</w:t>
+              <w:t>Xử lý các tác vụ cần thưc hiện khi có khách hàng tới với nhu cầu đặt phòng ở khách sạn.</w:t>
             </w:r>
           </w:p>
         </w:tc>
@@ -33672,7 +33672,7 @@
                 <w:sz w:val="24"/>
                 <w:szCs w:val="24"/>
               </w:rPr>
-              <w:t>Kiểm tra các điều kiện kích hoạt ô xử lí này trong hệ thống, nếu hợp lệ thì cho phép nhân viên đăng nhập vào hệ thống, ngược lại thông báo sai thông tin đăng nhập.</w:t>
+              <w:t>Xử lý các tác vụ cần thưc hiện khi có khách hàng tới đặt phòng trực tiếp hoặc đặt phòng trước.</w:t>
             </w:r>
           </w:p>
         </w:tc>
@@ -33701,6 +33701,7 @@
                 <w:sz w:val="24"/>
                 <w:szCs w:val="24"/>
               </w:rPr>
+              <w:lastRenderedPageBreak/>
               <w:t>Điều kiện bắt đầu (kích hoạt)</w:t>
             </w:r>
           </w:p>
@@ -34248,7 +34249,7 @@
                 <w:sz w:val="24"/>
                 <w:szCs w:val="24"/>
               </w:rPr>
-              <w:t>Kiểm tra các điều kiện kích hoạt ô xử lí này trong hệ thống, nếu hợp lệ thì cho phép nhân viên đăng nhập vào hệ thống, ngược lại thông báo sai thông tin đăng nhập.</w:t>
+              <w:t>Khi khách hàng có nhu cầu thanh toán tiền phòng thì nhân viên tiếp tân sẽ kiểm tra hóa đơn của phòng đó và in ra cho khách. Yêu cầu khách thanh toán.</w:t>
             </w:r>
           </w:p>
         </w:tc>
@@ -34832,7 +34833,7 @@
                 <w:sz w:val="24"/>
                 <w:szCs w:val="24"/>
               </w:rPr>
-              <w:t>Kiểm tra các điều kiện kích hoạt ô xử lí này trong hệ thống, nếu hợp lệ thì cho phép nhân viên đăng nhập vào hệ thống, ngược lại thông báo sai thông tin đăng nhập.</w:t>
+              <w:t>Khách hàng tới đặt phòng tại khách sạn.</w:t>
             </w:r>
           </w:p>
         </w:tc>
@@ -35285,6 +35286,7 @@
                 <w:sz w:val="24"/>
                 <w:szCs w:val="24"/>
               </w:rPr>
+              <w:lastRenderedPageBreak/>
               <w:t xml:space="preserve">Người lập: </w:t>
             </w:r>
             <w:r>
@@ -35408,7 +35410,7 @@
                 <w:sz w:val="24"/>
                 <w:szCs w:val="24"/>
               </w:rPr>
-              <w:t>Kiểm tra các điều kiện kích hoạt ô xử lí này trong hệ thống, nếu hợp lệ thì cho phép nhân viên đăng nhập vào hệ thống, ngược lại thông báo sai thông tin đăng nhập.</w:t>
+              <w:t>Khách hàng liên hệ với nhân viên tiếp tân để đặt phòng trước và đặt cọc cho khách sạn.</w:t>
             </w:r>
           </w:p>
         </w:tc>
@@ -35461,39 +35463,7 @@
                 <w:sz w:val="24"/>
                 <w:szCs w:val="24"/>
               </w:rPr>
-              <w:t xml:space="preserve">Khách hàng </w:t>
-            </w:r>
-            <w:r>
-              <w:rPr>
-                <w:rFonts w:ascii="Times New Roman" w:hAnsi="Times New Roman" w:cs="Times New Roman"/>
-                <w:sz w:val="24"/>
-                <w:szCs w:val="24"/>
-              </w:rPr>
-              <w:t xml:space="preserve">liên hệ với nhân viên tiếp tân để </w:t>
-            </w:r>
-            <w:r>
-              <w:rPr>
-                <w:rFonts w:ascii="Times New Roman" w:hAnsi="Times New Roman" w:cs="Times New Roman"/>
-                <w:sz w:val="24"/>
-                <w:szCs w:val="24"/>
-              </w:rPr>
-              <w:t xml:space="preserve">yêu cầu </w:t>
-            </w:r>
-            <w:r>
-              <w:rPr>
-                <w:rFonts w:ascii="Times New Roman" w:hAnsi="Times New Roman" w:cs="Times New Roman"/>
-                <w:sz w:val="24"/>
-                <w:szCs w:val="24"/>
-              </w:rPr>
-              <w:t>đặt phòng trước</w:t>
-            </w:r>
-            <w:r>
-              <w:rPr>
-                <w:rFonts w:ascii="Times New Roman" w:hAnsi="Times New Roman" w:cs="Times New Roman"/>
-                <w:sz w:val="24"/>
-                <w:szCs w:val="24"/>
-              </w:rPr>
-              <w:t xml:space="preserve"> trong khách sạn.</w:t>
+              <w:t>Khách hàng liên hệ với nhân viên tiếp tân để yêu cầu đặt phòng trước trong khách sạn.</w:t>
             </w:r>
           </w:p>
         </w:tc>
@@ -36032,7 +36002,7 @@
                 <w:sz w:val="24"/>
                 <w:szCs w:val="24"/>
               </w:rPr>
-              <w:t>Kiểm tra các điều kiện kích hoạt ô xử lí này trong hệ thống, nếu hợp lệ thì cho phép nhân viên đăng nhập vào hệ thống, ngược lại thông báo sai thông tin đăng nhập.</w:t>
+              <w:t>Nhân viên sẽ kiểm tra phòng và dẫn khách tới để nhận phòng.</w:t>
             </w:r>
           </w:p>
         </w:tc>
@@ -36592,7 +36562,7 @@
                 <w:sz w:val="24"/>
                 <w:szCs w:val="24"/>
               </w:rPr>
-              <w:t>Kiểm tra các điều kiện kích hoạt ô xử lí này trong hệ thống, nếu hợp lệ thì cho phép nhân viên đăng nhập vào hệ thống, ngược lại thông báo sai thông tin đăng nhập.</w:t>
+              <w:t>Kiểm tra thông tin đặt phòng trước của khách hàng có hợp lệ hay không.</w:t>
             </w:r>
           </w:p>
         </w:tc>
@@ -36926,6 +36896,7 @@
                 <w:sz w:val="24"/>
                 <w:szCs w:val="24"/>
               </w:rPr>
+              <w:lastRenderedPageBreak/>
               <w:t>Dự án: Quản lí khách sạn</w:t>
             </w:r>
           </w:p>
@@ -37168,7 +37139,7 @@
                 <w:sz w:val="24"/>
                 <w:szCs w:val="24"/>
               </w:rPr>
-              <w:t>Kiểm tra các điều kiện kích hoạt ô xử lí này trong hệ thống, nếu hợp lệ thì cho phép nhân viên đăng nhập vào hệ thống, ngược lại thông báo sai thông tin đăng nhập.</w:t>
+              <w:t>Trước khi giao phòng cho khách nhân viên tiếp tân sẽ kiểm tra phòng trước rồi mới giao cho khách.</w:t>
             </w:r>
           </w:p>
         </w:tc>
@@ -37718,7 +37689,7 @@
                 <w:sz w:val="24"/>
                 <w:szCs w:val="24"/>
               </w:rPr>
-              <w:t>Kiểm tra các điều kiện kích hoạt ô xử lí này trong hệ thống, nếu hợp lệ thì cho phép nhân viên đăng nhập vào hệ thống, ngược lại thông báo sai thông tin đăng nhập.</w:t>
+              <w:t>Sau khi mọi thứ đã ổn thì nhân viên tiến hành giao phòng và chìa khóa phòng cho khách hàng.</w:t>
             </w:r>
           </w:p>
         </w:tc>
@@ -38154,16 +38125,7 @@
                 <w:sz w:val="24"/>
                 <w:szCs w:val="24"/>
               </w:rPr>
-              <w:t>dịch vụ</w:t>
-            </w:r>
-            <w:r>
-              <w:rPr>
-                <w:rFonts w:ascii="Times New Roman" w:hAnsi="Times New Roman" w:cs="Times New Roman"/>
-                <w:b/>
-                <w:sz w:val="24"/>
-                <w:szCs w:val="24"/>
-              </w:rPr>
-              <w:t xml:space="preserve"> ăn uống</w:t>
+              <w:t>dịch vụ ăn uống</w:t>
             </w:r>
           </w:p>
         </w:tc>
@@ -38343,7 +38305,7 @@
                 <w:sz w:val="24"/>
                 <w:szCs w:val="24"/>
               </w:rPr>
-              <w:t>Kiểm tra các điều kiện kích hoạt ô xử lí này trong hệ thống, nếu hợp lệ thì cho phép nhân viên đăng nhập vào hệ thống, ngược lại thông báo sai thông tin đăng nhập.</w:t>
+              <w:t>Khách hàng có nhu cầu ăn uống và có 2 cách 1 là liên hệ với nhân viên tiếp tân để phục vụ tại phòng hoặc 2 là tiến xuống sảnh ăn uống của khách sạn.</w:t>
             </w:r>
           </w:p>
         </w:tc>
@@ -38412,23 +38374,7 @@
                 <w:sz w:val="24"/>
                 <w:szCs w:val="24"/>
               </w:rPr>
-              <w:t xml:space="preserve"> </w:t>
-            </w:r>
-            <w:r>
-              <w:rPr>
-                <w:rFonts w:ascii="Times New Roman" w:hAnsi="Times New Roman" w:cs="Times New Roman"/>
-                <w:sz w:val="24"/>
-                <w:szCs w:val="24"/>
-              </w:rPr>
-              <w:t>đồ ăn, thức uống</w:t>
-            </w:r>
-            <w:r>
-              <w:rPr>
-                <w:rFonts w:ascii="Times New Roman" w:hAnsi="Times New Roman" w:cs="Times New Roman"/>
-                <w:sz w:val="24"/>
-                <w:szCs w:val="24"/>
-              </w:rPr>
-              <w:t xml:space="preserve"> trong khách sạn.</w:t>
+              <w:t xml:space="preserve"> đồ ăn, thức uống trong khách sạn.</w:t>
             </w:r>
           </w:p>
         </w:tc>
@@ -38481,23 +38427,7 @@
                 <w:sz w:val="24"/>
                 <w:szCs w:val="24"/>
               </w:rPr>
-              <w:t>Thông tin nhân viên</w:t>
-            </w:r>
-            <w:r>
-              <w:rPr>
-                <w:rFonts w:ascii="Times New Roman" w:hAnsi="Times New Roman" w:cs="Times New Roman"/>
-                <w:sz w:val="24"/>
-                <w:szCs w:val="24"/>
-              </w:rPr>
-              <w:t>, danh sách khách hàng</w:t>
-            </w:r>
-            <w:r>
-              <w:rPr>
-                <w:rFonts w:ascii="Times New Roman" w:hAnsi="Times New Roman" w:cs="Times New Roman"/>
-                <w:sz w:val="24"/>
-                <w:szCs w:val="24"/>
-              </w:rPr>
-              <w:t>, bảng giá ăn uống, yêu cầu dịch vụ ăn uống.</w:t>
+              <w:t>Thông tin nhân viên, danh sách khách hàng, bảng giá ăn uống, yêu cầu dịch vụ ăn uống.</w:t>
             </w:r>
           </w:p>
         </w:tc>
@@ -38550,47 +38480,7 @@
                 <w:sz w:val="24"/>
                 <w:szCs w:val="24"/>
               </w:rPr>
-              <w:t>T</w:t>
-            </w:r>
-            <w:r>
-              <w:rPr>
-                <w:rFonts w:ascii="Times New Roman" w:hAnsi="Times New Roman" w:cs="Times New Roman"/>
-                <w:sz w:val="24"/>
-                <w:szCs w:val="24"/>
-              </w:rPr>
-              <w:t xml:space="preserve">hông tin </w:t>
-            </w:r>
-            <w:r>
-              <w:rPr>
-                <w:rFonts w:ascii="Times New Roman" w:hAnsi="Times New Roman" w:cs="Times New Roman"/>
-                <w:sz w:val="24"/>
-                <w:szCs w:val="24"/>
-              </w:rPr>
-              <w:t>dịch vụ ăn uống</w:t>
-            </w:r>
-            <w:r>
-              <w:rPr>
-                <w:rFonts w:ascii="Times New Roman" w:hAnsi="Times New Roman" w:cs="Times New Roman"/>
-                <w:sz w:val="24"/>
-                <w:szCs w:val="24"/>
-              </w:rPr>
-              <w:t xml:space="preserve">, hóa đơn </w:t>
-            </w:r>
-            <w:r>
-              <w:rPr>
-                <w:rFonts w:ascii="Times New Roman" w:hAnsi="Times New Roman" w:cs="Times New Roman"/>
-                <w:sz w:val="24"/>
-                <w:szCs w:val="24"/>
-              </w:rPr>
-              <w:t>ăn uống</w:t>
-            </w:r>
-            <w:r>
-              <w:rPr>
-                <w:rFonts w:ascii="Times New Roman" w:hAnsi="Times New Roman" w:cs="Times New Roman"/>
-                <w:sz w:val="24"/>
-                <w:szCs w:val="24"/>
-              </w:rPr>
-              <w:t>.</w:t>
+              <w:t>Thông tin dịch vụ ăn uống, hóa đơn ăn uống.</w:t>
             </w:r>
           </w:p>
         </w:tc>
@@ -38696,15 +38586,7 @@
                 <w:sz w:val="24"/>
                 <w:szCs w:val="24"/>
               </w:rPr>
-              <w:t>Khách hàng phải thuê phòng trong khách sạn.</w:t>
-            </w:r>
-            <w:r>
-              <w:rPr>
-                <w:rFonts w:ascii="Times New Roman" w:hAnsi="Times New Roman" w:cs="Times New Roman"/>
-                <w:sz w:val="24"/>
-                <w:szCs w:val="24"/>
-              </w:rPr>
-              <w:t xml:space="preserve"> </w:t>
+              <w:t xml:space="preserve">Khách hàng phải thuê phòng trong khách sạn. </w:t>
             </w:r>
           </w:p>
         </w:tc>
@@ -38733,6 +38615,7 @@
           <w:sz w:val="24"/>
           <w:szCs w:val="24"/>
         </w:rPr>
+        <w:lastRenderedPageBreak/>
         <w:t>Ô xử lí “</w:t>
       </w:r>
       <w:r>
@@ -38741,15 +38624,7 @@
           <w:sz w:val="24"/>
           <w:szCs w:val="24"/>
         </w:rPr>
-        <w:t>1.3</w:t>
-      </w:r>
-      <w:r>
-        <w:rPr>
-          <w:rFonts w:ascii="Times New Roman" w:hAnsi="Times New Roman" w:cs="Times New Roman"/>
-          <w:sz w:val="24"/>
-          <w:szCs w:val="24"/>
-        </w:rPr>
-        <w:t>.1</w:t>
+        <w:t>1.3.1</w:t>
       </w:r>
       <w:r>
         <w:rPr>
@@ -38901,16 +38776,7 @@
                 <w:sz w:val="24"/>
                 <w:szCs w:val="24"/>
               </w:rPr>
-              <w:t>: 1</w:t>
-            </w:r>
-            <w:r>
-              <w:rPr>
-                <w:rFonts w:ascii="Times New Roman" w:hAnsi="Times New Roman" w:cs="Times New Roman"/>
-                <w:b/>
-                <w:sz w:val="24"/>
-                <w:szCs w:val="24"/>
-              </w:rPr>
-              <w:t>2</w:t>
+              <w:t>: 12</w:t>
             </w:r>
           </w:p>
         </w:tc>
@@ -39064,7 +38930,7 @@
                 <w:sz w:val="24"/>
                 <w:szCs w:val="24"/>
               </w:rPr>
-              <w:t>Kiểm tra các điều kiện kích hoạt ô xử lí này trong hệ thống, nếu hợp lệ thì cho phép nhân viên đăng nhập vào hệ thống, ngược lại thông báo sai thông tin đăng nhập.</w:t>
+              <w:t>Khách hàng sẽ order cho nhân viên tiếp tân ở dưới và đồ ăn thức uống sẽ được mang đến tận phòng.</w:t>
             </w:r>
           </w:p>
         </w:tc>
@@ -39117,39 +38983,7 @@
                 <w:sz w:val="24"/>
                 <w:szCs w:val="24"/>
               </w:rPr>
-              <w:t>Khách hàng yêu</w:t>
-            </w:r>
-            <w:r>
-              <w:rPr>
-                <w:rFonts w:ascii="Times New Roman" w:hAnsi="Times New Roman" w:cs="Times New Roman"/>
-                <w:sz w:val="24"/>
-                <w:szCs w:val="24"/>
-              </w:rPr>
-              <w:t xml:space="preserve"> cầu</w:t>
-            </w:r>
-            <w:r>
-              <w:rPr>
-                <w:rFonts w:ascii="Times New Roman" w:hAnsi="Times New Roman" w:cs="Times New Roman"/>
-                <w:sz w:val="24"/>
-                <w:szCs w:val="24"/>
-              </w:rPr>
-              <w:t xml:space="preserve"> đồ ăn, thức uống </w:t>
-            </w:r>
-            <w:r>
-              <w:rPr>
-                <w:rFonts w:ascii="Times New Roman" w:hAnsi="Times New Roman" w:cs="Times New Roman"/>
-                <w:sz w:val="24"/>
-                <w:szCs w:val="24"/>
-              </w:rPr>
-              <w:t xml:space="preserve">tại phòng </w:t>
-            </w:r>
-            <w:r>
-              <w:rPr>
-                <w:rFonts w:ascii="Times New Roman" w:hAnsi="Times New Roman" w:cs="Times New Roman"/>
-                <w:sz w:val="24"/>
-                <w:szCs w:val="24"/>
-              </w:rPr>
-              <w:t>trong khách sạn.</w:t>
+              <w:t>Khách hàng yêu cầu đồ ăn, thức uống tại phòng trong khách sạn.</w:t>
             </w:r>
           </w:p>
         </w:tc>
@@ -39202,23 +39036,7 @@
                 <w:sz w:val="24"/>
                 <w:szCs w:val="24"/>
               </w:rPr>
-              <w:t>Thông tin nhân viên, danh sách khách hàng, bảng giá ăn uống, yêu cầu dịch vụ ăn uống</w:t>
-            </w:r>
-            <w:r>
-              <w:rPr>
-                <w:rFonts w:ascii="Times New Roman" w:hAnsi="Times New Roman" w:cs="Times New Roman"/>
-                <w:sz w:val="24"/>
-                <w:szCs w:val="24"/>
-              </w:rPr>
-              <w:t xml:space="preserve"> tại phòng</w:t>
-            </w:r>
-            <w:r>
-              <w:rPr>
-                <w:rFonts w:ascii="Times New Roman" w:hAnsi="Times New Roman" w:cs="Times New Roman"/>
-                <w:sz w:val="24"/>
-                <w:szCs w:val="24"/>
-              </w:rPr>
-              <w:t>.</w:t>
+              <w:t>Thông tin nhân viên, danh sách khách hàng, bảng giá ăn uống, yêu cầu dịch vụ ăn uống tại phòng.</w:t>
             </w:r>
           </w:p>
         </w:tc>
@@ -39271,39 +39089,7 @@
                 <w:sz w:val="24"/>
                 <w:szCs w:val="24"/>
               </w:rPr>
-              <w:t xml:space="preserve">Thông tin </w:t>
-            </w:r>
-            <w:r>
-              <w:rPr>
-                <w:rFonts w:ascii="Times New Roman" w:hAnsi="Times New Roman" w:cs="Times New Roman"/>
-                <w:sz w:val="24"/>
-                <w:szCs w:val="24"/>
-              </w:rPr>
-              <w:t>các món ăn thức uống</w:t>
-            </w:r>
-            <w:r>
-              <w:rPr>
-                <w:rFonts w:ascii="Times New Roman" w:hAnsi="Times New Roman" w:cs="Times New Roman"/>
-                <w:sz w:val="24"/>
-                <w:szCs w:val="24"/>
-              </w:rPr>
-              <w:t xml:space="preserve">, </w:t>
-            </w:r>
-            <w:r>
-              <w:rPr>
-                <w:rFonts w:ascii="Times New Roman" w:hAnsi="Times New Roman" w:cs="Times New Roman"/>
-                <w:sz w:val="24"/>
-                <w:szCs w:val="24"/>
-              </w:rPr>
-              <w:t>thông tin và phương thức thanh toán</w:t>
-            </w:r>
-            <w:r>
-              <w:rPr>
-                <w:rFonts w:ascii="Times New Roman" w:hAnsi="Times New Roman" w:cs="Times New Roman"/>
-                <w:sz w:val="24"/>
-                <w:szCs w:val="24"/>
-              </w:rPr>
-              <w:t>.</w:t>
+              <w:t>Thông tin các món ăn thức uống, thông tin và phương thức thanh toán.</w:t>
             </w:r>
           </w:p>
         </w:tc>
@@ -39446,7 +39232,7 @@
           <w:sz w:val="24"/>
           <w:szCs w:val="24"/>
         </w:rPr>
-        <w:t>1.3</w:t>
+        <w:t>1.3.2</w:t>
       </w:r>
       <w:r>
         <w:rPr>
@@ -39454,7 +39240,7 @@
           <w:sz w:val="24"/>
           <w:szCs w:val="24"/>
         </w:rPr>
-        <w:t>.2</w:t>
+        <w:t xml:space="preserve"> – </w:t>
       </w:r>
       <w:r>
         <w:rPr>
@@ -39462,23 +39248,7 @@
           <w:sz w:val="24"/>
           <w:szCs w:val="24"/>
         </w:rPr>
-        <w:t xml:space="preserve"> – </w:t>
-      </w:r>
-      <w:r>
-        <w:rPr>
-          <w:rFonts w:ascii="Times New Roman" w:hAnsi="Times New Roman" w:cs="Times New Roman"/>
-          <w:sz w:val="24"/>
-          <w:szCs w:val="24"/>
-        </w:rPr>
-        <w:t xml:space="preserve">Phục vụ tại </w:t>
-      </w:r>
-      <w:r>
-        <w:rPr>
-          <w:rFonts w:ascii="Times New Roman" w:hAnsi="Times New Roman" w:cs="Times New Roman"/>
-          <w:sz w:val="24"/>
-          <w:szCs w:val="24"/>
-        </w:rPr>
-        <w:t>sảnh ăn uống</w:t>
+        <w:t>Phục vụ tại sảnh ăn uống</w:t>
       </w:r>
       <w:r>
         <w:rPr>
@@ -39579,16 +39349,7 @@
                 <w:sz w:val="24"/>
                 <w:szCs w:val="24"/>
               </w:rPr>
-              <w:t>Phục vụ tạ</w:t>
-            </w:r>
-            <w:r>
-              <w:rPr>
-                <w:rFonts w:ascii="Times New Roman" w:hAnsi="Times New Roman" w:cs="Times New Roman"/>
-                <w:b/>
-                <w:sz w:val="24"/>
-                <w:szCs w:val="24"/>
-              </w:rPr>
-              <w:t>i sảnh ăn uống</w:t>
+              <w:t>Phục vụ tại sảnh ăn uống</w:t>
             </w:r>
           </w:p>
         </w:tc>
@@ -39623,16 +39384,7 @@
                 <w:sz w:val="24"/>
                 <w:szCs w:val="24"/>
               </w:rPr>
-              <w:t>: 1</w:t>
-            </w:r>
-            <w:r>
-              <w:rPr>
-                <w:rFonts w:ascii="Times New Roman" w:hAnsi="Times New Roman" w:cs="Times New Roman"/>
-                <w:b/>
-                <w:sz w:val="24"/>
-                <w:szCs w:val="24"/>
-              </w:rPr>
-              <w:t>3</w:t>
+              <w:t>: 13</w:t>
             </w:r>
           </w:p>
         </w:tc>
@@ -39786,7 +39538,7 @@
                 <w:sz w:val="24"/>
                 <w:szCs w:val="24"/>
               </w:rPr>
-              <w:t>Kiểm tra các điều kiện kích hoạt ô xử lí này trong hệ thống, nếu hợp lệ thì cho phép nhân viên đăng nhập vào hệ thống, ngược lại thông báo sai thông tin đăng nhập.</w:t>
+              <w:t>Khách hàng sẽ tiến xuống sảnh ăn uống tại khách sạn và trực tiếp order và dùng tại đây.</w:t>
             </w:r>
           </w:p>
         </w:tc>
@@ -39815,7 +39567,6 @@
                 <w:sz w:val="24"/>
                 <w:szCs w:val="24"/>
               </w:rPr>
-              <w:lastRenderedPageBreak/>
               <w:t>Điều kiện bắt đầu (kích hoạt)</w:t>
             </w:r>
           </w:p>
@@ -39840,39 +39591,7 @@
                 <w:sz w:val="24"/>
                 <w:szCs w:val="24"/>
               </w:rPr>
-              <w:t xml:space="preserve">Khách hàng yêu </w:t>
-            </w:r>
-            <w:r>
-              <w:rPr>
-                <w:rFonts w:ascii="Times New Roman" w:hAnsi="Times New Roman" w:cs="Times New Roman"/>
-                <w:sz w:val="24"/>
-                <w:szCs w:val="24"/>
-              </w:rPr>
-              <w:t xml:space="preserve">cầu </w:t>
-            </w:r>
-            <w:r>
-              <w:rPr>
-                <w:rFonts w:ascii="Times New Roman" w:hAnsi="Times New Roman" w:cs="Times New Roman"/>
-                <w:sz w:val="24"/>
-                <w:szCs w:val="24"/>
-              </w:rPr>
-              <w:t xml:space="preserve">đồ ăn, thức uống tại </w:t>
-            </w:r>
-            <w:r>
-              <w:rPr>
-                <w:rFonts w:ascii="Times New Roman" w:hAnsi="Times New Roman" w:cs="Times New Roman"/>
-                <w:sz w:val="24"/>
-                <w:szCs w:val="24"/>
-              </w:rPr>
-              <w:t>sảnh ăn uống</w:t>
-            </w:r>
-            <w:r>
-              <w:rPr>
-                <w:rFonts w:ascii="Times New Roman" w:hAnsi="Times New Roman" w:cs="Times New Roman"/>
-                <w:sz w:val="24"/>
-                <w:szCs w:val="24"/>
-              </w:rPr>
-              <w:t xml:space="preserve"> trong khách sạn.</w:t>
+              <w:t>Khách hàng yêu cầu đồ ăn, thức uống tại sảnh ăn uống trong khách sạn.</w:t>
             </w:r>
           </w:p>
         </w:tc>
@@ -39925,23 +39644,7 @@
                 <w:sz w:val="24"/>
                 <w:szCs w:val="24"/>
               </w:rPr>
-              <w:t>Thông tin nhân viên, danh sách khách hàng, bảng giá ăn uống, yêu cầu dịch vụ ăn uống tạ</w:t>
-            </w:r>
-            <w:r>
-              <w:rPr>
-                <w:rFonts w:ascii="Times New Roman" w:hAnsi="Times New Roman" w:cs="Times New Roman"/>
-                <w:sz w:val="24"/>
-                <w:szCs w:val="24"/>
-              </w:rPr>
-              <w:t>i sảnh ăn uống</w:t>
-            </w:r>
-            <w:r>
-              <w:rPr>
-                <w:rFonts w:ascii="Times New Roman" w:hAnsi="Times New Roman" w:cs="Times New Roman"/>
-                <w:sz w:val="24"/>
-                <w:szCs w:val="24"/>
-              </w:rPr>
-              <w:t>.</w:t>
+              <w:t>Thông tin nhân viên, danh sách khách hàng, bảng giá ăn uống, yêu cầu dịch vụ ăn uống tại sảnh ăn uống.</w:t>
             </w:r>
           </w:p>
         </w:tc>
@@ -40047,23 +39750,7 @@
                 <w:sz w:val="24"/>
                 <w:szCs w:val="24"/>
               </w:rPr>
-              <w:t xml:space="preserve">Nhân viên </w:t>
-            </w:r>
-            <w:r>
-              <w:rPr>
-                <w:rFonts w:ascii="Times New Roman" w:hAnsi="Times New Roman" w:cs="Times New Roman"/>
-                <w:sz w:val="24"/>
-                <w:szCs w:val="24"/>
-              </w:rPr>
-              <w:t>tại sảnh ăn uống</w:t>
-            </w:r>
-            <w:r>
-              <w:rPr>
-                <w:rFonts w:ascii="Times New Roman" w:hAnsi="Times New Roman" w:cs="Times New Roman"/>
-                <w:sz w:val="24"/>
-                <w:szCs w:val="24"/>
-              </w:rPr>
-              <w:t>.</w:t>
+              <w:t>Nhân viên tại sảnh ăn uống.</w:t>
             </w:r>
           </w:p>
         </w:tc>
@@ -40153,15 +39840,7 @@
           <w:sz w:val="24"/>
           <w:szCs w:val="24"/>
         </w:rPr>
-        <w:t>1.3</w:t>
-      </w:r>
-      <w:r>
-        <w:rPr>
-          <w:rFonts w:ascii="Times New Roman" w:hAnsi="Times New Roman" w:cs="Times New Roman"/>
-          <w:sz w:val="24"/>
-          <w:szCs w:val="24"/>
-        </w:rPr>
-        <w:t>.3</w:t>
+        <w:t>1.3.3</w:t>
       </w:r>
       <w:r>
         <w:rPr>
@@ -40313,16 +39992,7 @@
                 <w:sz w:val="24"/>
                 <w:szCs w:val="24"/>
               </w:rPr>
-              <w:t>: 1</w:t>
-            </w:r>
-            <w:r>
-              <w:rPr>
-                <w:rFonts w:ascii="Times New Roman" w:hAnsi="Times New Roman" w:cs="Times New Roman"/>
-                <w:b/>
-                <w:sz w:val="24"/>
-                <w:szCs w:val="24"/>
-              </w:rPr>
-              <w:t>4</w:t>
+              <w:t>: 14</w:t>
             </w:r>
           </w:p>
         </w:tc>
@@ -40476,8 +40146,10 @@
                 <w:sz w:val="24"/>
                 <w:szCs w:val="24"/>
               </w:rPr>
-              <w:t>Kiểm tra các điều kiện kích hoạt ô xử lí này trong hệ thống, nếu hợp lệ thì cho phép nhân viên đăng nhập vào hệ thống, ngược lại thông báo sai thông tin đăng nhập.</w:t>
-            </w:r>
+              <w:t>Nhân viên tiếp tân sẽ kiểm tra hóa đơn ăn uống của khách hàng và in hóa đơn ra. Yêu cầu khách hàng thanh toán.</w:t>
+            </w:r>
+            <w:bookmarkStart w:id="98" w:name="_GoBack"/>
+            <w:bookmarkEnd w:id="98"/>
           </w:p>
         </w:tc>
       </w:tr>
@@ -40529,23 +40201,7 @@
                 <w:sz w:val="24"/>
                 <w:szCs w:val="24"/>
               </w:rPr>
-              <w:t xml:space="preserve">Khách hàng yêu </w:t>
-            </w:r>
-            <w:r>
-              <w:rPr>
-                <w:rFonts w:ascii="Times New Roman" w:hAnsi="Times New Roman" w:cs="Times New Roman"/>
-                <w:sz w:val="24"/>
-                <w:szCs w:val="24"/>
-              </w:rPr>
-              <w:t>cầu thanh toán hóa đơn ăn uống</w:t>
-            </w:r>
-            <w:r>
-              <w:rPr>
-                <w:rFonts w:ascii="Times New Roman" w:hAnsi="Times New Roman" w:cs="Times New Roman"/>
-                <w:sz w:val="24"/>
-                <w:szCs w:val="24"/>
-              </w:rPr>
-              <w:t>.</w:t>
+              <w:t>Khách hàng yêu cầu thanh toán hóa đơn ăn uống.</w:t>
             </w:r>
           </w:p>
         </w:tc>
@@ -40751,8 +40407,6 @@
                 <w:szCs w:val="24"/>
               </w:rPr>
             </w:pPr>
-            <w:bookmarkStart w:id="98" w:name="_GoBack"/>
-            <w:bookmarkEnd w:id="98"/>
           </w:p>
         </w:tc>
       </w:tr>
@@ -41043,7 +40697,7 @@
             <w:bCs/>
             <w:noProof/>
           </w:rPr>
-          <w:t>49</w:t>
+          <w:t>33</w:t>
         </w:r>
         <w:r>
           <w:rPr>
@@ -48021,7 +47675,7 @@
 </file>
 
 <file path=customXml/itemProps1.xml><?xml version="1.0" encoding="utf-8"?>
-<ds:datastoreItem xmlns:ds="http://schemas.openxmlformats.org/officeDocument/2006/customXml" ds:itemID="{EF39B84C-5FBD-41C0-B0AC-01B8CAA8B57B}">
+<ds:datastoreItem xmlns:ds="http://schemas.openxmlformats.org/officeDocument/2006/customXml" ds:itemID="{4642EAAD-D0DD-4A4A-B193-B08E2F8200C1}">
   <ds:schemaRefs>
     <ds:schemaRef ds:uri="http://schemas.openxmlformats.org/officeDocument/2006/bibliography"/>
   </ds:schemaRefs>

</xml_diff>

<commit_message>
tao xin nhac lai la phuc rat dep trai
</commit_message>
<xml_diff>
--- a/Báo cáo đồ án.docx
+++ b/Báo cáo đồ án.docx
@@ -39232,7 +39232,7 @@
           <w:sz w:val="24"/>
           <w:szCs w:val="24"/>
         </w:rPr>
-        <w:t>1.3.2</w:t>
+        <w:t>1.3.1.1</w:t>
       </w:r>
       <w:r>
         <w:rPr>
@@ -39248,7 +39248,7 @@
           <w:sz w:val="24"/>
           <w:szCs w:val="24"/>
         </w:rPr>
-        <w:t>Phục vụ tại sảnh ăn uống</w:t>
+        <w:t>Xử lý yêu cầu phục vụ ăn uống tại phòng</w:t>
       </w:r>
       <w:r>
         <w:rPr>
@@ -39349,7 +39349,7 @@
                 <w:sz w:val="24"/>
                 <w:szCs w:val="24"/>
               </w:rPr>
-              <w:t>Phục vụ tại sảnh ăn uống</w:t>
+              <w:t>Xử lý yêu cầu phục vụ ăn uống tại phòng</w:t>
             </w:r>
           </w:p>
         </w:tc>
@@ -39459,7 +39459,7 @@
                 <w:sz w:val="24"/>
                 <w:szCs w:val="24"/>
               </w:rPr>
-              <w:t>p: 2</w:t>
+              <w:t>p: 3</w:t>
             </w:r>
           </w:p>
         </w:tc>
@@ -39538,7 +39538,7 @@
                 <w:sz w:val="24"/>
                 <w:szCs w:val="24"/>
               </w:rPr>
-              <w:t>Khách hàng sẽ tiến xuống sảnh ăn uống tại khách sạn và trực tiếp order và dùng tại đây.</w:t>
+              <w:t>Khách hàng sẽ order cho nhân viên tiếp tân ở dưới.</w:t>
             </w:r>
           </w:p>
         </w:tc>
@@ -39591,7 +39591,7 @@
                 <w:sz w:val="24"/>
                 <w:szCs w:val="24"/>
               </w:rPr>
-              <w:t>Khách hàng yêu cầu đồ ăn, thức uống tại sảnh ăn uống trong khách sạn.</w:t>
+              <w:t>Khách hàng yêu cầu đồ ăn, thức uống tại phòng trong khách sạn.</w:t>
             </w:r>
           </w:p>
         </w:tc>
@@ -39644,7 +39644,7 @@
                 <w:sz w:val="24"/>
                 <w:szCs w:val="24"/>
               </w:rPr>
-              <w:t>Thông tin nhân viên, danh sách khách hàng, bảng giá ăn uống, yêu cầu dịch vụ ăn uống tại sảnh ăn uống.</w:t>
+              <w:t>Các món ăn thức uống và thời gian được chọn, bảng giá ăn uống, yêu cầu phục vụ ăn uống tại phòng.</w:t>
             </w:r>
           </w:p>
         </w:tc>
@@ -39697,7 +39697,7 @@
                 <w:sz w:val="24"/>
                 <w:szCs w:val="24"/>
               </w:rPr>
-              <w:t>Thông tin các món ăn thức uống, thông tin và phương thức thanh toán.</w:t>
+              <w:t>Thông tin các món ăn thức uống, thông tin dịch vụ được khách hàng xác nhân.</w:t>
             </w:r>
           </w:p>
         </w:tc>
@@ -39750,7 +39750,7 @@
                 <w:sz w:val="24"/>
                 <w:szCs w:val="24"/>
               </w:rPr>
-              <w:t>Nhân viên tại sảnh ăn uống.</w:t>
+              <w:t>Nhân viên tiếp tân.</w:t>
             </w:r>
           </w:p>
         </w:tc>
@@ -39840,7 +39840,7 @@
           <w:sz w:val="24"/>
           <w:szCs w:val="24"/>
         </w:rPr>
-        <w:t>1.3.3</w:t>
+        <w:t>1.3.1.2</w:t>
       </w:r>
       <w:r>
         <w:rPr>
@@ -39856,7 +39856,7 @@
           <w:sz w:val="24"/>
           <w:szCs w:val="24"/>
         </w:rPr>
-        <w:t>Thanh toán hóa đơn ăn uống</w:t>
+        <w:t>Xử lý thông tin dịch vụ ăn uống tại phòng</w:t>
       </w:r>
       <w:r>
         <w:rPr>
@@ -39957,7 +39957,7 @@
                 <w:sz w:val="24"/>
                 <w:szCs w:val="24"/>
               </w:rPr>
-              <w:t>Thanh toán hóa đơn ăn uống</w:t>
+              <w:t>Xử lý thông tin dịch vụ ăn uống tại phòng</w:t>
             </w:r>
           </w:p>
         </w:tc>
@@ -40067,7 +40067,7 @@
                 <w:sz w:val="24"/>
                 <w:szCs w:val="24"/>
               </w:rPr>
-              <w:t>p: 2</w:t>
+              <w:t>p: 3</w:t>
             </w:r>
           </w:p>
         </w:tc>
@@ -40146,10 +40146,4567 @@
                 <w:sz w:val="24"/>
                 <w:szCs w:val="24"/>
               </w:rPr>
-              <w:t>Nhân viên tiếp tân sẽ kiểm tra hóa đơn ăn uống của khách hàng và in hóa đơn ra. Yêu cầu khách hàng thanh toán.</w:t>
+              <w:t>Nhân viên tiếp tân sẽ yêu cầu nhà bếp làm đồ ăn và mang lên phòng cho khách hàng.</w:t>
+            </w:r>
+          </w:p>
+        </w:tc>
+      </w:tr>
+      <w:tr>
+        <w:trPr>
+          <w:trHeight w:val="376"/>
+        </w:trPr>
+        <w:tc>
+          <w:tcPr>
+            <w:tcW w:w="3397" w:type="dxa"/>
+            <w:shd w:val="clear" w:color="auto" w:fill="auto"/>
+            <w:vAlign w:val="center"/>
+          </w:tcPr>
+          <w:p>
+            <w:pPr>
+              <w:rPr>
+                <w:rFonts w:ascii="Times New Roman" w:hAnsi="Times New Roman" w:cs="Times New Roman"/>
+                <w:sz w:val="24"/>
+                <w:szCs w:val="24"/>
+              </w:rPr>
+            </w:pPr>
+            <w:r>
+              <w:rPr>
+                <w:rFonts w:ascii="Times New Roman" w:hAnsi="Times New Roman" w:cs="Times New Roman"/>
+                <w:sz w:val="24"/>
+                <w:szCs w:val="24"/>
+              </w:rPr>
+              <w:t>Điều kiện bắt đầu (kích hoạt)</w:t>
+            </w:r>
+          </w:p>
+        </w:tc>
+        <w:tc>
+          <w:tcPr>
+            <w:tcW w:w="6676" w:type="dxa"/>
+            <w:gridSpan w:val="2"/>
+            <w:vAlign w:val="center"/>
+          </w:tcPr>
+          <w:p>
+            <w:pPr>
+              <w:rPr>
+                <w:rFonts w:ascii="Times New Roman" w:hAnsi="Times New Roman" w:cs="Times New Roman"/>
+                <w:sz w:val="24"/>
+                <w:szCs w:val="24"/>
+              </w:rPr>
+            </w:pPr>
+            <w:r>
+              <w:rPr>
+                <w:rFonts w:ascii="Times New Roman" w:hAnsi="Times New Roman" w:cs="Times New Roman"/>
+                <w:sz w:val="24"/>
+                <w:szCs w:val="24"/>
+              </w:rPr>
+              <w:t>Khách hàng yêu cầu đồ ăn, thức uống tại phòng trong khách sạn.</w:t>
+            </w:r>
+          </w:p>
+        </w:tc>
+      </w:tr>
+      <w:tr>
+        <w:trPr>
+          <w:trHeight w:val="376"/>
+        </w:trPr>
+        <w:tc>
+          <w:tcPr>
+            <w:tcW w:w="3397" w:type="dxa"/>
+            <w:shd w:val="clear" w:color="auto" w:fill="auto"/>
+            <w:vAlign w:val="center"/>
+          </w:tcPr>
+          <w:p>
+            <w:pPr>
+              <w:rPr>
+                <w:rFonts w:ascii="Times New Roman" w:hAnsi="Times New Roman" w:cs="Times New Roman"/>
+                <w:sz w:val="24"/>
+                <w:szCs w:val="24"/>
+              </w:rPr>
+            </w:pPr>
+            <w:r>
+              <w:rPr>
+                <w:rFonts w:ascii="Times New Roman" w:hAnsi="Times New Roman" w:cs="Times New Roman"/>
+                <w:sz w:val="24"/>
+                <w:szCs w:val="24"/>
+              </w:rPr>
+              <w:t>Dòng dữ liệu vào</w:t>
+            </w:r>
+          </w:p>
+        </w:tc>
+        <w:tc>
+          <w:tcPr>
+            <w:tcW w:w="6676" w:type="dxa"/>
+            <w:gridSpan w:val="2"/>
+            <w:vAlign w:val="center"/>
+          </w:tcPr>
+          <w:p>
+            <w:pPr>
+              <w:rPr>
+                <w:rFonts w:ascii="Times New Roman" w:hAnsi="Times New Roman" w:cs="Times New Roman"/>
+                <w:sz w:val="24"/>
+                <w:szCs w:val="24"/>
+              </w:rPr>
+            </w:pPr>
+            <w:r>
+              <w:rPr>
+                <w:rFonts w:ascii="Times New Roman" w:hAnsi="Times New Roman" w:cs="Times New Roman"/>
+                <w:sz w:val="24"/>
+                <w:szCs w:val="24"/>
+              </w:rPr>
+              <w:t>Danh sách khách hàng, thông tin dịch vụ được khách hàng xác nhận.</w:t>
+            </w:r>
+          </w:p>
+        </w:tc>
+      </w:tr>
+      <w:tr>
+        <w:trPr>
+          <w:trHeight w:val="376"/>
+        </w:trPr>
+        <w:tc>
+          <w:tcPr>
+            <w:tcW w:w="3397" w:type="dxa"/>
+            <w:shd w:val="clear" w:color="auto" w:fill="auto"/>
+            <w:vAlign w:val="center"/>
+          </w:tcPr>
+          <w:p>
+            <w:pPr>
+              <w:rPr>
+                <w:rFonts w:ascii="Times New Roman" w:hAnsi="Times New Roman" w:cs="Times New Roman"/>
+                <w:sz w:val="24"/>
+                <w:szCs w:val="24"/>
+              </w:rPr>
+            </w:pPr>
+            <w:r>
+              <w:rPr>
+                <w:rFonts w:ascii="Times New Roman" w:hAnsi="Times New Roman" w:cs="Times New Roman"/>
+                <w:sz w:val="24"/>
+                <w:szCs w:val="24"/>
+              </w:rPr>
+              <w:t>Dòng dữ liệu ra</w:t>
+            </w:r>
+          </w:p>
+        </w:tc>
+        <w:tc>
+          <w:tcPr>
+            <w:tcW w:w="6676" w:type="dxa"/>
+            <w:gridSpan w:val="2"/>
+            <w:vAlign w:val="center"/>
+          </w:tcPr>
+          <w:p>
+            <w:pPr>
+              <w:rPr>
+                <w:rFonts w:ascii="Times New Roman" w:hAnsi="Times New Roman" w:cs="Times New Roman"/>
+                <w:sz w:val="24"/>
+                <w:szCs w:val="24"/>
+              </w:rPr>
+            </w:pPr>
+            <w:r>
+              <w:rPr>
+                <w:rFonts w:ascii="Times New Roman" w:hAnsi="Times New Roman" w:cs="Times New Roman"/>
+                <w:sz w:val="24"/>
+                <w:szCs w:val="24"/>
+              </w:rPr>
+              <w:t>Thông tin thanh toán.</w:t>
+            </w:r>
+          </w:p>
+        </w:tc>
+      </w:tr>
+      <w:tr>
+        <w:trPr>
+          <w:trHeight w:val="376"/>
+        </w:trPr>
+        <w:tc>
+          <w:tcPr>
+            <w:tcW w:w="3397" w:type="dxa"/>
+            <w:shd w:val="clear" w:color="auto" w:fill="auto"/>
+            <w:vAlign w:val="center"/>
+          </w:tcPr>
+          <w:p>
+            <w:pPr>
+              <w:rPr>
+                <w:rFonts w:ascii="Times New Roman" w:hAnsi="Times New Roman" w:cs="Times New Roman"/>
+                <w:sz w:val="24"/>
+                <w:szCs w:val="24"/>
+              </w:rPr>
+            </w:pPr>
+            <w:r>
+              <w:rPr>
+                <w:rFonts w:ascii="Times New Roman" w:hAnsi="Times New Roman" w:cs="Times New Roman"/>
+                <w:sz w:val="24"/>
+                <w:szCs w:val="24"/>
+              </w:rPr>
+              <w:t>Nơi sử dụng</w:t>
+            </w:r>
+          </w:p>
+        </w:tc>
+        <w:tc>
+          <w:tcPr>
+            <w:tcW w:w="6676" w:type="dxa"/>
+            <w:gridSpan w:val="2"/>
+            <w:vAlign w:val="center"/>
+          </w:tcPr>
+          <w:p>
+            <w:pPr>
+              <w:rPr>
+                <w:rFonts w:ascii="Times New Roman" w:hAnsi="Times New Roman" w:cs="Times New Roman"/>
+                <w:sz w:val="24"/>
+                <w:szCs w:val="24"/>
+              </w:rPr>
+            </w:pPr>
+            <w:r>
+              <w:rPr>
+                <w:rFonts w:ascii="Times New Roman" w:hAnsi="Times New Roman" w:cs="Times New Roman"/>
+                <w:sz w:val="24"/>
+                <w:szCs w:val="24"/>
+              </w:rPr>
+              <w:t>Nhân viên tiếp tân.</w:t>
+            </w:r>
+          </w:p>
+        </w:tc>
+      </w:tr>
+      <w:tr>
+        <w:trPr>
+          <w:trHeight w:val="376"/>
+        </w:trPr>
+        <w:tc>
+          <w:tcPr>
+            <w:tcW w:w="3397" w:type="dxa"/>
+            <w:shd w:val="clear" w:color="auto" w:fill="auto"/>
+            <w:vAlign w:val="center"/>
+          </w:tcPr>
+          <w:p>
+            <w:pPr>
+              <w:rPr>
+                <w:rFonts w:ascii="Times New Roman" w:hAnsi="Times New Roman" w:cs="Times New Roman"/>
+                <w:sz w:val="24"/>
+                <w:szCs w:val="24"/>
+              </w:rPr>
+            </w:pPr>
+            <w:r>
+              <w:rPr>
+                <w:rFonts w:ascii="Times New Roman" w:hAnsi="Times New Roman" w:cs="Times New Roman"/>
+                <w:sz w:val="24"/>
+                <w:szCs w:val="24"/>
+              </w:rPr>
+              <w:t>Những quy tắc, điều kiện đi kèm</w:t>
+            </w:r>
+          </w:p>
+        </w:tc>
+        <w:tc>
+          <w:tcPr>
+            <w:tcW w:w="6676" w:type="dxa"/>
+            <w:gridSpan w:val="2"/>
+            <w:vAlign w:val="center"/>
+          </w:tcPr>
+          <w:p>
+            <w:pPr>
+              <w:rPr>
+                <w:rFonts w:ascii="Times New Roman" w:hAnsi="Times New Roman" w:cs="Times New Roman"/>
+                <w:sz w:val="24"/>
+                <w:szCs w:val="24"/>
+              </w:rPr>
+            </w:pPr>
+            <w:r>
+              <w:rPr>
+                <w:rFonts w:ascii="Times New Roman" w:hAnsi="Times New Roman" w:cs="Times New Roman"/>
+                <w:sz w:val="24"/>
+                <w:szCs w:val="24"/>
+              </w:rPr>
+              <w:t xml:space="preserve">Khách hàng phải thuê phòng trong khách sạn. </w:t>
+            </w:r>
+          </w:p>
+        </w:tc>
+      </w:tr>
+    </w:tbl>
+    <w:p>
+      <w:pPr>
+        <w:rPr>
+          <w:rFonts w:ascii="Times New Roman" w:hAnsi="Times New Roman" w:cs="Times New Roman"/>
+          <w:sz w:val="24"/>
+          <w:szCs w:val="24"/>
+        </w:rPr>
+      </w:pPr>
+      <w:r>
+        <w:rPr>
+          <w:rFonts w:ascii="Times New Roman" w:hAnsi="Times New Roman" w:cs="Times New Roman"/>
+          <w:sz w:val="24"/>
+          <w:szCs w:val="24"/>
+        </w:rPr>
+        <w:lastRenderedPageBreak/>
+        <w:t>Ô xử lí “</w:t>
+      </w:r>
+      <w:r>
+        <w:rPr>
+          <w:rFonts w:ascii="Times New Roman" w:hAnsi="Times New Roman" w:cs="Times New Roman"/>
+          <w:sz w:val="24"/>
+          <w:szCs w:val="24"/>
+        </w:rPr>
+        <w:t>1.3.1.3</w:t>
+      </w:r>
+      <w:r>
+        <w:rPr>
+          <w:rFonts w:ascii="Times New Roman" w:hAnsi="Times New Roman" w:cs="Times New Roman"/>
+          <w:sz w:val="24"/>
+          <w:szCs w:val="24"/>
+        </w:rPr>
+        <w:t xml:space="preserve"> – </w:t>
+      </w:r>
+      <w:r>
+        <w:rPr>
+          <w:rFonts w:ascii="Times New Roman" w:hAnsi="Times New Roman" w:cs="Times New Roman"/>
+          <w:sz w:val="24"/>
+          <w:szCs w:val="24"/>
+        </w:rPr>
+        <w:t>Xác nhận phương thức thanh toán ăn uống tại phòng</w:t>
+      </w:r>
+      <w:r>
+        <w:rPr>
+          <w:rFonts w:ascii="Times New Roman" w:hAnsi="Times New Roman" w:cs="Times New Roman"/>
+          <w:sz w:val="24"/>
+          <w:szCs w:val="24"/>
+        </w:rPr>
+        <w:t>”</w:t>
+      </w:r>
+    </w:p>
+    <w:tbl>
+      <w:tblPr>
+        <w:tblStyle w:val="TableGrid"/>
+        <w:tblW w:w="0" w:type="auto"/>
+        <w:tblLook w:val="04A0" w:firstRow="1" w:lastRow="0" w:firstColumn="1" w:lastColumn="0" w:noHBand="0" w:noVBand="1"/>
+      </w:tblPr>
+      <w:tblGrid>
+        <w:gridCol w:w="3397"/>
+        <w:gridCol w:w="4253"/>
+        <w:gridCol w:w="2423"/>
+      </w:tblGrid>
+      <w:tr>
+        <w:trPr>
+          <w:trHeight w:val="376"/>
+        </w:trPr>
+        <w:tc>
+          <w:tcPr>
+            <w:tcW w:w="3397" w:type="dxa"/>
+            <w:shd w:val="clear" w:color="auto" w:fill="D9D9D9" w:themeFill="background1" w:themeFillShade="D9"/>
+            <w:vAlign w:val="center"/>
+          </w:tcPr>
+          <w:p>
+            <w:pPr>
+              <w:rPr>
+                <w:rFonts w:ascii="Times New Roman" w:hAnsi="Times New Roman" w:cs="Times New Roman"/>
+                <w:b/>
+                <w:sz w:val="24"/>
+                <w:szCs w:val="24"/>
+              </w:rPr>
+            </w:pPr>
+            <w:r>
+              <w:rPr>
+                <w:rFonts w:ascii="Times New Roman" w:hAnsi="Times New Roman" w:cs="Times New Roman"/>
+                <w:b/>
+                <w:sz w:val="24"/>
+                <w:szCs w:val="24"/>
+              </w:rPr>
+              <w:t>Dự án: Quản lí khách sạn</w:t>
+            </w:r>
+          </w:p>
+        </w:tc>
+        <w:tc>
+          <w:tcPr>
+            <w:tcW w:w="4253" w:type="dxa"/>
+            <w:shd w:val="clear" w:color="auto" w:fill="D9D9D9" w:themeFill="background1" w:themeFillShade="D9"/>
+            <w:vAlign w:val="center"/>
+          </w:tcPr>
+          <w:p>
+            <w:pPr>
+              <w:rPr>
+                <w:rFonts w:ascii="Times New Roman" w:hAnsi="Times New Roman" w:cs="Times New Roman"/>
+                <w:b/>
+                <w:sz w:val="24"/>
+                <w:szCs w:val="24"/>
+              </w:rPr>
+            </w:pPr>
+            <w:r>
+              <w:rPr>
+                <w:rFonts w:ascii="Times New Roman" w:hAnsi="Times New Roman" w:cs="Times New Roman"/>
+                <w:b/>
+                <w:sz w:val="24"/>
+                <w:szCs w:val="24"/>
+              </w:rPr>
+              <w:t>Công việc</w:t>
+            </w:r>
+            <w:r>
+              <w:rPr>
+                <w:rFonts w:ascii="Times New Roman" w:hAnsi="Times New Roman" w:cs="Times New Roman"/>
+                <w:b/>
+                <w:sz w:val="24"/>
+                <w:szCs w:val="24"/>
+              </w:rPr>
+              <w:t>:</w:t>
+            </w:r>
+            <w:r>
+              <w:rPr>
+                <w:rFonts w:ascii="Times New Roman" w:hAnsi="Times New Roman" w:cs="Times New Roman"/>
+                <w:b/>
+                <w:sz w:val="24"/>
+                <w:szCs w:val="24"/>
+              </w:rPr>
+              <w:t xml:space="preserve"> </w:t>
+            </w:r>
+            <w:r>
+              <w:rPr>
+                <w:rFonts w:ascii="Times New Roman" w:hAnsi="Times New Roman" w:cs="Times New Roman"/>
+                <w:b/>
+                <w:sz w:val="24"/>
+                <w:szCs w:val="24"/>
+              </w:rPr>
+              <w:t>Xác nhận phương thức thanh toán ăn uống tại phòng</w:t>
+            </w:r>
+          </w:p>
+        </w:tc>
+        <w:tc>
+          <w:tcPr>
+            <w:tcW w:w="2423" w:type="dxa"/>
+            <w:shd w:val="clear" w:color="auto" w:fill="D9D9D9" w:themeFill="background1" w:themeFillShade="D9"/>
+            <w:vAlign w:val="center"/>
+          </w:tcPr>
+          <w:p>
+            <w:pPr>
+              <w:rPr>
+                <w:rFonts w:ascii="Times New Roman" w:hAnsi="Times New Roman" w:cs="Times New Roman"/>
+                <w:b/>
+                <w:sz w:val="24"/>
+                <w:szCs w:val="24"/>
+              </w:rPr>
+            </w:pPr>
+            <w:r>
+              <w:rPr>
+                <w:rFonts w:ascii="Times New Roman" w:hAnsi="Times New Roman" w:cs="Times New Roman"/>
+                <w:b/>
+                <w:sz w:val="24"/>
+                <w:szCs w:val="24"/>
+              </w:rPr>
+              <w:t>Số thứ tự</w:t>
+            </w:r>
+            <w:r>
+              <w:rPr>
+                <w:rFonts w:ascii="Times New Roman" w:hAnsi="Times New Roman" w:cs="Times New Roman"/>
+                <w:b/>
+                <w:sz w:val="24"/>
+                <w:szCs w:val="24"/>
+              </w:rPr>
+              <w:t>: 15</w:t>
+            </w:r>
+          </w:p>
+        </w:tc>
+      </w:tr>
+      <w:tr>
+        <w:trPr>
+          <w:trHeight w:val="376"/>
+        </w:trPr>
+        <w:tc>
+          <w:tcPr>
+            <w:tcW w:w="3397" w:type="dxa"/>
+            <w:shd w:val="clear" w:color="auto" w:fill="D9D9D9" w:themeFill="background1" w:themeFillShade="D9"/>
+            <w:vAlign w:val="center"/>
+          </w:tcPr>
+          <w:p>
+            <w:pPr>
+              <w:rPr>
+                <w:rFonts w:ascii="Times New Roman" w:hAnsi="Times New Roman" w:cs="Times New Roman"/>
+                <w:b/>
+                <w:sz w:val="24"/>
+                <w:szCs w:val="24"/>
+              </w:rPr>
+            </w:pPr>
+            <w:r>
+              <w:rPr>
+                <w:rFonts w:ascii="Times New Roman" w:hAnsi="Times New Roman" w:cs="Times New Roman"/>
+                <w:b/>
+                <w:sz w:val="24"/>
+                <w:szCs w:val="24"/>
+              </w:rPr>
+              <w:t xml:space="preserve">Người lập: </w:t>
+            </w:r>
+            <w:r>
+              <w:rPr>
+                <w:rFonts w:ascii="Times New Roman" w:hAnsi="Times New Roman" w:cs="Times New Roman"/>
+                <w:b/>
+                <w:sz w:val="24"/>
+                <w:szCs w:val="24"/>
+              </w:rPr>
+              <w:t>Bùi Huy Phúc</w:t>
+            </w:r>
+          </w:p>
+        </w:tc>
+        <w:tc>
+          <w:tcPr>
+            <w:tcW w:w="4253" w:type="dxa"/>
+            <w:shd w:val="clear" w:color="auto" w:fill="D9D9D9" w:themeFill="background1" w:themeFillShade="D9"/>
+            <w:vAlign w:val="center"/>
+          </w:tcPr>
+          <w:p>
+            <w:pPr>
+              <w:rPr>
+                <w:rFonts w:ascii="Times New Roman" w:hAnsi="Times New Roman" w:cs="Times New Roman"/>
+                <w:b/>
+                <w:sz w:val="24"/>
+                <w:szCs w:val="24"/>
+              </w:rPr>
+            </w:pPr>
+            <w:r>
+              <w:rPr>
+                <w:rFonts w:ascii="Times New Roman" w:hAnsi="Times New Roman" w:cs="Times New Roman"/>
+                <w:b/>
+                <w:sz w:val="24"/>
+                <w:szCs w:val="24"/>
+              </w:rPr>
+              <w:t>Cấ</w:t>
+            </w:r>
+            <w:r>
+              <w:rPr>
+                <w:rFonts w:ascii="Times New Roman" w:hAnsi="Times New Roman" w:cs="Times New Roman"/>
+                <w:b/>
+                <w:sz w:val="24"/>
+                <w:szCs w:val="24"/>
+              </w:rPr>
+              <w:t>p: 3</w:t>
+            </w:r>
+          </w:p>
+        </w:tc>
+        <w:tc>
+          <w:tcPr>
+            <w:tcW w:w="2423" w:type="dxa"/>
+            <w:shd w:val="clear" w:color="auto" w:fill="D9D9D9" w:themeFill="background1" w:themeFillShade="D9"/>
+            <w:vAlign w:val="center"/>
+          </w:tcPr>
+          <w:p>
+            <w:pPr>
+              <w:rPr>
+                <w:rFonts w:ascii="Times New Roman" w:hAnsi="Times New Roman" w:cs="Times New Roman"/>
+                <w:b/>
+                <w:sz w:val="24"/>
+                <w:szCs w:val="24"/>
+              </w:rPr>
+            </w:pPr>
+            <w:r>
+              <w:rPr>
+                <w:rFonts w:ascii="Times New Roman" w:hAnsi="Times New Roman" w:cs="Times New Roman"/>
+                <w:b/>
+                <w:sz w:val="24"/>
+                <w:szCs w:val="24"/>
+              </w:rPr>
+              <w:t>Ngày lập: 09/05/2018</w:t>
+            </w:r>
+          </w:p>
+        </w:tc>
+      </w:tr>
+      <w:tr>
+        <w:trPr>
+          <w:trHeight w:val="376"/>
+        </w:trPr>
+        <w:tc>
+          <w:tcPr>
+            <w:tcW w:w="3397" w:type="dxa"/>
+            <w:shd w:val="clear" w:color="auto" w:fill="auto"/>
+            <w:vAlign w:val="center"/>
+          </w:tcPr>
+          <w:p>
+            <w:pPr>
+              <w:rPr>
+                <w:rFonts w:ascii="Times New Roman" w:hAnsi="Times New Roman" w:cs="Times New Roman"/>
+                <w:sz w:val="24"/>
+                <w:szCs w:val="24"/>
+              </w:rPr>
+            </w:pPr>
+            <w:r>
+              <w:rPr>
+                <w:rFonts w:ascii="Times New Roman" w:hAnsi="Times New Roman" w:cs="Times New Roman"/>
+                <w:sz w:val="24"/>
+                <w:szCs w:val="24"/>
+              </w:rPr>
+              <w:t>Diễn giải</w:t>
+            </w:r>
+          </w:p>
+        </w:tc>
+        <w:tc>
+          <w:tcPr>
+            <w:tcW w:w="6676" w:type="dxa"/>
+            <w:gridSpan w:val="2"/>
+            <w:vAlign w:val="center"/>
+          </w:tcPr>
+          <w:p>
+            <w:pPr>
+              <w:rPr>
+                <w:rFonts w:ascii="Times New Roman" w:hAnsi="Times New Roman" w:cs="Times New Roman"/>
+                <w:sz w:val="24"/>
+                <w:szCs w:val="24"/>
+              </w:rPr>
+            </w:pPr>
+            <w:r>
+              <w:rPr>
+                <w:rFonts w:ascii="Times New Roman" w:hAnsi="Times New Roman" w:cs="Times New Roman"/>
+                <w:sz w:val="24"/>
+                <w:szCs w:val="24"/>
+              </w:rPr>
+              <w:t>Nhân viên tiếp tân sẽ hỏi khách hàng phương thức thanh toán.</w:t>
+            </w:r>
+          </w:p>
+        </w:tc>
+      </w:tr>
+      <w:tr>
+        <w:trPr>
+          <w:trHeight w:val="376"/>
+        </w:trPr>
+        <w:tc>
+          <w:tcPr>
+            <w:tcW w:w="3397" w:type="dxa"/>
+            <w:shd w:val="clear" w:color="auto" w:fill="auto"/>
+            <w:vAlign w:val="center"/>
+          </w:tcPr>
+          <w:p>
+            <w:pPr>
+              <w:rPr>
+                <w:rFonts w:ascii="Times New Roman" w:hAnsi="Times New Roman" w:cs="Times New Roman"/>
+                <w:sz w:val="24"/>
+                <w:szCs w:val="24"/>
+              </w:rPr>
+            </w:pPr>
+            <w:r>
+              <w:rPr>
+                <w:rFonts w:ascii="Times New Roman" w:hAnsi="Times New Roman" w:cs="Times New Roman"/>
+                <w:sz w:val="24"/>
+                <w:szCs w:val="24"/>
+              </w:rPr>
+              <w:t>Điều kiện bắt đầu (kích hoạt)</w:t>
+            </w:r>
+          </w:p>
+        </w:tc>
+        <w:tc>
+          <w:tcPr>
+            <w:tcW w:w="6676" w:type="dxa"/>
+            <w:gridSpan w:val="2"/>
+            <w:vAlign w:val="center"/>
+          </w:tcPr>
+          <w:p>
+            <w:pPr>
+              <w:rPr>
+                <w:rFonts w:ascii="Times New Roman" w:hAnsi="Times New Roman" w:cs="Times New Roman"/>
+                <w:sz w:val="24"/>
+                <w:szCs w:val="24"/>
+              </w:rPr>
+            </w:pPr>
+            <w:r>
+              <w:rPr>
+                <w:rFonts w:ascii="Times New Roman" w:hAnsi="Times New Roman" w:cs="Times New Roman"/>
+                <w:sz w:val="24"/>
+                <w:szCs w:val="24"/>
+              </w:rPr>
+              <w:t xml:space="preserve">Khách hàng yêu cầu </w:t>
+            </w:r>
+            <w:r>
+              <w:rPr>
+                <w:rFonts w:ascii="Times New Roman" w:hAnsi="Times New Roman" w:cs="Times New Roman"/>
+                <w:sz w:val="24"/>
+                <w:szCs w:val="24"/>
+              </w:rPr>
+              <w:t xml:space="preserve">thanh toán </w:t>
+            </w:r>
+            <w:r>
+              <w:rPr>
+                <w:rFonts w:ascii="Times New Roman" w:hAnsi="Times New Roman" w:cs="Times New Roman"/>
+                <w:sz w:val="24"/>
+                <w:szCs w:val="24"/>
+              </w:rPr>
+              <w:t>đồ ăn, thức uống tại phòng trong khách sạn.</w:t>
+            </w:r>
+          </w:p>
+        </w:tc>
+      </w:tr>
+      <w:tr>
+        <w:trPr>
+          <w:trHeight w:val="376"/>
+        </w:trPr>
+        <w:tc>
+          <w:tcPr>
+            <w:tcW w:w="3397" w:type="dxa"/>
+            <w:shd w:val="clear" w:color="auto" w:fill="auto"/>
+            <w:vAlign w:val="center"/>
+          </w:tcPr>
+          <w:p>
+            <w:pPr>
+              <w:rPr>
+                <w:rFonts w:ascii="Times New Roman" w:hAnsi="Times New Roman" w:cs="Times New Roman"/>
+                <w:sz w:val="24"/>
+                <w:szCs w:val="24"/>
+              </w:rPr>
+            </w:pPr>
+            <w:r>
+              <w:rPr>
+                <w:rFonts w:ascii="Times New Roman" w:hAnsi="Times New Roman" w:cs="Times New Roman"/>
+                <w:sz w:val="24"/>
+                <w:szCs w:val="24"/>
+              </w:rPr>
+              <w:t>Dòng dữ liệu vào</w:t>
+            </w:r>
+          </w:p>
+        </w:tc>
+        <w:tc>
+          <w:tcPr>
+            <w:tcW w:w="6676" w:type="dxa"/>
+            <w:gridSpan w:val="2"/>
+            <w:vAlign w:val="center"/>
+          </w:tcPr>
+          <w:p>
+            <w:pPr>
+              <w:rPr>
+                <w:rFonts w:ascii="Times New Roman" w:hAnsi="Times New Roman" w:cs="Times New Roman"/>
+                <w:sz w:val="24"/>
+                <w:szCs w:val="24"/>
+              </w:rPr>
+            </w:pPr>
+            <w:r>
+              <w:rPr>
+                <w:rFonts w:ascii="Times New Roman" w:hAnsi="Times New Roman" w:cs="Times New Roman"/>
+                <w:sz w:val="24"/>
+                <w:szCs w:val="24"/>
+              </w:rPr>
+              <w:t>Phương thức thanh toán được chọn, thông tin thanh toán.</w:t>
+            </w:r>
+          </w:p>
+        </w:tc>
+      </w:tr>
+      <w:tr>
+        <w:trPr>
+          <w:trHeight w:val="376"/>
+        </w:trPr>
+        <w:tc>
+          <w:tcPr>
+            <w:tcW w:w="3397" w:type="dxa"/>
+            <w:shd w:val="clear" w:color="auto" w:fill="auto"/>
+            <w:vAlign w:val="center"/>
+          </w:tcPr>
+          <w:p>
+            <w:pPr>
+              <w:rPr>
+                <w:rFonts w:ascii="Times New Roman" w:hAnsi="Times New Roman" w:cs="Times New Roman"/>
+                <w:sz w:val="24"/>
+                <w:szCs w:val="24"/>
+              </w:rPr>
+            </w:pPr>
+            <w:r>
+              <w:rPr>
+                <w:rFonts w:ascii="Times New Roman" w:hAnsi="Times New Roman" w:cs="Times New Roman"/>
+                <w:sz w:val="24"/>
+                <w:szCs w:val="24"/>
+              </w:rPr>
+              <w:t>Dòng dữ liệu ra</w:t>
+            </w:r>
+          </w:p>
+        </w:tc>
+        <w:tc>
+          <w:tcPr>
+            <w:tcW w:w="6676" w:type="dxa"/>
+            <w:gridSpan w:val="2"/>
+            <w:vAlign w:val="center"/>
+          </w:tcPr>
+          <w:p>
+            <w:pPr>
+              <w:rPr>
+                <w:rFonts w:ascii="Times New Roman" w:hAnsi="Times New Roman" w:cs="Times New Roman"/>
+                <w:sz w:val="24"/>
+                <w:szCs w:val="24"/>
+              </w:rPr>
+            </w:pPr>
+            <w:r>
+              <w:rPr>
+                <w:rFonts w:ascii="Times New Roman" w:hAnsi="Times New Roman" w:cs="Times New Roman"/>
+                <w:sz w:val="24"/>
+                <w:szCs w:val="24"/>
+              </w:rPr>
+              <w:t>Các lựa chọn thanh toán, thông tin và phương thức thanh toán.</w:t>
+            </w:r>
+          </w:p>
+        </w:tc>
+      </w:tr>
+      <w:tr>
+        <w:trPr>
+          <w:trHeight w:val="376"/>
+        </w:trPr>
+        <w:tc>
+          <w:tcPr>
+            <w:tcW w:w="3397" w:type="dxa"/>
+            <w:shd w:val="clear" w:color="auto" w:fill="auto"/>
+            <w:vAlign w:val="center"/>
+          </w:tcPr>
+          <w:p>
+            <w:pPr>
+              <w:rPr>
+                <w:rFonts w:ascii="Times New Roman" w:hAnsi="Times New Roman" w:cs="Times New Roman"/>
+                <w:sz w:val="24"/>
+                <w:szCs w:val="24"/>
+              </w:rPr>
+            </w:pPr>
+            <w:r>
+              <w:rPr>
+                <w:rFonts w:ascii="Times New Roman" w:hAnsi="Times New Roman" w:cs="Times New Roman"/>
+                <w:sz w:val="24"/>
+                <w:szCs w:val="24"/>
+              </w:rPr>
+              <w:t>Nơi sử dụng</w:t>
+            </w:r>
+          </w:p>
+        </w:tc>
+        <w:tc>
+          <w:tcPr>
+            <w:tcW w:w="6676" w:type="dxa"/>
+            <w:gridSpan w:val="2"/>
+            <w:vAlign w:val="center"/>
+          </w:tcPr>
+          <w:p>
+            <w:pPr>
+              <w:rPr>
+                <w:rFonts w:ascii="Times New Roman" w:hAnsi="Times New Roman" w:cs="Times New Roman"/>
+                <w:sz w:val="24"/>
+                <w:szCs w:val="24"/>
+              </w:rPr>
+            </w:pPr>
+            <w:r>
+              <w:rPr>
+                <w:rFonts w:ascii="Times New Roman" w:hAnsi="Times New Roman" w:cs="Times New Roman"/>
+                <w:sz w:val="24"/>
+                <w:szCs w:val="24"/>
+              </w:rPr>
+              <w:t>Nhân viên tiếp tân.</w:t>
+            </w:r>
+          </w:p>
+        </w:tc>
+      </w:tr>
+      <w:tr>
+        <w:trPr>
+          <w:trHeight w:val="376"/>
+        </w:trPr>
+        <w:tc>
+          <w:tcPr>
+            <w:tcW w:w="3397" w:type="dxa"/>
+            <w:shd w:val="clear" w:color="auto" w:fill="auto"/>
+            <w:vAlign w:val="center"/>
+          </w:tcPr>
+          <w:p>
+            <w:pPr>
+              <w:rPr>
+                <w:rFonts w:ascii="Times New Roman" w:hAnsi="Times New Roman" w:cs="Times New Roman"/>
+                <w:sz w:val="24"/>
+                <w:szCs w:val="24"/>
+              </w:rPr>
+            </w:pPr>
+            <w:r>
+              <w:rPr>
+                <w:rFonts w:ascii="Times New Roman" w:hAnsi="Times New Roman" w:cs="Times New Roman"/>
+                <w:sz w:val="24"/>
+                <w:szCs w:val="24"/>
+              </w:rPr>
+              <w:t>Những quy tắc, điều kiện đi kèm</w:t>
+            </w:r>
+          </w:p>
+        </w:tc>
+        <w:tc>
+          <w:tcPr>
+            <w:tcW w:w="6676" w:type="dxa"/>
+            <w:gridSpan w:val="2"/>
+            <w:vAlign w:val="center"/>
+          </w:tcPr>
+          <w:p>
+            <w:pPr>
+              <w:rPr>
+                <w:rFonts w:ascii="Times New Roman" w:hAnsi="Times New Roman" w:cs="Times New Roman"/>
+                <w:sz w:val="24"/>
+                <w:szCs w:val="24"/>
+              </w:rPr>
+            </w:pPr>
+            <w:r>
+              <w:rPr>
+                <w:rFonts w:ascii="Times New Roman" w:hAnsi="Times New Roman" w:cs="Times New Roman"/>
+                <w:sz w:val="24"/>
+                <w:szCs w:val="24"/>
+              </w:rPr>
+              <w:t xml:space="preserve">Khách hàng phải thuê phòng trong khách sạn. </w:t>
+            </w:r>
+          </w:p>
+        </w:tc>
+      </w:tr>
+    </w:tbl>
+    <w:p>
+      <w:pPr>
+        <w:rPr>
+          <w:rFonts w:ascii="Times New Roman" w:hAnsi="Times New Roman" w:cs="Times New Roman"/>
+          <w:sz w:val="24"/>
+          <w:szCs w:val="24"/>
+        </w:rPr>
+      </w:pPr>
+    </w:p>
+    <w:p>
+      <w:pPr>
+        <w:rPr>
+          <w:rFonts w:ascii="Times New Roman" w:hAnsi="Times New Roman" w:cs="Times New Roman"/>
+          <w:sz w:val="24"/>
+          <w:szCs w:val="24"/>
+        </w:rPr>
+      </w:pPr>
+      <w:r>
+        <w:rPr>
+          <w:rFonts w:ascii="Times New Roman" w:hAnsi="Times New Roman" w:cs="Times New Roman"/>
+          <w:sz w:val="24"/>
+          <w:szCs w:val="24"/>
+        </w:rPr>
+        <w:t>Ô xử lí “</w:t>
+      </w:r>
+      <w:r>
+        <w:rPr>
+          <w:rFonts w:ascii="Times New Roman" w:hAnsi="Times New Roman" w:cs="Times New Roman"/>
+          <w:sz w:val="24"/>
+          <w:szCs w:val="24"/>
+        </w:rPr>
+        <w:t>1.3.2</w:t>
+      </w:r>
+      <w:r>
+        <w:rPr>
+          <w:rFonts w:ascii="Times New Roman" w:hAnsi="Times New Roman" w:cs="Times New Roman"/>
+          <w:sz w:val="24"/>
+          <w:szCs w:val="24"/>
+        </w:rPr>
+        <w:t xml:space="preserve"> – </w:t>
+      </w:r>
+      <w:r>
+        <w:rPr>
+          <w:rFonts w:ascii="Times New Roman" w:hAnsi="Times New Roman" w:cs="Times New Roman"/>
+          <w:sz w:val="24"/>
+          <w:szCs w:val="24"/>
+        </w:rPr>
+        <w:t>Phục vụ tại sảnh ăn uống</w:t>
+      </w:r>
+      <w:r>
+        <w:rPr>
+          <w:rFonts w:ascii="Times New Roman" w:hAnsi="Times New Roman" w:cs="Times New Roman"/>
+          <w:sz w:val="24"/>
+          <w:szCs w:val="24"/>
+        </w:rPr>
+        <w:t>”</w:t>
+      </w:r>
+    </w:p>
+    <w:tbl>
+      <w:tblPr>
+        <w:tblStyle w:val="TableGrid"/>
+        <w:tblW w:w="0" w:type="auto"/>
+        <w:tblLook w:val="04A0" w:firstRow="1" w:lastRow="0" w:firstColumn="1" w:lastColumn="0" w:noHBand="0" w:noVBand="1"/>
+      </w:tblPr>
+      <w:tblGrid>
+        <w:gridCol w:w="3397"/>
+        <w:gridCol w:w="4253"/>
+        <w:gridCol w:w="2423"/>
+      </w:tblGrid>
+      <w:tr>
+        <w:trPr>
+          <w:trHeight w:val="376"/>
+        </w:trPr>
+        <w:tc>
+          <w:tcPr>
+            <w:tcW w:w="3397" w:type="dxa"/>
+            <w:shd w:val="clear" w:color="auto" w:fill="D9D9D9" w:themeFill="background1" w:themeFillShade="D9"/>
+            <w:vAlign w:val="center"/>
+          </w:tcPr>
+          <w:p>
+            <w:pPr>
+              <w:rPr>
+                <w:rFonts w:ascii="Times New Roman" w:hAnsi="Times New Roman" w:cs="Times New Roman"/>
+                <w:b/>
+                <w:sz w:val="24"/>
+                <w:szCs w:val="24"/>
+              </w:rPr>
+            </w:pPr>
+            <w:r>
+              <w:rPr>
+                <w:rFonts w:ascii="Times New Roman" w:hAnsi="Times New Roman" w:cs="Times New Roman"/>
+                <w:b/>
+                <w:sz w:val="24"/>
+                <w:szCs w:val="24"/>
+              </w:rPr>
+              <w:t>Dự án: Quản lí khách sạn</w:t>
+            </w:r>
+          </w:p>
+        </w:tc>
+        <w:tc>
+          <w:tcPr>
+            <w:tcW w:w="4253" w:type="dxa"/>
+            <w:shd w:val="clear" w:color="auto" w:fill="D9D9D9" w:themeFill="background1" w:themeFillShade="D9"/>
+            <w:vAlign w:val="center"/>
+          </w:tcPr>
+          <w:p>
+            <w:pPr>
+              <w:rPr>
+                <w:rFonts w:ascii="Times New Roman" w:hAnsi="Times New Roman" w:cs="Times New Roman"/>
+                <w:b/>
+                <w:sz w:val="24"/>
+                <w:szCs w:val="24"/>
+              </w:rPr>
+            </w:pPr>
+            <w:r>
+              <w:rPr>
+                <w:rFonts w:ascii="Times New Roman" w:hAnsi="Times New Roman" w:cs="Times New Roman"/>
+                <w:b/>
+                <w:sz w:val="24"/>
+                <w:szCs w:val="24"/>
+              </w:rPr>
+              <w:t>Công việc</w:t>
+            </w:r>
+            <w:r>
+              <w:rPr>
+                <w:rFonts w:ascii="Times New Roman" w:hAnsi="Times New Roman" w:cs="Times New Roman"/>
+                <w:b/>
+                <w:sz w:val="24"/>
+                <w:szCs w:val="24"/>
+              </w:rPr>
+              <w:t>:</w:t>
+            </w:r>
+            <w:r>
+              <w:rPr>
+                <w:rFonts w:ascii="Times New Roman" w:hAnsi="Times New Roman" w:cs="Times New Roman"/>
+                <w:b/>
+                <w:sz w:val="24"/>
+                <w:szCs w:val="24"/>
+              </w:rPr>
+              <w:t xml:space="preserve"> </w:t>
+            </w:r>
+            <w:r>
+              <w:rPr>
+                <w:rFonts w:ascii="Times New Roman" w:hAnsi="Times New Roman" w:cs="Times New Roman"/>
+                <w:b/>
+                <w:sz w:val="24"/>
+                <w:szCs w:val="24"/>
+              </w:rPr>
+              <w:t>Phục vụ tại sảnh ăn uống</w:t>
+            </w:r>
+          </w:p>
+        </w:tc>
+        <w:tc>
+          <w:tcPr>
+            <w:tcW w:w="2423" w:type="dxa"/>
+            <w:shd w:val="clear" w:color="auto" w:fill="D9D9D9" w:themeFill="background1" w:themeFillShade="D9"/>
+            <w:vAlign w:val="center"/>
+          </w:tcPr>
+          <w:p>
+            <w:pPr>
+              <w:rPr>
+                <w:rFonts w:ascii="Times New Roman" w:hAnsi="Times New Roman" w:cs="Times New Roman"/>
+                <w:b/>
+                <w:sz w:val="24"/>
+                <w:szCs w:val="24"/>
+              </w:rPr>
+            </w:pPr>
+            <w:r>
+              <w:rPr>
+                <w:rFonts w:ascii="Times New Roman" w:hAnsi="Times New Roman" w:cs="Times New Roman"/>
+                <w:b/>
+                <w:sz w:val="24"/>
+                <w:szCs w:val="24"/>
+              </w:rPr>
+              <w:t>Số thứ tự</w:t>
+            </w:r>
+            <w:r>
+              <w:rPr>
+                <w:rFonts w:ascii="Times New Roman" w:hAnsi="Times New Roman" w:cs="Times New Roman"/>
+                <w:b/>
+                <w:sz w:val="24"/>
+                <w:szCs w:val="24"/>
+              </w:rPr>
+              <w:t>: 16</w:t>
+            </w:r>
+          </w:p>
+        </w:tc>
+      </w:tr>
+      <w:tr>
+        <w:trPr>
+          <w:trHeight w:val="376"/>
+        </w:trPr>
+        <w:tc>
+          <w:tcPr>
+            <w:tcW w:w="3397" w:type="dxa"/>
+            <w:shd w:val="clear" w:color="auto" w:fill="D9D9D9" w:themeFill="background1" w:themeFillShade="D9"/>
+            <w:vAlign w:val="center"/>
+          </w:tcPr>
+          <w:p>
+            <w:pPr>
+              <w:rPr>
+                <w:rFonts w:ascii="Times New Roman" w:hAnsi="Times New Roman" w:cs="Times New Roman"/>
+                <w:b/>
+                <w:sz w:val="24"/>
+                <w:szCs w:val="24"/>
+              </w:rPr>
+            </w:pPr>
+            <w:r>
+              <w:rPr>
+                <w:rFonts w:ascii="Times New Roman" w:hAnsi="Times New Roman" w:cs="Times New Roman"/>
+                <w:b/>
+                <w:sz w:val="24"/>
+                <w:szCs w:val="24"/>
+              </w:rPr>
+              <w:t xml:space="preserve">Người lập: </w:t>
+            </w:r>
+            <w:r>
+              <w:rPr>
+                <w:rFonts w:ascii="Times New Roman" w:hAnsi="Times New Roman" w:cs="Times New Roman"/>
+                <w:b/>
+                <w:sz w:val="24"/>
+                <w:szCs w:val="24"/>
+              </w:rPr>
+              <w:t>Bùi Huy Phúc</w:t>
+            </w:r>
+          </w:p>
+        </w:tc>
+        <w:tc>
+          <w:tcPr>
+            <w:tcW w:w="4253" w:type="dxa"/>
+            <w:shd w:val="clear" w:color="auto" w:fill="D9D9D9" w:themeFill="background1" w:themeFillShade="D9"/>
+            <w:vAlign w:val="center"/>
+          </w:tcPr>
+          <w:p>
+            <w:pPr>
+              <w:rPr>
+                <w:rFonts w:ascii="Times New Roman" w:hAnsi="Times New Roman" w:cs="Times New Roman"/>
+                <w:b/>
+                <w:sz w:val="24"/>
+                <w:szCs w:val="24"/>
+              </w:rPr>
+            </w:pPr>
+            <w:r>
+              <w:rPr>
+                <w:rFonts w:ascii="Times New Roman" w:hAnsi="Times New Roman" w:cs="Times New Roman"/>
+                <w:b/>
+                <w:sz w:val="24"/>
+                <w:szCs w:val="24"/>
+              </w:rPr>
+              <w:t>Cấ</w:t>
+            </w:r>
+            <w:r>
+              <w:rPr>
+                <w:rFonts w:ascii="Times New Roman" w:hAnsi="Times New Roman" w:cs="Times New Roman"/>
+                <w:b/>
+                <w:sz w:val="24"/>
+                <w:szCs w:val="24"/>
+              </w:rPr>
+              <w:t>p: 2</w:t>
+            </w:r>
+          </w:p>
+        </w:tc>
+        <w:tc>
+          <w:tcPr>
+            <w:tcW w:w="2423" w:type="dxa"/>
+            <w:shd w:val="clear" w:color="auto" w:fill="D9D9D9" w:themeFill="background1" w:themeFillShade="D9"/>
+            <w:vAlign w:val="center"/>
+          </w:tcPr>
+          <w:p>
+            <w:pPr>
+              <w:rPr>
+                <w:rFonts w:ascii="Times New Roman" w:hAnsi="Times New Roman" w:cs="Times New Roman"/>
+                <w:b/>
+                <w:sz w:val="24"/>
+                <w:szCs w:val="24"/>
+              </w:rPr>
+            </w:pPr>
+            <w:r>
+              <w:rPr>
+                <w:rFonts w:ascii="Times New Roman" w:hAnsi="Times New Roman" w:cs="Times New Roman"/>
+                <w:b/>
+                <w:sz w:val="24"/>
+                <w:szCs w:val="24"/>
+              </w:rPr>
+              <w:t>Ngày lập: 09/05/2018</w:t>
+            </w:r>
+          </w:p>
+        </w:tc>
+      </w:tr>
+      <w:tr>
+        <w:trPr>
+          <w:trHeight w:val="376"/>
+        </w:trPr>
+        <w:tc>
+          <w:tcPr>
+            <w:tcW w:w="3397" w:type="dxa"/>
+            <w:shd w:val="clear" w:color="auto" w:fill="auto"/>
+            <w:vAlign w:val="center"/>
+          </w:tcPr>
+          <w:p>
+            <w:pPr>
+              <w:rPr>
+                <w:rFonts w:ascii="Times New Roman" w:hAnsi="Times New Roman" w:cs="Times New Roman"/>
+                <w:sz w:val="24"/>
+                <w:szCs w:val="24"/>
+              </w:rPr>
+            </w:pPr>
+            <w:r>
+              <w:rPr>
+                <w:rFonts w:ascii="Times New Roman" w:hAnsi="Times New Roman" w:cs="Times New Roman"/>
+                <w:sz w:val="24"/>
+                <w:szCs w:val="24"/>
+              </w:rPr>
+              <w:t>Diễn giải</w:t>
+            </w:r>
+          </w:p>
+        </w:tc>
+        <w:tc>
+          <w:tcPr>
+            <w:tcW w:w="6676" w:type="dxa"/>
+            <w:gridSpan w:val="2"/>
+            <w:vAlign w:val="center"/>
+          </w:tcPr>
+          <w:p>
+            <w:pPr>
+              <w:rPr>
+                <w:rFonts w:ascii="Times New Roman" w:hAnsi="Times New Roman" w:cs="Times New Roman"/>
+                <w:sz w:val="24"/>
+                <w:szCs w:val="24"/>
+              </w:rPr>
+            </w:pPr>
+            <w:r>
+              <w:rPr>
+                <w:rFonts w:ascii="Times New Roman" w:hAnsi="Times New Roman" w:cs="Times New Roman"/>
+                <w:sz w:val="24"/>
+                <w:szCs w:val="24"/>
+              </w:rPr>
+              <w:t>Khách hàng sẽ tiến xuống sảnh ăn uống tại khách sạn và trực tiếp order và dùng tại đây.</w:t>
+            </w:r>
+          </w:p>
+        </w:tc>
+      </w:tr>
+      <w:tr>
+        <w:trPr>
+          <w:trHeight w:val="376"/>
+        </w:trPr>
+        <w:tc>
+          <w:tcPr>
+            <w:tcW w:w="3397" w:type="dxa"/>
+            <w:shd w:val="clear" w:color="auto" w:fill="auto"/>
+            <w:vAlign w:val="center"/>
+          </w:tcPr>
+          <w:p>
+            <w:pPr>
+              <w:rPr>
+                <w:rFonts w:ascii="Times New Roman" w:hAnsi="Times New Roman" w:cs="Times New Roman"/>
+                <w:sz w:val="24"/>
+                <w:szCs w:val="24"/>
+              </w:rPr>
+            </w:pPr>
+            <w:r>
+              <w:rPr>
+                <w:rFonts w:ascii="Times New Roman" w:hAnsi="Times New Roman" w:cs="Times New Roman"/>
+                <w:sz w:val="24"/>
+                <w:szCs w:val="24"/>
+              </w:rPr>
+              <w:t>Điều kiện bắt đầu (kích hoạt)</w:t>
+            </w:r>
+          </w:p>
+        </w:tc>
+        <w:tc>
+          <w:tcPr>
+            <w:tcW w:w="6676" w:type="dxa"/>
+            <w:gridSpan w:val="2"/>
+            <w:vAlign w:val="center"/>
+          </w:tcPr>
+          <w:p>
+            <w:pPr>
+              <w:rPr>
+                <w:rFonts w:ascii="Times New Roman" w:hAnsi="Times New Roman" w:cs="Times New Roman"/>
+                <w:sz w:val="24"/>
+                <w:szCs w:val="24"/>
+              </w:rPr>
+            </w:pPr>
+            <w:r>
+              <w:rPr>
+                <w:rFonts w:ascii="Times New Roman" w:hAnsi="Times New Roman" w:cs="Times New Roman"/>
+                <w:sz w:val="24"/>
+                <w:szCs w:val="24"/>
+              </w:rPr>
+              <w:t>Khách hàng yêu cầu đồ ăn, thức uống tại sảnh ăn uống trong khách sạn.</w:t>
+            </w:r>
+          </w:p>
+        </w:tc>
+      </w:tr>
+      <w:tr>
+        <w:trPr>
+          <w:trHeight w:val="376"/>
+        </w:trPr>
+        <w:tc>
+          <w:tcPr>
+            <w:tcW w:w="3397" w:type="dxa"/>
+            <w:shd w:val="clear" w:color="auto" w:fill="auto"/>
+            <w:vAlign w:val="center"/>
+          </w:tcPr>
+          <w:p>
+            <w:pPr>
+              <w:rPr>
+                <w:rFonts w:ascii="Times New Roman" w:hAnsi="Times New Roman" w:cs="Times New Roman"/>
+                <w:sz w:val="24"/>
+                <w:szCs w:val="24"/>
+              </w:rPr>
+            </w:pPr>
+            <w:r>
+              <w:rPr>
+                <w:rFonts w:ascii="Times New Roman" w:hAnsi="Times New Roman" w:cs="Times New Roman"/>
+                <w:sz w:val="24"/>
+                <w:szCs w:val="24"/>
+              </w:rPr>
+              <w:t>Dòng dữ liệu vào</w:t>
+            </w:r>
+          </w:p>
+        </w:tc>
+        <w:tc>
+          <w:tcPr>
+            <w:tcW w:w="6676" w:type="dxa"/>
+            <w:gridSpan w:val="2"/>
+            <w:vAlign w:val="center"/>
+          </w:tcPr>
+          <w:p>
+            <w:pPr>
+              <w:rPr>
+                <w:rFonts w:ascii="Times New Roman" w:hAnsi="Times New Roman" w:cs="Times New Roman"/>
+                <w:sz w:val="24"/>
+                <w:szCs w:val="24"/>
+              </w:rPr>
+            </w:pPr>
+            <w:r>
+              <w:rPr>
+                <w:rFonts w:ascii="Times New Roman" w:hAnsi="Times New Roman" w:cs="Times New Roman"/>
+                <w:sz w:val="24"/>
+                <w:szCs w:val="24"/>
+              </w:rPr>
+              <w:t>Thông tin nhân viên, danh sách khách hàng, bảng giá ăn uống, yêu cầu dịch vụ ăn uống tại sảnh ăn uống.</w:t>
+            </w:r>
+          </w:p>
+        </w:tc>
+      </w:tr>
+      <w:tr>
+        <w:trPr>
+          <w:trHeight w:val="376"/>
+        </w:trPr>
+        <w:tc>
+          <w:tcPr>
+            <w:tcW w:w="3397" w:type="dxa"/>
+            <w:shd w:val="clear" w:color="auto" w:fill="auto"/>
+            <w:vAlign w:val="center"/>
+          </w:tcPr>
+          <w:p>
+            <w:pPr>
+              <w:rPr>
+                <w:rFonts w:ascii="Times New Roman" w:hAnsi="Times New Roman" w:cs="Times New Roman"/>
+                <w:sz w:val="24"/>
+                <w:szCs w:val="24"/>
+              </w:rPr>
+            </w:pPr>
+            <w:r>
+              <w:rPr>
+                <w:rFonts w:ascii="Times New Roman" w:hAnsi="Times New Roman" w:cs="Times New Roman"/>
+                <w:sz w:val="24"/>
+                <w:szCs w:val="24"/>
+              </w:rPr>
+              <w:t>Dòng dữ liệu ra</w:t>
+            </w:r>
+          </w:p>
+        </w:tc>
+        <w:tc>
+          <w:tcPr>
+            <w:tcW w:w="6676" w:type="dxa"/>
+            <w:gridSpan w:val="2"/>
+            <w:vAlign w:val="center"/>
+          </w:tcPr>
+          <w:p>
+            <w:pPr>
+              <w:rPr>
+                <w:rFonts w:ascii="Times New Roman" w:hAnsi="Times New Roman" w:cs="Times New Roman"/>
+                <w:sz w:val="24"/>
+                <w:szCs w:val="24"/>
+              </w:rPr>
+            </w:pPr>
+            <w:r>
+              <w:rPr>
+                <w:rFonts w:ascii="Times New Roman" w:hAnsi="Times New Roman" w:cs="Times New Roman"/>
+                <w:sz w:val="24"/>
+                <w:szCs w:val="24"/>
+              </w:rPr>
+              <w:t>Thông tin các món ăn thức uống, thông tin và phương thức thanh toán.</w:t>
+            </w:r>
+          </w:p>
+        </w:tc>
+      </w:tr>
+      <w:tr>
+        <w:trPr>
+          <w:trHeight w:val="376"/>
+        </w:trPr>
+        <w:tc>
+          <w:tcPr>
+            <w:tcW w:w="3397" w:type="dxa"/>
+            <w:shd w:val="clear" w:color="auto" w:fill="auto"/>
+            <w:vAlign w:val="center"/>
+          </w:tcPr>
+          <w:p>
+            <w:pPr>
+              <w:rPr>
+                <w:rFonts w:ascii="Times New Roman" w:hAnsi="Times New Roman" w:cs="Times New Roman"/>
+                <w:sz w:val="24"/>
+                <w:szCs w:val="24"/>
+              </w:rPr>
+            </w:pPr>
+            <w:r>
+              <w:rPr>
+                <w:rFonts w:ascii="Times New Roman" w:hAnsi="Times New Roman" w:cs="Times New Roman"/>
+                <w:sz w:val="24"/>
+                <w:szCs w:val="24"/>
+              </w:rPr>
+              <w:t>Nơi sử dụng</w:t>
+            </w:r>
+          </w:p>
+        </w:tc>
+        <w:tc>
+          <w:tcPr>
+            <w:tcW w:w="6676" w:type="dxa"/>
+            <w:gridSpan w:val="2"/>
+            <w:vAlign w:val="center"/>
+          </w:tcPr>
+          <w:p>
+            <w:pPr>
+              <w:rPr>
+                <w:rFonts w:ascii="Times New Roman" w:hAnsi="Times New Roman" w:cs="Times New Roman"/>
+                <w:sz w:val="24"/>
+                <w:szCs w:val="24"/>
+              </w:rPr>
+            </w:pPr>
+            <w:r>
+              <w:rPr>
+                <w:rFonts w:ascii="Times New Roman" w:hAnsi="Times New Roman" w:cs="Times New Roman"/>
+                <w:sz w:val="24"/>
+                <w:szCs w:val="24"/>
+              </w:rPr>
+              <w:t>S</w:t>
+            </w:r>
+            <w:r>
+              <w:rPr>
+                <w:rFonts w:ascii="Times New Roman" w:hAnsi="Times New Roman" w:cs="Times New Roman"/>
+                <w:sz w:val="24"/>
+                <w:szCs w:val="24"/>
+              </w:rPr>
+              <w:t>ảnh ăn uống</w:t>
+            </w:r>
+            <w:r>
+              <w:rPr>
+                <w:rFonts w:ascii="Times New Roman" w:hAnsi="Times New Roman" w:cs="Times New Roman"/>
+                <w:sz w:val="24"/>
+                <w:szCs w:val="24"/>
+              </w:rPr>
+              <w:t xml:space="preserve"> trong khách sạn</w:t>
             </w:r>
             <w:bookmarkStart w:id="98" w:name="_GoBack"/>
             <w:bookmarkEnd w:id="98"/>
+            <w:r>
+              <w:rPr>
+                <w:rFonts w:ascii="Times New Roman" w:hAnsi="Times New Roman" w:cs="Times New Roman"/>
+                <w:sz w:val="24"/>
+                <w:szCs w:val="24"/>
+              </w:rPr>
+              <w:t>.</w:t>
+            </w:r>
+          </w:p>
+        </w:tc>
+      </w:tr>
+      <w:tr>
+        <w:trPr>
+          <w:trHeight w:val="376"/>
+        </w:trPr>
+        <w:tc>
+          <w:tcPr>
+            <w:tcW w:w="3397" w:type="dxa"/>
+            <w:shd w:val="clear" w:color="auto" w:fill="auto"/>
+            <w:vAlign w:val="center"/>
+          </w:tcPr>
+          <w:p>
+            <w:pPr>
+              <w:rPr>
+                <w:rFonts w:ascii="Times New Roman" w:hAnsi="Times New Roman" w:cs="Times New Roman"/>
+                <w:sz w:val="24"/>
+                <w:szCs w:val="24"/>
+              </w:rPr>
+            </w:pPr>
+            <w:r>
+              <w:rPr>
+                <w:rFonts w:ascii="Times New Roman" w:hAnsi="Times New Roman" w:cs="Times New Roman"/>
+                <w:sz w:val="24"/>
+                <w:szCs w:val="24"/>
+              </w:rPr>
+              <w:t>Những quy tắc, điều kiện đi kèm</w:t>
+            </w:r>
+          </w:p>
+        </w:tc>
+        <w:tc>
+          <w:tcPr>
+            <w:tcW w:w="6676" w:type="dxa"/>
+            <w:gridSpan w:val="2"/>
+            <w:vAlign w:val="center"/>
+          </w:tcPr>
+          <w:p>
+            <w:pPr>
+              <w:rPr>
+                <w:rFonts w:ascii="Times New Roman" w:hAnsi="Times New Roman" w:cs="Times New Roman"/>
+                <w:sz w:val="24"/>
+                <w:szCs w:val="24"/>
+              </w:rPr>
+            </w:pPr>
+          </w:p>
+        </w:tc>
+      </w:tr>
+    </w:tbl>
+    <w:p>
+      <w:pPr>
+        <w:rPr>
+          <w:rFonts w:ascii="Times New Roman" w:hAnsi="Times New Roman" w:cs="Times New Roman"/>
+          <w:sz w:val="24"/>
+          <w:szCs w:val="24"/>
+        </w:rPr>
+      </w:pPr>
+    </w:p>
+    <w:p>
+      <w:pPr>
+        <w:rPr>
+          <w:rFonts w:ascii="Times New Roman" w:hAnsi="Times New Roman" w:cs="Times New Roman"/>
+          <w:sz w:val="24"/>
+          <w:szCs w:val="24"/>
+        </w:rPr>
+      </w:pPr>
+      <w:r>
+        <w:rPr>
+          <w:rFonts w:ascii="Times New Roman" w:hAnsi="Times New Roman" w:cs="Times New Roman"/>
+          <w:sz w:val="24"/>
+          <w:szCs w:val="24"/>
+        </w:rPr>
+        <w:t>Ô xử lí “</w:t>
+      </w:r>
+      <w:r>
+        <w:rPr>
+          <w:rFonts w:ascii="Times New Roman" w:hAnsi="Times New Roman" w:cs="Times New Roman"/>
+          <w:sz w:val="24"/>
+          <w:szCs w:val="24"/>
+        </w:rPr>
+        <w:t>1.3.2</w:t>
+      </w:r>
+      <w:r>
+        <w:rPr>
+          <w:rFonts w:ascii="Times New Roman" w:hAnsi="Times New Roman" w:cs="Times New Roman"/>
+          <w:sz w:val="24"/>
+          <w:szCs w:val="24"/>
+        </w:rPr>
+        <w:t>.1</w:t>
+      </w:r>
+      <w:r>
+        <w:rPr>
+          <w:rFonts w:ascii="Times New Roman" w:hAnsi="Times New Roman" w:cs="Times New Roman"/>
+          <w:sz w:val="24"/>
+          <w:szCs w:val="24"/>
+        </w:rPr>
+        <w:t xml:space="preserve"> – </w:t>
+      </w:r>
+      <w:r>
+        <w:rPr>
+          <w:rFonts w:ascii="Times New Roman" w:hAnsi="Times New Roman" w:cs="Times New Roman"/>
+          <w:sz w:val="24"/>
+          <w:szCs w:val="24"/>
+        </w:rPr>
+        <w:t xml:space="preserve">Xử lý yêu cầu phục vụ ăn uống tại </w:t>
+      </w:r>
+      <w:r>
+        <w:rPr>
+          <w:rFonts w:ascii="Times New Roman" w:hAnsi="Times New Roman" w:cs="Times New Roman"/>
+          <w:sz w:val="24"/>
+          <w:szCs w:val="24"/>
+        </w:rPr>
+        <w:t>sảnh ăn uống</w:t>
+      </w:r>
+      <w:r>
+        <w:rPr>
+          <w:rFonts w:ascii="Times New Roman" w:hAnsi="Times New Roman" w:cs="Times New Roman"/>
+          <w:sz w:val="24"/>
+          <w:szCs w:val="24"/>
+        </w:rPr>
+        <w:t>”</w:t>
+      </w:r>
+    </w:p>
+    <w:tbl>
+      <w:tblPr>
+        <w:tblStyle w:val="TableGrid"/>
+        <w:tblW w:w="0" w:type="auto"/>
+        <w:tblLook w:val="04A0" w:firstRow="1" w:lastRow="0" w:firstColumn="1" w:lastColumn="0" w:noHBand="0" w:noVBand="1"/>
+      </w:tblPr>
+      <w:tblGrid>
+        <w:gridCol w:w="3397"/>
+        <w:gridCol w:w="4253"/>
+        <w:gridCol w:w="2423"/>
+      </w:tblGrid>
+      <w:tr>
+        <w:trPr>
+          <w:trHeight w:val="376"/>
+        </w:trPr>
+        <w:tc>
+          <w:tcPr>
+            <w:tcW w:w="3397" w:type="dxa"/>
+            <w:shd w:val="clear" w:color="auto" w:fill="D9D9D9" w:themeFill="background1" w:themeFillShade="D9"/>
+            <w:vAlign w:val="center"/>
+          </w:tcPr>
+          <w:p>
+            <w:pPr>
+              <w:rPr>
+                <w:rFonts w:ascii="Times New Roman" w:hAnsi="Times New Roman" w:cs="Times New Roman"/>
+                <w:b/>
+                <w:sz w:val="24"/>
+                <w:szCs w:val="24"/>
+              </w:rPr>
+            </w:pPr>
+            <w:r>
+              <w:rPr>
+                <w:rFonts w:ascii="Times New Roman" w:hAnsi="Times New Roman" w:cs="Times New Roman"/>
+                <w:b/>
+                <w:sz w:val="24"/>
+                <w:szCs w:val="24"/>
+              </w:rPr>
+              <w:t>Dự án: Quản lí khách sạn</w:t>
+            </w:r>
+          </w:p>
+        </w:tc>
+        <w:tc>
+          <w:tcPr>
+            <w:tcW w:w="4253" w:type="dxa"/>
+            <w:shd w:val="clear" w:color="auto" w:fill="D9D9D9" w:themeFill="background1" w:themeFillShade="D9"/>
+            <w:vAlign w:val="center"/>
+          </w:tcPr>
+          <w:p>
+            <w:pPr>
+              <w:rPr>
+                <w:rFonts w:ascii="Times New Roman" w:hAnsi="Times New Roman" w:cs="Times New Roman"/>
+                <w:b/>
+                <w:sz w:val="24"/>
+                <w:szCs w:val="24"/>
+              </w:rPr>
+            </w:pPr>
+            <w:r>
+              <w:rPr>
+                <w:rFonts w:ascii="Times New Roman" w:hAnsi="Times New Roman" w:cs="Times New Roman"/>
+                <w:b/>
+                <w:sz w:val="24"/>
+                <w:szCs w:val="24"/>
+              </w:rPr>
+              <w:t>Công việc</w:t>
+            </w:r>
+            <w:r>
+              <w:rPr>
+                <w:rFonts w:ascii="Times New Roman" w:hAnsi="Times New Roman" w:cs="Times New Roman"/>
+                <w:b/>
+                <w:sz w:val="24"/>
+                <w:szCs w:val="24"/>
+              </w:rPr>
+              <w:t>:</w:t>
+            </w:r>
+            <w:r>
+              <w:rPr>
+                <w:rFonts w:ascii="Times New Roman" w:hAnsi="Times New Roman" w:cs="Times New Roman"/>
+                <w:b/>
+                <w:sz w:val="24"/>
+                <w:szCs w:val="24"/>
+              </w:rPr>
+              <w:t xml:space="preserve"> </w:t>
+            </w:r>
+            <w:r>
+              <w:rPr>
+                <w:rFonts w:ascii="Times New Roman" w:hAnsi="Times New Roman" w:cs="Times New Roman"/>
+                <w:b/>
+                <w:sz w:val="24"/>
+                <w:szCs w:val="24"/>
+              </w:rPr>
+              <w:t>Xử lý yêu cầu phục vụ ăn uống tạ</w:t>
+            </w:r>
+            <w:r>
+              <w:rPr>
+                <w:rFonts w:ascii="Times New Roman" w:hAnsi="Times New Roman" w:cs="Times New Roman"/>
+                <w:b/>
+                <w:sz w:val="24"/>
+                <w:szCs w:val="24"/>
+              </w:rPr>
+              <w:t>i sảnh ăn uống</w:t>
+            </w:r>
+          </w:p>
+        </w:tc>
+        <w:tc>
+          <w:tcPr>
+            <w:tcW w:w="2423" w:type="dxa"/>
+            <w:shd w:val="clear" w:color="auto" w:fill="D9D9D9" w:themeFill="background1" w:themeFillShade="D9"/>
+            <w:vAlign w:val="center"/>
+          </w:tcPr>
+          <w:p>
+            <w:pPr>
+              <w:rPr>
+                <w:rFonts w:ascii="Times New Roman" w:hAnsi="Times New Roman" w:cs="Times New Roman"/>
+                <w:b/>
+                <w:sz w:val="24"/>
+                <w:szCs w:val="24"/>
+              </w:rPr>
+            </w:pPr>
+            <w:r>
+              <w:rPr>
+                <w:rFonts w:ascii="Times New Roman" w:hAnsi="Times New Roman" w:cs="Times New Roman"/>
+                <w:b/>
+                <w:sz w:val="24"/>
+                <w:szCs w:val="24"/>
+              </w:rPr>
+              <w:t>Số thứ tự</w:t>
+            </w:r>
+            <w:r>
+              <w:rPr>
+                <w:rFonts w:ascii="Times New Roman" w:hAnsi="Times New Roman" w:cs="Times New Roman"/>
+                <w:b/>
+                <w:sz w:val="24"/>
+                <w:szCs w:val="24"/>
+              </w:rPr>
+              <w:t>: 17</w:t>
+            </w:r>
+          </w:p>
+        </w:tc>
+      </w:tr>
+      <w:tr>
+        <w:trPr>
+          <w:trHeight w:val="376"/>
+        </w:trPr>
+        <w:tc>
+          <w:tcPr>
+            <w:tcW w:w="3397" w:type="dxa"/>
+            <w:shd w:val="clear" w:color="auto" w:fill="D9D9D9" w:themeFill="background1" w:themeFillShade="D9"/>
+            <w:vAlign w:val="center"/>
+          </w:tcPr>
+          <w:p>
+            <w:pPr>
+              <w:rPr>
+                <w:rFonts w:ascii="Times New Roman" w:hAnsi="Times New Roman" w:cs="Times New Roman"/>
+                <w:b/>
+                <w:sz w:val="24"/>
+                <w:szCs w:val="24"/>
+              </w:rPr>
+            </w:pPr>
+            <w:r>
+              <w:rPr>
+                <w:rFonts w:ascii="Times New Roman" w:hAnsi="Times New Roman" w:cs="Times New Roman"/>
+                <w:b/>
+                <w:sz w:val="24"/>
+                <w:szCs w:val="24"/>
+              </w:rPr>
+              <w:t xml:space="preserve">Người lập: </w:t>
+            </w:r>
+            <w:r>
+              <w:rPr>
+                <w:rFonts w:ascii="Times New Roman" w:hAnsi="Times New Roman" w:cs="Times New Roman"/>
+                <w:b/>
+                <w:sz w:val="24"/>
+                <w:szCs w:val="24"/>
+              </w:rPr>
+              <w:t>Bùi Huy Phúc</w:t>
+            </w:r>
+          </w:p>
+        </w:tc>
+        <w:tc>
+          <w:tcPr>
+            <w:tcW w:w="4253" w:type="dxa"/>
+            <w:shd w:val="clear" w:color="auto" w:fill="D9D9D9" w:themeFill="background1" w:themeFillShade="D9"/>
+            <w:vAlign w:val="center"/>
+          </w:tcPr>
+          <w:p>
+            <w:pPr>
+              <w:rPr>
+                <w:rFonts w:ascii="Times New Roman" w:hAnsi="Times New Roman" w:cs="Times New Roman"/>
+                <w:b/>
+                <w:sz w:val="24"/>
+                <w:szCs w:val="24"/>
+              </w:rPr>
+            </w:pPr>
+            <w:r>
+              <w:rPr>
+                <w:rFonts w:ascii="Times New Roman" w:hAnsi="Times New Roman" w:cs="Times New Roman"/>
+                <w:b/>
+                <w:sz w:val="24"/>
+                <w:szCs w:val="24"/>
+              </w:rPr>
+              <w:t>Cấ</w:t>
+            </w:r>
+            <w:r>
+              <w:rPr>
+                <w:rFonts w:ascii="Times New Roman" w:hAnsi="Times New Roman" w:cs="Times New Roman"/>
+                <w:b/>
+                <w:sz w:val="24"/>
+                <w:szCs w:val="24"/>
+              </w:rPr>
+              <w:t>p: 3</w:t>
+            </w:r>
+          </w:p>
+        </w:tc>
+        <w:tc>
+          <w:tcPr>
+            <w:tcW w:w="2423" w:type="dxa"/>
+            <w:shd w:val="clear" w:color="auto" w:fill="D9D9D9" w:themeFill="background1" w:themeFillShade="D9"/>
+            <w:vAlign w:val="center"/>
+          </w:tcPr>
+          <w:p>
+            <w:pPr>
+              <w:rPr>
+                <w:rFonts w:ascii="Times New Roman" w:hAnsi="Times New Roman" w:cs="Times New Roman"/>
+                <w:b/>
+                <w:sz w:val="24"/>
+                <w:szCs w:val="24"/>
+              </w:rPr>
+            </w:pPr>
+            <w:r>
+              <w:rPr>
+                <w:rFonts w:ascii="Times New Roman" w:hAnsi="Times New Roman" w:cs="Times New Roman"/>
+                <w:b/>
+                <w:sz w:val="24"/>
+                <w:szCs w:val="24"/>
+              </w:rPr>
+              <w:t>Ngày lập: 09/05/2018</w:t>
+            </w:r>
+          </w:p>
+        </w:tc>
+      </w:tr>
+      <w:tr>
+        <w:trPr>
+          <w:trHeight w:val="376"/>
+        </w:trPr>
+        <w:tc>
+          <w:tcPr>
+            <w:tcW w:w="3397" w:type="dxa"/>
+            <w:shd w:val="clear" w:color="auto" w:fill="auto"/>
+            <w:vAlign w:val="center"/>
+          </w:tcPr>
+          <w:p>
+            <w:pPr>
+              <w:rPr>
+                <w:rFonts w:ascii="Times New Roman" w:hAnsi="Times New Roman" w:cs="Times New Roman"/>
+                <w:sz w:val="24"/>
+                <w:szCs w:val="24"/>
+              </w:rPr>
+            </w:pPr>
+            <w:r>
+              <w:rPr>
+                <w:rFonts w:ascii="Times New Roman" w:hAnsi="Times New Roman" w:cs="Times New Roman"/>
+                <w:sz w:val="24"/>
+                <w:szCs w:val="24"/>
+              </w:rPr>
+              <w:t>Diễn giải</w:t>
+            </w:r>
+          </w:p>
+        </w:tc>
+        <w:tc>
+          <w:tcPr>
+            <w:tcW w:w="6676" w:type="dxa"/>
+            <w:gridSpan w:val="2"/>
+            <w:vAlign w:val="center"/>
+          </w:tcPr>
+          <w:p>
+            <w:pPr>
+              <w:rPr>
+                <w:rFonts w:ascii="Times New Roman" w:hAnsi="Times New Roman" w:cs="Times New Roman"/>
+                <w:sz w:val="24"/>
+                <w:szCs w:val="24"/>
+              </w:rPr>
+            </w:pPr>
+            <w:r>
+              <w:rPr>
+                <w:rFonts w:ascii="Times New Roman" w:hAnsi="Times New Roman" w:cs="Times New Roman"/>
+                <w:sz w:val="24"/>
+                <w:szCs w:val="24"/>
+              </w:rPr>
+              <w:t xml:space="preserve">Khách hàng sẽ </w:t>
+            </w:r>
+            <w:r>
+              <w:rPr>
+                <w:rFonts w:ascii="Times New Roman" w:hAnsi="Times New Roman" w:cs="Times New Roman"/>
+                <w:sz w:val="24"/>
+                <w:szCs w:val="24"/>
+              </w:rPr>
+              <w:t>xuống sảnh ăn uống của khách sạn và order trực tiếp</w:t>
+            </w:r>
+            <w:r>
+              <w:rPr>
+                <w:rFonts w:ascii="Times New Roman" w:hAnsi="Times New Roman" w:cs="Times New Roman"/>
+                <w:sz w:val="24"/>
+                <w:szCs w:val="24"/>
+              </w:rPr>
+              <w:t>.</w:t>
+            </w:r>
+          </w:p>
+        </w:tc>
+      </w:tr>
+      <w:tr>
+        <w:trPr>
+          <w:trHeight w:val="376"/>
+        </w:trPr>
+        <w:tc>
+          <w:tcPr>
+            <w:tcW w:w="3397" w:type="dxa"/>
+            <w:shd w:val="clear" w:color="auto" w:fill="auto"/>
+            <w:vAlign w:val="center"/>
+          </w:tcPr>
+          <w:p>
+            <w:pPr>
+              <w:rPr>
+                <w:rFonts w:ascii="Times New Roman" w:hAnsi="Times New Roman" w:cs="Times New Roman"/>
+                <w:sz w:val="24"/>
+                <w:szCs w:val="24"/>
+              </w:rPr>
+            </w:pPr>
+            <w:r>
+              <w:rPr>
+                <w:rFonts w:ascii="Times New Roman" w:hAnsi="Times New Roman" w:cs="Times New Roman"/>
+                <w:sz w:val="24"/>
+                <w:szCs w:val="24"/>
+              </w:rPr>
+              <w:t>Điều kiện bắt đầu (kích hoạt)</w:t>
+            </w:r>
+          </w:p>
+        </w:tc>
+        <w:tc>
+          <w:tcPr>
+            <w:tcW w:w="6676" w:type="dxa"/>
+            <w:gridSpan w:val="2"/>
+            <w:vAlign w:val="center"/>
+          </w:tcPr>
+          <w:p>
+            <w:pPr>
+              <w:rPr>
+                <w:rFonts w:ascii="Times New Roman" w:hAnsi="Times New Roman" w:cs="Times New Roman"/>
+                <w:sz w:val="24"/>
+                <w:szCs w:val="24"/>
+              </w:rPr>
+            </w:pPr>
+            <w:r>
+              <w:rPr>
+                <w:rFonts w:ascii="Times New Roman" w:hAnsi="Times New Roman" w:cs="Times New Roman"/>
+                <w:sz w:val="24"/>
+                <w:szCs w:val="24"/>
+              </w:rPr>
+              <w:t xml:space="preserve">Khách hàng yêu cầu đồ ăn, thức uống tại </w:t>
+            </w:r>
+            <w:r>
+              <w:rPr>
+                <w:rFonts w:ascii="Times New Roman" w:hAnsi="Times New Roman" w:cs="Times New Roman"/>
+                <w:sz w:val="24"/>
+                <w:szCs w:val="24"/>
+              </w:rPr>
+              <w:t>sảnh ăn uống</w:t>
+            </w:r>
+            <w:r>
+              <w:rPr>
+                <w:rFonts w:ascii="Times New Roman" w:hAnsi="Times New Roman" w:cs="Times New Roman"/>
+                <w:sz w:val="24"/>
+                <w:szCs w:val="24"/>
+              </w:rPr>
+              <w:t xml:space="preserve"> trong khách sạn.</w:t>
+            </w:r>
+          </w:p>
+        </w:tc>
+      </w:tr>
+      <w:tr>
+        <w:trPr>
+          <w:trHeight w:val="376"/>
+        </w:trPr>
+        <w:tc>
+          <w:tcPr>
+            <w:tcW w:w="3397" w:type="dxa"/>
+            <w:shd w:val="clear" w:color="auto" w:fill="auto"/>
+            <w:vAlign w:val="center"/>
+          </w:tcPr>
+          <w:p>
+            <w:pPr>
+              <w:rPr>
+                <w:rFonts w:ascii="Times New Roman" w:hAnsi="Times New Roman" w:cs="Times New Roman"/>
+                <w:sz w:val="24"/>
+                <w:szCs w:val="24"/>
+              </w:rPr>
+            </w:pPr>
+            <w:r>
+              <w:rPr>
+                <w:rFonts w:ascii="Times New Roman" w:hAnsi="Times New Roman" w:cs="Times New Roman"/>
+                <w:sz w:val="24"/>
+                <w:szCs w:val="24"/>
+              </w:rPr>
+              <w:t>Dòng dữ liệu vào</w:t>
+            </w:r>
+          </w:p>
+        </w:tc>
+        <w:tc>
+          <w:tcPr>
+            <w:tcW w:w="6676" w:type="dxa"/>
+            <w:gridSpan w:val="2"/>
+            <w:vAlign w:val="center"/>
+          </w:tcPr>
+          <w:p>
+            <w:pPr>
+              <w:rPr>
+                <w:rFonts w:ascii="Times New Roman" w:hAnsi="Times New Roman" w:cs="Times New Roman"/>
+                <w:sz w:val="24"/>
+                <w:szCs w:val="24"/>
+              </w:rPr>
+            </w:pPr>
+            <w:r>
+              <w:rPr>
+                <w:rFonts w:ascii="Times New Roman" w:hAnsi="Times New Roman" w:cs="Times New Roman"/>
+                <w:sz w:val="24"/>
+                <w:szCs w:val="24"/>
+              </w:rPr>
+              <w:t xml:space="preserve">Các món ăn thức uống và thời gian được chọn, bảng giá ăn uống, yêu cầu phục vụ ăn uống tại </w:t>
+            </w:r>
+            <w:r>
+              <w:rPr>
+                <w:rFonts w:ascii="Times New Roman" w:hAnsi="Times New Roman" w:cs="Times New Roman"/>
+                <w:sz w:val="24"/>
+                <w:szCs w:val="24"/>
+              </w:rPr>
+              <w:t>sảnh ăn uống</w:t>
+            </w:r>
+            <w:r>
+              <w:rPr>
+                <w:rFonts w:ascii="Times New Roman" w:hAnsi="Times New Roman" w:cs="Times New Roman"/>
+                <w:sz w:val="24"/>
+                <w:szCs w:val="24"/>
+              </w:rPr>
+              <w:t>.</w:t>
+            </w:r>
+          </w:p>
+        </w:tc>
+      </w:tr>
+      <w:tr>
+        <w:trPr>
+          <w:trHeight w:val="376"/>
+        </w:trPr>
+        <w:tc>
+          <w:tcPr>
+            <w:tcW w:w="3397" w:type="dxa"/>
+            <w:shd w:val="clear" w:color="auto" w:fill="auto"/>
+            <w:vAlign w:val="center"/>
+          </w:tcPr>
+          <w:p>
+            <w:pPr>
+              <w:rPr>
+                <w:rFonts w:ascii="Times New Roman" w:hAnsi="Times New Roman" w:cs="Times New Roman"/>
+                <w:sz w:val="24"/>
+                <w:szCs w:val="24"/>
+              </w:rPr>
+            </w:pPr>
+            <w:r>
+              <w:rPr>
+                <w:rFonts w:ascii="Times New Roman" w:hAnsi="Times New Roman" w:cs="Times New Roman"/>
+                <w:sz w:val="24"/>
+                <w:szCs w:val="24"/>
+              </w:rPr>
+              <w:t>Dòng dữ liệu ra</w:t>
+            </w:r>
+          </w:p>
+        </w:tc>
+        <w:tc>
+          <w:tcPr>
+            <w:tcW w:w="6676" w:type="dxa"/>
+            <w:gridSpan w:val="2"/>
+            <w:vAlign w:val="center"/>
+          </w:tcPr>
+          <w:p>
+            <w:pPr>
+              <w:rPr>
+                <w:rFonts w:ascii="Times New Roman" w:hAnsi="Times New Roman" w:cs="Times New Roman"/>
+                <w:sz w:val="24"/>
+                <w:szCs w:val="24"/>
+              </w:rPr>
+            </w:pPr>
+            <w:r>
+              <w:rPr>
+                <w:rFonts w:ascii="Times New Roman" w:hAnsi="Times New Roman" w:cs="Times New Roman"/>
+                <w:sz w:val="24"/>
+                <w:szCs w:val="24"/>
+              </w:rPr>
+              <w:t>Thông tin các món ăn thức uống, thông tin dịch vụ được khách hàng xác nhân.</w:t>
+            </w:r>
+          </w:p>
+        </w:tc>
+      </w:tr>
+      <w:tr>
+        <w:trPr>
+          <w:trHeight w:val="376"/>
+        </w:trPr>
+        <w:tc>
+          <w:tcPr>
+            <w:tcW w:w="3397" w:type="dxa"/>
+            <w:shd w:val="clear" w:color="auto" w:fill="auto"/>
+            <w:vAlign w:val="center"/>
+          </w:tcPr>
+          <w:p>
+            <w:pPr>
+              <w:rPr>
+                <w:rFonts w:ascii="Times New Roman" w:hAnsi="Times New Roman" w:cs="Times New Roman"/>
+                <w:sz w:val="24"/>
+                <w:szCs w:val="24"/>
+              </w:rPr>
+            </w:pPr>
+            <w:r>
+              <w:rPr>
+                <w:rFonts w:ascii="Times New Roman" w:hAnsi="Times New Roman" w:cs="Times New Roman"/>
+                <w:sz w:val="24"/>
+                <w:szCs w:val="24"/>
+              </w:rPr>
+              <w:t>Nơi sử dụng</w:t>
+            </w:r>
+          </w:p>
+        </w:tc>
+        <w:tc>
+          <w:tcPr>
+            <w:tcW w:w="6676" w:type="dxa"/>
+            <w:gridSpan w:val="2"/>
+            <w:vAlign w:val="center"/>
+          </w:tcPr>
+          <w:p>
+            <w:pPr>
+              <w:rPr>
+                <w:rFonts w:ascii="Times New Roman" w:hAnsi="Times New Roman" w:cs="Times New Roman"/>
+                <w:sz w:val="24"/>
+                <w:szCs w:val="24"/>
+              </w:rPr>
+            </w:pPr>
+            <w:r>
+              <w:rPr>
+                <w:rFonts w:ascii="Times New Roman" w:hAnsi="Times New Roman" w:cs="Times New Roman"/>
+                <w:sz w:val="24"/>
+                <w:szCs w:val="24"/>
+              </w:rPr>
+              <w:t>Sảnh ăn uống trong khách sạn</w:t>
+            </w:r>
+            <w:r>
+              <w:rPr>
+                <w:rFonts w:ascii="Times New Roman" w:hAnsi="Times New Roman" w:cs="Times New Roman"/>
+                <w:sz w:val="24"/>
+                <w:szCs w:val="24"/>
+              </w:rPr>
+              <w:t>.</w:t>
+            </w:r>
+          </w:p>
+        </w:tc>
+      </w:tr>
+      <w:tr>
+        <w:trPr>
+          <w:trHeight w:val="376"/>
+        </w:trPr>
+        <w:tc>
+          <w:tcPr>
+            <w:tcW w:w="3397" w:type="dxa"/>
+            <w:shd w:val="clear" w:color="auto" w:fill="auto"/>
+            <w:vAlign w:val="center"/>
+          </w:tcPr>
+          <w:p>
+            <w:pPr>
+              <w:rPr>
+                <w:rFonts w:ascii="Times New Roman" w:hAnsi="Times New Roman" w:cs="Times New Roman"/>
+                <w:sz w:val="24"/>
+                <w:szCs w:val="24"/>
+              </w:rPr>
+            </w:pPr>
+            <w:r>
+              <w:rPr>
+                <w:rFonts w:ascii="Times New Roman" w:hAnsi="Times New Roman" w:cs="Times New Roman"/>
+                <w:sz w:val="24"/>
+                <w:szCs w:val="24"/>
+              </w:rPr>
+              <w:lastRenderedPageBreak/>
+              <w:t>Những quy tắc, điều kiện đi kèm</w:t>
+            </w:r>
+          </w:p>
+        </w:tc>
+        <w:tc>
+          <w:tcPr>
+            <w:tcW w:w="6676" w:type="dxa"/>
+            <w:gridSpan w:val="2"/>
+            <w:vAlign w:val="center"/>
+          </w:tcPr>
+          <w:p>
+            <w:pPr>
+              <w:rPr>
+                <w:rFonts w:ascii="Times New Roman" w:hAnsi="Times New Roman" w:cs="Times New Roman"/>
+                <w:sz w:val="24"/>
+                <w:szCs w:val="24"/>
+              </w:rPr>
+            </w:pPr>
+          </w:p>
+        </w:tc>
+      </w:tr>
+    </w:tbl>
+    <w:p>
+      <w:pPr>
+        <w:rPr>
+          <w:rFonts w:ascii="Times New Roman" w:hAnsi="Times New Roman" w:cs="Times New Roman"/>
+          <w:sz w:val="24"/>
+          <w:szCs w:val="24"/>
+        </w:rPr>
+      </w:pPr>
+    </w:p>
+    <w:p>
+      <w:pPr>
+        <w:rPr>
+          <w:rFonts w:ascii="Times New Roman" w:hAnsi="Times New Roman" w:cs="Times New Roman"/>
+          <w:sz w:val="24"/>
+          <w:szCs w:val="24"/>
+        </w:rPr>
+      </w:pPr>
+      <w:r>
+        <w:rPr>
+          <w:rFonts w:ascii="Times New Roman" w:hAnsi="Times New Roman" w:cs="Times New Roman"/>
+          <w:sz w:val="24"/>
+          <w:szCs w:val="24"/>
+        </w:rPr>
+        <w:t>Ô xử lí “</w:t>
+      </w:r>
+      <w:r>
+        <w:rPr>
+          <w:rFonts w:ascii="Times New Roman" w:hAnsi="Times New Roman" w:cs="Times New Roman"/>
+          <w:sz w:val="24"/>
+          <w:szCs w:val="24"/>
+        </w:rPr>
+        <w:t>1.3.2</w:t>
+      </w:r>
+      <w:r>
+        <w:rPr>
+          <w:rFonts w:ascii="Times New Roman" w:hAnsi="Times New Roman" w:cs="Times New Roman"/>
+          <w:sz w:val="24"/>
+          <w:szCs w:val="24"/>
+        </w:rPr>
+        <w:t>.2</w:t>
+      </w:r>
+      <w:r>
+        <w:rPr>
+          <w:rFonts w:ascii="Times New Roman" w:hAnsi="Times New Roman" w:cs="Times New Roman"/>
+          <w:sz w:val="24"/>
+          <w:szCs w:val="24"/>
+        </w:rPr>
+        <w:t xml:space="preserve"> – </w:t>
+      </w:r>
+      <w:r>
+        <w:rPr>
+          <w:rFonts w:ascii="Times New Roman" w:hAnsi="Times New Roman" w:cs="Times New Roman"/>
+          <w:sz w:val="24"/>
+          <w:szCs w:val="24"/>
+        </w:rPr>
+        <w:t xml:space="preserve">Xử lý thông tin dịch vụ ăn uống tại </w:t>
+      </w:r>
+      <w:r>
+        <w:rPr>
+          <w:rFonts w:ascii="Times New Roman" w:hAnsi="Times New Roman" w:cs="Times New Roman"/>
+          <w:sz w:val="24"/>
+          <w:szCs w:val="24"/>
+        </w:rPr>
+        <w:t>sảnh ăn uống</w:t>
+      </w:r>
+      <w:r>
+        <w:rPr>
+          <w:rFonts w:ascii="Times New Roman" w:hAnsi="Times New Roman" w:cs="Times New Roman"/>
+          <w:sz w:val="24"/>
+          <w:szCs w:val="24"/>
+        </w:rPr>
+        <w:t>”</w:t>
+      </w:r>
+    </w:p>
+    <w:tbl>
+      <w:tblPr>
+        <w:tblStyle w:val="TableGrid"/>
+        <w:tblW w:w="0" w:type="auto"/>
+        <w:tblLook w:val="04A0" w:firstRow="1" w:lastRow="0" w:firstColumn="1" w:lastColumn="0" w:noHBand="0" w:noVBand="1"/>
+      </w:tblPr>
+      <w:tblGrid>
+        <w:gridCol w:w="3397"/>
+        <w:gridCol w:w="4253"/>
+        <w:gridCol w:w="2423"/>
+      </w:tblGrid>
+      <w:tr>
+        <w:trPr>
+          <w:trHeight w:val="376"/>
+        </w:trPr>
+        <w:tc>
+          <w:tcPr>
+            <w:tcW w:w="3397" w:type="dxa"/>
+            <w:shd w:val="clear" w:color="auto" w:fill="D9D9D9" w:themeFill="background1" w:themeFillShade="D9"/>
+            <w:vAlign w:val="center"/>
+          </w:tcPr>
+          <w:p>
+            <w:pPr>
+              <w:rPr>
+                <w:rFonts w:ascii="Times New Roman" w:hAnsi="Times New Roman" w:cs="Times New Roman"/>
+                <w:b/>
+                <w:sz w:val="24"/>
+                <w:szCs w:val="24"/>
+              </w:rPr>
+            </w:pPr>
+            <w:r>
+              <w:rPr>
+                <w:rFonts w:ascii="Times New Roman" w:hAnsi="Times New Roman" w:cs="Times New Roman"/>
+                <w:b/>
+                <w:sz w:val="24"/>
+                <w:szCs w:val="24"/>
+              </w:rPr>
+              <w:t>Dự án: Quản lí khách sạn</w:t>
+            </w:r>
+          </w:p>
+        </w:tc>
+        <w:tc>
+          <w:tcPr>
+            <w:tcW w:w="4253" w:type="dxa"/>
+            <w:shd w:val="clear" w:color="auto" w:fill="D9D9D9" w:themeFill="background1" w:themeFillShade="D9"/>
+            <w:vAlign w:val="center"/>
+          </w:tcPr>
+          <w:p>
+            <w:pPr>
+              <w:rPr>
+                <w:rFonts w:ascii="Times New Roman" w:hAnsi="Times New Roman" w:cs="Times New Roman"/>
+                <w:b/>
+                <w:sz w:val="24"/>
+                <w:szCs w:val="24"/>
+              </w:rPr>
+            </w:pPr>
+            <w:r>
+              <w:rPr>
+                <w:rFonts w:ascii="Times New Roman" w:hAnsi="Times New Roman" w:cs="Times New Roman"/>
+                <w:b/>
+                <w:sz w:val="24"/>
+                <w:szCs w:val="24"/>
+              </w:rPr>
+              <w:t>Công việc</w:t>
+            </w:r>
+            <w:r>
+              <w:rPr>
+                <w:rFonts w:ascii="Times New Roman" w:hAnsi="Times New Roman" w:cs="Times New Roman"/>
+                <w:b/>
+                <w:sz w:val="24"/>
+                <w:szCs w:val="24"/>
+              </w:rPr>
+              <w:t>:</w:t>
+            </w:r>
+            <w:r>
+              <w:rPr>
+                <w:rFonts w:ascii="Times New Roman" w:hAnsi="Times New Roman" w:cs="Times New Roman"/>
+                <w:b/>
+                <w:sz w:val="24"/>
+                <w:szCs w:val="24"/>
+              </w:rPr>
+              <w:t xml:space="preserve"> </w:t>
+            </w:r>
+            <w:r>
+              <w:rPr>
+                <w:rFonts w:ascii="Times New Roman" w:hAnsi="Times New Roman" w:cs="Times New Roman"/>
+                <w:b/>
+                <w:sz w:val="24"/>
+                <w:szCs w:val="24"/>
+              </w:rPr>
+              <w:t>Xử lý thông tin dịch vụ ăn uống tạ</w:t>
+            </w:r>
+            <w:r>
+              <w:rPr>
+                <w:rFonts w:ascii="Times New Roman" w:hAnsi="Times New Roman" w:cs="Times New Roman"/>
+                <w:b/>
+                <w:sz w:val="24"/>
+                <w:szCs w:val="24"/>
+              </w:rPr>
+              <w:t>i sảnh ăn uống</w:t>
+            </w:r>
+          </w:p>
+        </w:tc>
+        <w:tc>
+          <w:tcPr>
+            <w:tcW w:w="2423" w:type="dxa"/>
+            <w:shd w:val="clear" w:color="auto" w:fill="D9D9D9" w:themeFill="background1" w:themeFillShade="D9"/>
+            <w:vAlign w:val="center"/>
+          </w:tcPr>
+          <w:p>
+            <w:pPr>
+              <w:rPr>
+                <w:rFonts w:ascii="Times New Roman" w:hAnsi="Times New Roman" w:cs="Times New Roman"/>
+                <w:b/>
+                <w:sz w:val="24"/>
+                <w:szCs w:val="24"/>
+              </w:rPr>
+            </w:pPr>
+            <w:r>
+              <w:rPr>
+                <w:rFonts w:ascii="Times New Roman" w:hAnsi="Times New Roman" w:cs="Times New Roman"/>
+                <w:b/>
+                <w:sz w:val="24"/>
+                <w:szCs w:val="24"/>
+              </w:rPr>
+              <w:t>Số thứ tự</w:t>
+            </w:r>
+            <w:r>
+              <w:rPr>
+                <w:rFonts w:ascii="Times New Roman" w:hAnsi="Times New Roman" w:cs="Times New Roman"/>
+                <w:b/>
+                <w:sz w:val="24"/>
+                <w:szCs w:val="24"/>
+              </w:rPr>
+              <w:t>: 18</w:t>
+            </w:r>
+          </w:p>
+        </w:tc>
+      </w:tr>
+      <w:tr>
+        <w:trPr>
+          <w:trHeight w:val="376"/>
+        </w:trPr>
+        <w:tc>
+          <w:tcPr>
+            <w:tcW w:w="3397" w:type="dxa"/>
+            <w:shd w:val="clear" w:color="auto" w:fill="D9D9D9" w:themeFill="background1" w:themeFillShade="D9"/>
+            <w:vAlign w:val="center"/>
+          </w:tcPr>
+          <w:p>
+            <w:pPr>
+              <w:rPr>
+                <w:rFonts w:ascii="Times New Roman" w:hAnsi="Times New Roman" w:cs="Times New Roman"/>
+                <w:b/>
+                <w:sz w:val="24"/>
+                <w:szCs w:val="24"/>
+              </w:rPr>
+            </w:pPr>
+            <w:r>
+              <w:rPr>
+                <w:rFonts w:ascii="Times New Roman" w:hAnsi="Times New Roman" w:cs="Times New Roman"/>
+                <w:b/>
+                <w:sz w:val="24"/>
+                <w:szCs w:val="24"/>
+              </w:rPr>
+              <w:t xml:space="preserve">Người lập: </w:t>
+            </w:r>
+            <w:r>
+              <w:rPr>
+                <w:rFonts w:ascii="Times New Roman" w:hAnsi="Times New Roman" w:cs="Times New Roman"/>
+                <w:b/>
+                <w:sz w:val="24"/>
+                <w:szCs w:val="24"/>
+              </w:rPr>
+              <w:t>Bùi Huy Phúc</w:t>
+            </w:r>
+          </w:p>
+        </w:tc>
+        <w:tc>
+          <w:tcPr>
+            <w:tcW w:w="4253" w:type="dxa"/>
+            <w:shd w:val="clear" w:color="auto" w:fill="D9D9D9" w:themeFill="background1" w:themeFillShade="D9"/>
+            <w:vAlign w:val="center"/>
+          </w:tcPr>
+          <w:p>
+            <w:pPr>
+              <w:rPr>
+                <w:rFonts w:ascii="Times New Roman" w:hAnsi="Times New Roman" w:cs="Times New Roman"/>
+                <w:b/>
+                <w:sz w:val="24"/>
+                <w:szCs w:val="24"/>
+              </w:rPr>
+            </w:pPr>
+            <w:r>
+              <w:rPr>
+                <w:rFonts w:ascii="Times New Roman" w:hAnsi="Times New Roman" w:cs="Times New Roman"/>
+                <w:b/>
+                <w:sz w:val="24"/>
+                <w:szCs w:val="24"/>
+              </w:rPr>
+              <w:t>Cấ</w:t>
+            </w:r>
+            <w:r>
+              <w:rPr>
+                <w:rFonts w:ascii="Times New Roman" w:hAnsi="Times New Roman" w:cs="Times New Roman"/>
+                <w:b/>
+                <w:sz w:val="24"/>
+                <w:szCs w:val="24"/>
+              </w:rPr>
+              <w:t>p: 3</w:t>
+            </w:r>
+          </w:p>
+        </w:tc>
+        <w:tc>
+          <w:tcPr>
+            <w:tcW w:w="2423" w:type="dxa"/>
+            <w:shd w:val="clear" w:color="auto" w:fill="D9D9D9" w:themeFill="background1" w:themeFillShade="D9"/>
+            <w:vAlign w:val="center"/>
+          </w:tcPr>
+          <w:p>
+            <w:pPr>
+              <w:rPr>
+                <w:rFonts w:ascii="Times New Roman" w:hAnsi="Times New Roman" w:cs="Times New Roman"/>
+                <w:b/>
+                <w:sz w:val="24"/>
+                <w:szCs w:val="24"/>
+              </w:rPr>
+            </w:pPr>
+            <w:r>
+              <w:rPr>
+                <w:rFonts w:ascii="Times New Roman" w:hAnsi="Times New Roman" w:cs="Times New Roman"/>
+                <w:b/>
+                <w:sz w:val="24"/>
+                <w:szCs w:val="24"/>
+              </w:rPr>
+              <w:t>Ngày lập: 09/05/2018</w:t>
+            </w:r>
+          </w:p>
+        </w:tc>
+      </w:tr>
+      <w:tr>
+        <w:trPr>
+          <w:trHeight w:val="376"/>
+        </w:trPr>
+        <w:tc>
+          <w:tcPr>
+            <w:tcW w:w="3397" w:type="dxa"/>
+            <w:shd w:val="clear" w:color="auto" w:fill="auto"/>
+            <w:vAlign w:val="center"/>
+          </w:tcPr>
+          <w:p>
+            <w:pPr>
+              <w:rPr>
+                <w:rFonts w:ascii="Times New Roman" w:hAnsi="Times New Roman" w:cs="Times New Roman"/>
+                <w:sz w:val="24"/>
+                <w:szCs w:val="24"/>
+              </w:rPr>
+            </w:pPr>
+            <w:r>
+              <w:rPr>
+                <w:rFonts w:ascii="Times New Roman" w:hAnsi="Times New Roman" w:cs="Times New Roman"/>
+                <w:sz w:val="24"/>
+                <w:szCs w:val="24"/>
+              </w:rPr>
+              <w:t>Diễn giải</w:t>
+            </w:r>
+          </w:p>
+        </w:tc>
+        <w:tc>
+          <w:tcPr>
+            <w:tcW w:w="6676" w:type="dxa"/>
+            <w:gridSpan w:val="2"/>
+            <w:vAlign w:val="center"/>
+          </w:tcPr>
+          <w:p>
+            <w:pPr>
+              <w:rPr>
+                <w:rFonts w:ascii="Times New Roman" w:hAnsi="Times New Roman" w:cs="Times New Roman"/>
+                <w:sz w:val="24"/>
+                <w:szCs w:val="24"/>
+              </w:rPr>
+            </w:pPr>
+            <w:r>
+              <w:rPr>
+                <w:rFonts w:ascii="Times New Roman" w:hAnsi="Times New Roman" w:cs="Times New Roman"/>
+                <w:sz w:val="24"/>
+                <w:szCs w:val="24"/>
+              </w:rPr>
+              <w:t xml:space="preserve">Nhân viên </w:t>
+            </w:r>
+            <w:r>
+              <w:rPr>
+                <w:rFonts w:ascii="Times New Roman" w:hAnsi="Times New Roman" w:cs="Times New Roman"/>
+                <w:sz w:val="24"/>
+                <w:szCs w:val="24"/>
+              </w:rPr>
+              <w:t>tại sảnh</w:t>
+            </w:r>
+            <w:r>
+              <w:rPr>
+                <w:rFonts w:ascii="Times New Roman" w:hAnsi="Times New Roman" w:cs="Times New Roman"/>
+                <w:sz w:val="24"/>
+                <w:szCs w:val="24"/>
+              </w:rPr>
+              <w:t xml:space="preserve"> sẽ yêu cầu nhà bếp làm đồ ăn và mang </w:t>
+            </w:r>
+            <w:r>
+              <w:rPr>
+                <w:rFonts w:ascii="Times New Roman" w:hAnsi="Times New Roman" w:cs="Times New Roman"/>
+                <w:sz w:val="24"/>
+                <w:szCs w:val="24"/>
+              </w:rPr>
+              <w:t>ra</w:t>
+            </w:r>
+            <w:r>
+              <w:rPr>
+                <w:rFonts w:ascii="Times New Roman" w:hAnsi="Times New Roman" w:cs="Times New Roman"/>
+                <w:sz w:val="24"/>
+                <w:szCs w:val="24"/>
+              </w:rPr>
+              <w:t xml:space="preserve"> cho khách hàng.</w:t>
+            </w:r>
+          </w:p>
+        </w:tc>
+      </w:tr>
+      <w:tr>
+        <w:trPr>
+          <w:trHeight w:val="376"/>
+        </w:trPr>
+        <w:tc>
+          <w:tcPr>
+            <w:tcW w:w="3397" w:type="dxa"/>
+            <w:shd w:val="clear" w:color="auto" w:fill="auto"/>
+            <w:vAlign w:val="center"/>
+          </w:tcPr>
+          <w:p>
+            <w:pPr>
+              <w:rPr>
+                <w:rFonts w:ascii="Times New Roman" w:hAnsi="Times New Roman" w:cs="Times New Roman"/>
+                <w:sz w:val="24"/>
+                <w:szCs w:val="24"/>
+              </w:rPr>
+            </w:pPr>
+            <w:r>
+              <w:rPr>
+                <w:rFonts w:ascii="Times New Roman" w:hAnsi="Times New Roman" w:cs="Times New Roman"/>
+                <w:sz w:val="24"/>
+                <w:szCs w:val="24"/>
+              </w:rPr>
+              <w:t>Điều kiện bắt đầu (kích hoạt)</w:t>
+            </w:r>
+          </w:p>
+        </w:tc>
+        <w:tc>
+          <w:tcPr>
+            <w:tcW w:w="6676" w:type="dxa"/>
+            <w:gridSpan w:val="2"/>
+            <w:vAlign w:val="center"/>
+          </w:tcPr>
+          <w:p>
+            <w:pPr>
+              <w:rPr>
+                <w:rFonts w:ascii="Times New Roman" w:hAnsi="Times New Roman" w:cs="Times New Roman"/>
+                <w:sz w:val="24"/>
+                <w:szCs w:val="24"/>
+              </w:rPr>
+            </w:pPr>
+            <w:r>
+              <w:rPr>
+                <w:rFonts w:ascii="Times New Roman" w:hAnsi="Times New Roman" w:cs="Times New Roman"/>
+                <w:sz w:val="24"/>
+                <w:szCs w:val="24"/>
+              </w:rPr>
+              <w:t xml:space="preserve">Khách hàng yêu cầu đồ ăn, thức uống tại </w:t>
+            </w:r>
+            <w:r>
+              <w:rPr>
+                <w:rFonts w:ascii="Times New Roman" w:hAnsi="Times New Roman" w:cs="Times New Roman"/>
+                <w:sz w:val="24"/>
+                <w:szCs w:val="24"/>
+              </w:rPr>
+              <w:t>sảnh ăn uống</w:t>
+            </w:r>
+            <w:r>
+              <w:rPr>
+                <w:rFonts w:ascii="Times New Roman" w:hAnsi="Times New Roman" w:cs="Times New Roman"/>
+                <w:sz w:val="24"/>
+                <w:szCs w:val="24"/>
+              </w:rPr>
+              <w:t xml:space="preserve"> trong khách sạn.</w:t>
+            </w:r>
+          </w:p>
+        </w:tc>
+      </w:tr>
+      <w:tr>
+        <w:trPr>
+          <w:trHeight w:val="376"/>
+        </w:trPr>
+        <w:tc>
+          <w:tcPr>
+            <w:tcW w:w="3397" w:type="dxa"/>
+            <w:shd w:val="clear" w:color="auto" w:fill="auto"/>
+            <w:vAlign w:val="center"/>
+          </w:tcPr>
+          <w:p>
+            <w:pPr>
+              <w:rPr>
+                <w:rFonts w:ascii="Times New Roman" w:hAnsi="Times New Roman" w:cs="Times New Roman"/>
+                <w:sz w:val="24"/>
+                <w:szCs w:val="24"/>
+              </w:rPr>
+            </w:pPr>
+            <w:r>
+              <w:rPr>
+                <w:rFonts w:ascii="Times New Roman" w:hAnsi="Times New Roman" w:cs="Times New Roman"/>
+                <w:sz w:val="24"/>
+                <w:szCs w:val="24"/>
+              </w:rPr>
+              <w:t>Dòng dữ liệu vào</w:t>
+            </w:r>
+          </w:p>
+        </w:tc>
+        <w:tc>
+          <w:tcPr>
+            <w:tcW w:w="6676" w:type="dxa"/>
+            <w:gridSpan w:val="2"/>
+            <w:vAlign w:val="center"/>
+          </w:tcPr>
+          <w:p>
+            <w:pPr>
+              <w:rPr>
+                <w:rFonts w:ascii="Times New Roman" w:hAnsi="Times New Roman" w:cs="Times New Roman"/>
+                <w:sz w:val="24"/>
+                <w:szCs w:val="24"/>
+              </w:rPr>
+            </w:pPr>
+            <w:r>
+              <w:rPr>
+                <w:rFonts w:ascii="Times New Roman" w:hAnsi="Times New Roman" w:cs="Times New Roman"/>
+                <w:sz w:val="24"/>
+                <w:szCs w:val="24"/>
+              </w:rPr>
+              <w:t>T</w:t>
+            </w:r>
+            <w:r>
+              <w:rPr>
+                <w:rFonts w:ascii="Times New Roman" w:hAnsi="Times New Roman" w:cs="Times New Roman"/>
+                <w:sz w:val="24"/>
+                <w:szCs w:val="24"/>
+              </w:rPr>
+              <w:t>hông tin dịch vụ được khách hàng xác nhận.</w:t>
+            </w:r>
+          </w:p>
+        </w:tc>
+      </w:tr>
+      <w:tr>
+        <w:trPr>
+          <w:trHeight w:val="376"/>
+        </w:trPr>
+        <w:tc>
+          <w:tcPr>
+            <w:tcW w:w="3397" w:type="dxa"/>
+            <w:shd w:val="clear" w:color="auto" w:fill="auto"/>
+            <w:vAlign w:val="center"/>
+          </w:tcPr>
+          <w:p>
+            <w:pPr>
+              <w:rPr>
+                <w:rFonts w:ascii="Times New Roman" w:hAnsi="Times New Roman" w:cs="Times New Roman"/>
+                <w:sz w:val="24"/>
+                <w:szCs w:val="24"/>
+              </w:rPr>
+            </w:pPr>
+            <w:r>
+              <w:rPr>
+                <w:rFonts w:ascii="Times New Roman" w:hAnsi="Times New Roman" w:cs="Times New Roman"/>
+                <w:sz w:val="24"/>
+                <w:szCs w:val="24"/>
+              </w:rPr>
+              <w:t>Dòng dữ liệu ra</w:t>
+            </w:r>
+          </w:p>
+        </w:tc>
+        <w:tc>
+          <w:tcPr>
+            <w:tcW w:w="6676" w:type="dxa"/>
+            <w:gridSpan w:val="2"/>
+            <w:vAlign w:val="center"/>
+          </w:tcPr>
+          <w:p>
+            <w:pPr>
+              <w:rPr>
+                <w:rFonts w:ascii="Times New Roman" w:hAnsi="Times New Roman" w:cs="Times New Roman"/>
+                <w:sz w:val="24"/>
+                <w:szCs w:val="24"/>
+              </w:rPr>
+            </w:pPr>
+            <w:r>
+              <w:rPr>
+                <w:rFonts w:ascii="Times New Roman" w:hAnsi="Times New Roman" w:cs="Times New Roman"/>
+                <w:sz w:val="24"/>
+                <w:szCs w:val="24"/>
+              </w:rPr>
+              <w:t>Thông tin thanh toán.</w:t>
+            </w:r>
+          </w:p>
+        </w:tc>
+      </w:tr>
+      <w:tr>
+        <w:trPr>
+          <w:trHeight w:val="376"/>
+        </w:trPr>
+        <w:tc>
+          <w:tcPr>
+            <w:tcW w:w="3397" w:type="dxa"/>
+            <w:shd w:val="clear" w:color="auto" w:fill="auto"/>
+            <w:vAlign w:val="center"/>
+          </w:tcPr>
+          <w:p>
+            <w:pPr>
+              <w:rPr>
+                <w:rFonts w:ascii="Times New Roman" w:hAnsi="Times New Roman" w:cs="Times New Roman"/>
+                <w:sz w:val="24"/>
+                <w:szCs w:val="24"/>
+              </w:rPr>
+            </w:pPr>
+            <w:r>
+              <w:rPr>
+                <w:rFonts w:ascii="Times New Roman" w:hAnsi="Times New Roman" w:cs="Times New Roman"/>
+                <w:sz w:val="24"/>
+                <w:szCs w:val="24"/>
+              </w:rPr>
+              <w:t>Nơi sử dụng</w:t>
+            </w:r>
+          </w:p>
+        </w:tc>
+        <w:tc>
+          <w:tcPr>
+            <w:tcW w:w="6676" w:type="dxa"/>
+            <w:gridSpan w:val="2"/>
+            <w:vAlign w:val="center"/>
+          </w:tcPr>
+          <w:p>
+            <w:pPr>
+              <w:rPr>
+                <w:rFonts w:ascii="Times New Roman" w:hAnsi="Times New Roman" w:cs="Times New Roman"/>
+                <w:sz w:val="24"/>
+                <w:szCs w:val="24"/>
+              </w:rPr>
+            </w:pPr>
+            <w:r>
+              <w:rPr>
+                <w:rFonts w:ascii="Times New Roman" w:hAnsi="Times New Roman" w:cs="Times New Roman"/>
+                <w:sz w:val="24"/>
+                <w:szCs w:val="24"/>
+              </w:rPr>
+              <w:t>Sảnh ăn uống trong khách sạn</w:t>
+            </w:r>
+            <w:r>
+              <w:rPr>
+                <w:rFonts w:ascii="Times New Roman" w:hAnsi="Times New Roman" w:cs="Times New Roman"/>
+                <w:sz w:val="24"/>
+                <w:szCs w:val="24"/>
+              </w:rPr>
+              <w:t>.</w:t>
+            </w:r>
+          </w:p>
+        </w:tc>
+      </w:tr>
+      <w:tr>
+        <w:trPr>
+          <w:trHeight w:val="376"/>
+        </w:trPr>
+        <w:tc>
+          <w:tcPr>
+            <w:tcW w:w="3397" w:type="dxa"/>
+            <w:shd w:val="clear" w:color="auto" w:fill="auto"/>
+            <w:vAlign w:val="center"/>
+          </w:tcPr>
+          <w:p>
+            <w:pPr>
+              <w:rPr>
+                <w:rFonts w:ascii="Times New Roman" w:hAnsi="Times New Roman" w:cs="Times New Roman"/>
+                <w:sz w:val="24"/>
+                <w:szCs w:val="24"/>
+              </w:rPr>
+            </w:pPr>
+            <w:r>
+              <w:rPr>
+                <w:rFonts w:ascii="Times New Roman" w:hAnsi="Times New Roman" w:cs="Times New Roman"/>
+                <w:sz w:val="24"/>
+                <w:szCs w:val="24"/>
+              </w:rPr>
+              <w:t>Những quy tắc, điều kiện đi kèm</w:t>
+            </w:r>
+          </w:p>
+        </w:tc>
+        <w:tc>
+          <w:tcPr>
+            <w:tcW w:w="6676" w:type="dxa"/>
+            <w:gridSpan w:val="2"/>
+            <w:vAlign w:val="center"/>
+          </w:tcPr>
+          <w:p>
+            <w:pPr>
+              <w:rPr>
+                <w:rFonts w:ascii="Times New Roman" w:hAnsi="Times New Roman" w:cs="Times New Roman"/>
+                <w:sz w:val="24"/>
+                <w:szCs w:val="24"/>
+              </w:rPr>
+            </w:pPr>
+          </w:p>
+        </w:tc>
+      </w:tr>
+    </w:tbl>
+    <w:p>
+      <w:pPr>
+        <w:rPr>
+          <w:rFonts w:ascii="Times New Roman" w:hAnsi="Times New Roman" w:cs="Times New Roman"/>
+          <w:sz w:val="24"/>
+          <w:szCs w:val="24"/>
+        </w:rPr>
+      </w:pPr>
+    </w:p>
+    <w:p>
+      <w:pPr>
+        <w:rPr>
+          <w:rFonts w:ascii="Times New Roman" w:hAnsi="Times New Roman" w:cs="Times New Roman"/>
+          <w:sz w:val="24"/>
+          <w:szCs w:val="24"/>
+        </w:rPr>
+      </w:pPr>
+      <w:r>
+        <w:rPr>
+          <w:rFonts w:ascii="Times New Roman" w:hAnsi="Times New Roman" w:cs="Times New Roman"/>
+          <w:sz w:val="24"/>
+          <w:szCs w:val="24"/>
+        </w:rPr>
+        <w:t>Ô xử lí “</w:t>
+      </w:r>
+      <w:r>
+        <w:rPr>
+          <w:rFonts w:ascii="Times New Roman" w:hAnsi="Times New Roman" w:cs="Times New Roman"/>
+          <w:sz w:val="24"/>
+          <w:szCs w:val="24"/>
+        </w:rPr>
+        <w:t>1.3.2</w:t>
+      </w:r>
+      <w:r>
+        <w:rPr>
+          <w:rFonts w:ascii="Times New Roman" w:hAnsi="Times New Roman" w:cs="Times New Roman"/>
+          <w:sz w:val="24"/>
+          <w:szCs w:val="24"/>
+        </w:rPr>
+        <w:t>.3</w:t>
+      </w:r>
+      <w:r>
+        <w:rPr>
+          <w:rFonts w:ascii="Times New Roman" w:hAnsi="Times New Roman" w:cs="Times New Roman"/>
+          <w:sz w:val="24"/>
+          <w:szCs w:val="24"/>
+        </w:rPr>
+        <w:t xml:space="preserve"> – </w:t>
+      </w:r>
+      <w:r>
+        <w:rPr>
+          <w:rFonts w:ascii="Times New Roman" w:hAnsi="Times New Roman" w:cs="Times New Roman"/>
+          <w:sz w:val="24"/>
+          <w:szCs w:val="24"/>
+        </w:rPr>
+        <w:t xml:space="preserve">Xác nhận phương thức thanh toán ăn uống tại </w:t>
+      </w:r>
+      <w:r>
+        <w:rPr>
+          <w:rFonts w:ascii="Times New Roman" w:hAnsi="Times New Roman" w:cs="Times New Roman"/>
+          <w:sz w:val="24"/>
+          <w:szCs w:val="24"/>
+        </w:rPr>
+        <w:t>sảnh ăn uống</w:t>
+      </w:r>
+      <w:r>
+        <w:rPr>
+          <w:rFonts w:ascii="Times New Roman" w:hAnsi="Times New Roman" w:cs="Times New Roman"/>
+          <w:sz w:val="24"/>
+          <w:szCs w:val="24"/>
+        </w:rPr>
+        <w:t>”</w:t>
+      </w:r>
+    </w:p>
+    <w:tbl>
+      <w:tblPr>
+        <w:tblStyle w:val="TableGrid"/>
+        <w:tblW w:w="0" w:type="auto"/>
+        <w:tblLook w:val="04A0" w:firstRow="1" w:lastRow="0" w:firstColumn="1" w:lastColumn="0" w:noHBand="0" w:noVBand="1"/>
+      </w:tblPr>
+      <w:tblGrid>
+        <w:gridCol w:w="3397"/>
+        <w:gridCol w:w="4253"/>
+        <w:gridCol w:w="2423"/>
+      </w:tblGrid>
+      <w:tr>
+        <w:trPr>
+          <w:trHeight w:val="376"/>
+        </w:trPr>
+        <w:tc>
+          <w:tcPr>
+            <w:tcW w:w="3397" w:type="dxa"/>
+            <w:shd w:val="clear" w:color="auto" w:fill="D9D9D9" w:themeFill="background1" w:themeFillShade="D9"/>
+            <w:vAlign w:val="center"/>
+          </w:tcPr>
+          <w:p>
+            <w:pPr>
+              <w:rPr>
+                <w:rFonts w:ascii="Times New Roman" w:hAnsi="Times New Roman" w:cs="Times New Roman"/>
+                <w:b/>
+                <w:sz w:val="24"/>
+                <w:szCs w:val="24"/>
+              </w:rPr>
+            </w:pPr>
+            <w:r>
+              <w:rPr>
+                <w:rFonts w:ascii="Times New Roman" w:hAnsi="Times New Roman" w:cs="Times New Roman"/>
+                <w:b/>
+                <w:sz w:val="24"/>
+                <w:szCs w:val="24"/>
+              </w:rPr>
+              <w:t>Dự án: Quản lí khách sạn</w:t>
+            </w:r>
+          </w:p>
+        </w:tc>
+        <w:tc>
+          <w:tcPr>
+            <w:tcW w:w="4253" w:type="dxa"/>
+            <w:shd w:val="clear" w:color="auto" w:fill="D9D9D9" w:themeFill="background1" w:themeFillShade="D9"/>
+            <w:vAlign w:val="center"/>
+          </w:tcPr>
+          <w:p>
+            <w:pPr>
+              <w:rPr>
+                <w:rFonts w:ascii="Times New Roman" w:hAnsi="Times New Roman" w:cs="Times New Roman"/>
+                <w:b/>
+                <w:sz w:val="24"/>
+                <w:szCs w:val="24"/>
+              </w:rPr>
+            </w:pPr>
+            <w:r>
+              <w:rPr>
+                <w:rFonts w:ascii="Times New Roman" w:hAnsi="Times New Roman" w:cs="Times New Roman"/>
+                <w:b/>
+                <w:sz w:val="24"/>
+                <w:szCs w:val="24"/>
+              </w:rPr>
+              <w:t>Công việc</w:t>
+            </w:r>
+            <w:r>
+              <w:rPr>
+                <w:rFonts w:ascii="Times New Roman" w:hAnsi="Times New Roman" w:cs="Times New Roman"/>
+                <w:b/>
+                <w:sz w:val="24"/>
+                <w:szCs w:val="24"/>
+              </w:rPr>
+              <w:t>:</w:t>
+            </w:r>
+            <w:r>
+              <w:rPr>
+                <w:rFonts w:ascii="Times New Roman" w:hAnsi="Times New Roman" w:cs="Times New Roman"/>
+                <w:b/>
+                <w:sz w:val="24"/>
+                <w:szCs w:val="24"/>
+              </w:rPr>
+              <w:t xml:space="preserve"> </w:t>
+            </w:r>
+            <w:r>
+              <w:rPr>
+                <w:rFonts w:ascii="Times New Roman" w:hAnsi="Times New Roman" w:cs="Times New Roman"/>
+                <w:b/>
+                <w:sz w:val="24"/>
+                <w:szCs w:val="24"/>
+              </w:rPr>
+              <w:t>Xác nhận phương thức thanh toán ăn uống tạ</w:t>
+            </w:r>
+            <w:r>
+              <w:rPr>
+                <w:rFonts w:ascii="Times New Roman" w:hAnsi="Times New Roman" w:cs="Times New Roman"/>
+                <w:b/>
+                <w:sz w:val="24"/>
+                <w:szCs w:val="24"/>
+              </w:rPr>
+              <w:t>i sảnh ăn uống</w:t>
+            </w:r>
+          </w:p>
+        </w:tc>
+        <w:tc>
+          <w:tcPr>
+            <w:tcW w:w="2423" w:type="dxa"/>
+            <w:shd w:val="clear" w:color="auto" w:fill="D9D9D9" w:themeFill="background1" w:themeFillShade="D9"/>
+            <w:vAlign w:val="center"/>
+          </w:tcPr>
+          <w:p>
+            <w:pPr>
+              <w:rPr>
+                <w:rFonts w:ascii="Times New Roman" w:hAnsi="Times New Roman" w:cs="Times New Roman"/>
+                <w:b/>
+                <w:sz w:val="24"/>
+                <w:szCs w:val="24"/>
+              </w:rPr>
+            </w:pPr>
+            <w:r>
+              <w:rPr>
+                <w:rFonts w:ascii="Times New Roman" w:hAnsi="Times New Roman" w:cs="Times New Roman"/>
+                <w:b/>
+                <w:sz w:val="24"/>
+                <w:szCs w:val="24"/>
+              </w:rPr>
+              <w:t>Số thứ tự</w:t>
+            </w:r>
+            <w:r>
+              <w:rPr>
+                <w:rFonts w:ascii="Times New Roman" w:hAnsi="Times New Roman" w:cs="Times New Roman"/>
+                <w:b/>
+                <w:sz w:val="24"/>
+                <w:szCs w:val="24"/>
+              </w:rPr>
+              <w:t>: 19</w:t>
+            </w:r>
+          </w:p>
+        </w:tc>
+      </w:tr>
+      <w:tr>
+        <w:trPr>
+          <w:trHeight w:val="376"/>
+        </w:trPr>
+        <w:tc>
+          <w:tcPr>
+            <w:tcW w:w="3397" w:type="dxa"/>
+            <w:shd w:val="clear" w:color="auto" w:fill="D9D9D9" w:themeFill="background1" w:themeFillShade="D9"/>
+            <w:vAlign w:val="center"/>
+          </w:tcPr>
+          <w:p>
+            <w:pPr>
+              <w:rPr>
+                <w:rFonts w:ascii="Times New Roman" w:hAnsi="Times New Roman" w:cs="Times New Roman"/>
+                <w:b/>
+                <w:sz w:val="24"/>
+                <w:szCs w:val="24"/>
+              </w:rPr>
+            </w:pPr>
+            <w:r>
+              <w:rPr>
+                <w:rFonts w:ascii="Times New Roman" w:hAnsi="Times New Roman" w:cs="Times New Roman"/>
+                <w:b/>
+                <w:sz w:val="24"/>
+                <w:szCs w:val="24"/>
+              </w:rPr>
+              <w:t xml:space="preserve">Người lập: </w:t>
+            </w:r>
+            <w:r>
+              <w:rPr>
+                <w:rFonts w:ascii="Times New Roman" w:hAnsi="Times New Roman" w:cs="Times New Roman"/>
+                <w:b/>
+                <w:sz w:val="24"/>
+                <w:szCs w:val="24"/>
+              </w:rPr>
+              <w:t>Bùi Huy Phúc</w:t>
+            </w:r>
+          </w:p>
+        </w:tc>
+        <w:tc>
+          <w:tcPr>
+            <w:tcW w:w="4253" w:type="dxa"/>
+            <w:shd w:val="clear" w:color="auto" w:fill="D9D9D9" w:themeFill="background1" w:themeFillShade="D9"/>
+            <w:vAlign w:val="center"/>
+          </w:tcPr>
+          <w:p>
+            <w:pPr>
+              <w:rPr>
+                <w:rFonts w:ascii="Times New Roman" w:hAnsi="Times New Roman" w:cs="Times New Roman"/>
+                <w:b/>
+                <w:sz w:val="24"/>
+                <w:szCs w:val="24"/>
+              </w:rPr>
+            </w:pPr>
+            <w:r>
+              <w:rPr>
+                <w:rFonts w:ascii="Times New Roman" w:hAnsi="Times New Roman" w:cs="Times New Roman"/>
+                <w:b/>
+                <w:sz w:val="24"/>
+                <w:szCs w:val="24"/>
+              </w:rPr>
+              <w:t>Cấ</w:t>
+            </w:r>
+            <w:r>
+              <w:rPr>
+                <w:rFonts w:ascii="Times New Roman" w:hAnsi="Times New Roman" w:cs="Times New Roman"/>
+                <w:b/>
+                <w:sz w:val="24"/>
+                <w:szCs w:val="24"/>
+              </w:rPr>
+              <w:t>p: 3</w:t>
+            </w:r>
+          </w:p>
+        </w:tc>
+        <w:tc>
+          <w:tcPr>
+            <w:tcW w:w="2423" w:type="dxa"/>
+            <w:shd w:val="clear" w:color="auto" w:fill="D9D9D9" w:themeFill="background1" w:themeFillShade="D9"/>
+            <w:vAlign w:val="center"/>
+          </w:tcPr>
+          <w:p>
+            <w:pPr>
+              <w:rPr>
+                <w:rFonts w:ascii="Times New Roman" w:hAnsi="Times New Roman" w:cs="Times New Roman"/>
+                <w:b/>
+                <w:sz w:val="24"/>
+                <w:szCs w:val="24"/>
+              </w:rPr>
+            </w:pPr>
+            <w:r>
+              <w:rPr>
+                <w:rFonts w:ascii="Times New Roman" w:hAnsi="Times New Roman" w:cs="Times New Roman"/>
+                <w:b/>
+                <w:sz w:val="24"/>
+                <w:szCs w:val="24"/>
+              </w:rPr>
+              <w:t>Ngày lập: 09/05/2018</w:t>
+            </w:r>
+          </w:p>
+        </w:tc>
+      </w:tr>
+      <w:tr>
+        <w:trPr>
+          <w:trHeight w:val="376"/>
+        </w:trPr>
+        <w:tc>
+          <w:tcPr>
+            <w:tcW w:w="3397" w:type="dxa"/>
+            <w:shd w:val="clear" w:color="auto" w:fill="auto"/>
+            <w:vAlign w:val="center"/>
+          </w:tcPr>
+          <w:p>
+            <w:pPr>
+              <w:rPr>
+                <w:rFonts w:ascii="Times New Roman" w:hAnsi="Times New Roman" w:cs="Times New Roman"/>
+                <w:sz w:val="24"/>
+                <w:szCs w:val="24"/>
+              </w:rPr>
+            </w:pPr>
+            <w:r>
+              <w:rPr>
+                <w:rFonts w:ascii="Times New Roman" w:hAnsi="Times New Roman" w:cs="Times New Roman"/>
+                <w:sz w:val="24"/>
+                <w:szCs w:val="24"/>
+              </w:rPr>
+              <w:t>Diễn giải</w:t>
+            </w:r>
+          </w:p>
+        </w:tc>
+        <w:tc>
+          <w:tcPr>
+            <w:tcW w:w="6676" w:type="dxa"/>
+            <w:gridSpan w:val="2"/>
+            <w:vAlign w:val="center"/>
+          </w:tcPr>
+          <w:p>
+            <w:pPr>
+              <w:rPr>
+                <w:rFonts w:ascii="Times New Roman" w:hAnsi="Times New Roman" w:cs="Times New Roman"/>
+                <w:sz w:val="24"/>
+                <w:szCs w:val="24"/>
+              </w:rPr>
+            </w:pPr>
+            <w:r>
+              <w:rPr>
+                <w:rFonts w:ascii="Times New Roman" w:hAnsi="Times New Roman" w:cs="Times New Roman"/>
+                <w:sz w:val="24"/>
+                <w:szCs w:val="24"/>
+              </w:rPr>
+              <w:t xml:space="preserve">Nhân viên </w:t>
+            </w:r>
+            <w:r>
+              <w:rPr>
+                <w:rFonts w:ascii="Times New Roman" w:hAnsi="Times New Roman" w:cs="Times New Roman"/>
+                <w:sz w:val="24"/>
+                <w:szCs w:val="24"/>
+              </w:rPr>
+              <w:t>tiếp tân</w:t>
+            </w:r>
+            <w:r>
+              <w:rPr>
+                <w:rFonts w:ascii="Times New Roman" w:hAnsi="Times New Roman" w:cs="Times New Roman"/>
+                <w:sz w:val="24"/>
+                <w:szCs w:val="24"/>
+              </w:rPr>
+              <w:t xml:space="preserve"> </w:t>
+            </w:r>
+            <w:r>
+              <w:rPr>
+                <w:rFonts w:ascii="Times New Roman" w:hAnsi="Times New Roman" w:cs="Times New Roman"/>
+                <w:sz w:val="24"/>
+                <w:szCs w:val="24"/>
+              </w:rPr>
+              <w:t>sẽ hỏi khách hàng phương thức thanh toán.</w:t>
+            </w:r>
+          </w:p>
+        </w:tc>
+      </w:tr>
+      <w:tr>
+        <w:trPr>
+          <w:trHeight w:val="376"/>
+        </w:trPr>
+        <w:tc>
+          <w:tcPr>
+            <w:tcW w:w="3397" w:type="dxa"/>
+            <w:shd w:val="clear" w:color="auto" w:fill="auto"/>
+            <w:vAlign w:val="center"/>
+          </w:tcPr>
+          <w:p>
+            <w:pPr>
+              <w:rPr>
+                <w:rFonts w:ascii="Times New Roman" w:hAnsi="Times New Roman" w:cs="Times New Roman"/>
+                <w:sz w:val="24"/>
+                <w:szCs w:val="24"/>
+              </w:rPr>
+            </w:pPr>
+            <w:r>
+              <w:rPr>
+                <w:rFonts w:ascii="Times New Roman" w:hAnsi="Times New Roman" w:cs="Times New Roman"/>
+                <w:sz w:val="24"/>
+                <w:szCs w:val="24"/>
+              </w:rPr>
+              <w:t>Điều kiện bắt đầu (kích hoạt)</w:t>
+            </w:r>
+          </w:p>
+        </w:tc>
+        <w:tc>
+          <w:tcPr>
+            <w:tcW w:w="6676" w:type="dxa"/>
+            <w:gridSpan w:val="2"/>
+            <w:vAlign w:val="center"/>
+          </w:tcPr>
+          <w:p>
+            <w:pPr>
+              <w:rPr>
+                <w:rFonts w:ascii="Times New Roman" w:hAnsi="Times New Roman" w:cs="Times New Roman"/>
+                <w:sz w:val="24"/>
+                <w:szCs w:val="24"/>
+              </w:rPr>
+            </w:pPr>
+            <w:r>
+              <w:rPr>
+                <w:rFonts w:ascii="Times New Roman" w:hAnsi="Times New Roman" w:cs="Times New Roman"/>
+                <w:sz w:val="24"/>
+                <w:szCs w:val="24"/>
+              </w:rPr>
+              <w:t>Khách hàng yêu cầu đồ ăn, thức uống tại phòng trong khách sạn.</w:t>
+            </w:r>
+          </w:p>
+        </w:tc>
+      </w:tr>
+      <w:tr>
+        <w:trPr>
+          <w:trHeight w:val="376"/>
+        </w:trPr>
+        <w:tc>
+          <w:tcPr>
+            <w:tcW w:w="3397" w:type="dxa"/>
+            <w:shd w:val="clear" w:color="auto" w:fill="auto"/>
+            <w:vAlign w:val="center"/>
+          </w:tcPr>
+          <w:p>
+            <w:pPr>
+              <w:rPr>
+                <w:rFonts w:ascii="Times New Roman" w:hAnsi="Times New Roman" w:cs="Times New Roman"/>
+                <w:sz w:val="24"/>
+                <w:szCs w:val="24"/>
+              </w:rPr>
+            </w:pPr>
+            <w:r>
+              <w:rPr>
+                <w:rFonts w:ascii="Times New Roman" w:hAnsi="Times New Roman" w:cs="Times New Roman"/>
+                <w:sz w:val="24"/>
+                <w:szCs w:val="24"/>
+              </w:rPr>
+              <w:t>Dòng dữ liệu vào</w:t>
+            </w:r>
+          </w:p>
+        </w:tc>
+        <w:tc>
+          <w:tcPr>
+            <w:tcW w:w="6676" w:type="dxa"/>
+            <w:gridSpan w:val="2"/>
+            <w:vAlign w:val="center"/>
+          </w:tcPr>
+          <w:p>
+            <w:pPr>
+              <w:rPr>
+                <w:rFonts w:ascii="Times New Roman" w:hAnsi="Times New Roman" w:cs="Times New Roman"/>
+                <w:sz w:val="24"/>
+                <w:szCs w:val="24"/>
+              </w:rPr>
+            </w:pPr>
+            <w:r>
+              <w:rPr>
+                <w:rFonts w:ascii="Times New Roman" w:hAnsi="Times New Roman" w:cs="Times New Roman"/>
+                <w:sz w:val="24"/>
+                <w:szCs w:val="24"/>
+              </w:rPr>
+              <w:t>Phương thức thanh toán được chọn, thông tin thanh toán.</w:t>
+            </w:r>
+          </w:p>
+        </w:tc>
+      </w:tr>
+      <w:tr>
+        <w:trPr>
+          <w:trHeight w:val="376"/>
+        </w:trPr>
+        <w:tc>
+          <w:tcPr>
+            <w:tcW w:w="3397" w:type="dxa"/>
+            <w:shd w:val="clear" w:color="auto" w:fill="auto"/>
+            <w:vAlign w:val="center"/>
+          </w:tcPr>
+          <w:p>
+            <w:pPr>
+              <w:rPr>
+                <w:rFonts w:ascii="Times New Roman" w:hAnsi="Times New Roman" w:cs="Times New Roman"/>
+                <w:sz w:val="24"/>
+                <w:szCs w:val="24"/>
+              </w:rPr>
+            </w:pPr>
+            <w:r>
+              <w:rPr>
+                <w:rFonts w:ascii="Times New Roman" w:hAnsi="Times New Roman" w:cs="Times New Roman"/>
+                <w:sz w:val="24"/>
+                <w:szCs w:val="24"/>
+              </w:rPr>
+              <w:t>Dòng dữ liệu ra</w:t>
+            </w:r>
+          </w:p>
+        </w:tc>
+        <w:tc>
+          <w:tcPr>
+            <w:tcW w:w="6676" w:type="dxa"/>
+            <w:gridSpan w:val="2"/>
+            <w:vAlign w:val="center"/>
+          </w:tcPr>
+          <w:p>
+            <w:pPr>
+              <w:rPr>
+                <w:rFonts w:ascii="Times New Roman" w:hAnsi="Times New Roman" w:cs="Times New Roman"/>
+                <w:sz w:val="24"/>
+                <w:szCs w:val="24"/>
+              </w:rPr>
+            </w:pPr>
+            <w:r>
+              <w:rPr>
+                <w:rFonts w:ascii="Times New Roman" w:hAnsi="Times New Roman" w:cs="Times New Roman"/>
+                <w:sz w:val="24"/>
+                <w:szCs w:val="24"/>
+              </w:rPr>
+              <w:t>Các lựa chọn thanh toán, thông tin và phương thức thanh toán.</w:t>
+            </w:r>
+          </w:p>
+        </w:tc>
+      </w:tr>
+      <w:tr>
+        <w:trPr>
+          <w:trHeight w:val="376"/>
+        </w:trPr>
+        <w:tc>
+          <w:tcPr>
+            <w:tcW w:w="3397" w:type="dxa"/>
+            <w:shd w:val="clear" w:color="auto" w:fill="auto"/>
+            <w:vAlign w:val="center"/>
+          </w:tcPr>
+          <w:p>
+            <w:pPr>
+              <w:rPr>
+                <w:rFonts w:ascii="Times New Roman" w:hAnsi="Times New Roman" w:cs="Times New Roman"/>
+                <w:sz w:val="24"/>
+                <w:szCs w:val="24"/>
+              </w:rPr>
+            </w:pPr>
+            <w:r>
+              <w:rPr>
+                <w:rFonts w:ascii="Times New Roman" w:hAnsi="Times New Roman" w:cs="Times New Roman"/>
+                <w:sz w:val="24"/>
+                <w:szCs w:val="24"/>
+              </w:rPr>
+              <w:t>Nơi sử dụng</w:t>
+            </w:r>
+          </w:p>
+        </w:tc>
+        <w:tc>
+          <w:tcPr>
+            <w:tcW w:w="6676" w:type="dxa"/>
+            <w:gridSpan w:val="2"/>
+            <w:vAlign w:val="center"/>
+          </w:tcPr>
+          <w:p>
+            <w:pPr>
+              <w:rPr>
+                <w:rFonts w:ascii="Times New Roman" w:hAnsi="Times New Roman" w:cs="Times New Roman"/>
+                <w:sz w:val="24"/>
+                <w:szCs w:val="24"/>
+              </w:rPr>
+            </w:pPr>
+            <w:r>
+              <w:rPr>
+                <w:rFonts w:ascii="Times New Roman" w:hAnsi="Times New Roman" w:cs="Times New Roman"/>
+                <w:sz w:val="24"/>
+                <w:szCs w:val="24"/>
+              </w:rPr>
+              <w:t>Nhân viên tiếp tân.</w:t>
+            </w:r>
+          </w:p>
+        </w:tc>
+      </w:tr>
+      <w:tr>
+        <w:trPr>
+          <w:trHeight w:val="376"/>
+        </w:trPr>
+        <w:tc>
+          <w:tcPr>
+            <w:tcW w:w="3397" w:type="dxa"/>
+            <w:shd w:val="clear" w:color="auto" w:fill="auto"/>
+            <w:vAlign w:val="center"/>
+          </w:tcPr>
+          <w:p>
+            <w:pPr>
+              <w:rPr>
+                <w:rFonts w:ascii="Times New Roman" w:hAnsi="Times New Roman" w:cs="Times New Roman"/>
+                <w:sz w:val="24"/>
+                <w:szCs w:val="24"/>
+              </w:rPr>
+            </w:pPr>
+            <w:r>
+              <w:rPr>
+                <w:rFonts w:ascii="Times New Roman" w:hAnsi="Times New Roman" w:cs="Times New Roman"/>
+                <w:sz w:val="24"/>
+                <w:szCs w:val="24"/>
+              </w:rPr>
+              <w:t>Những quy tắc, điều kiện đi kèm</w:t>
+            </w:r>
+          </w:p>
+        </w:tc>
+        <w:tc>
+          <w:tcPr>
+            <w:tcW w:w="6676" w:type="dxa"/>
+            <w:gridSpan w:val="2"/>
+            <w:vAlign w:val="center"/>
+          </w:tcPr>
+          <w:p>
+            <w:pPr>
+              <w:rPr>
+                <w:rFonts w:ascii="Times New Roman" w:hAnsi="Times New Roman" w:cs="Times New Roman"/>
+                <w:sz w:val="24"/>
+                <w:szCs w:val="24"/>
+              </w:rPr>
+            </w:pPr>
+          </w:p>
+        </w:tc>
+      </w:tr>
+    </w:tbl>
+    <w:p>
+      <w:pPr>
+        <w:rPr>
+          <w:rFonts w:ascii="Times New Roman" w:hAnsi="Times New Roman" w:cs="Times New Roman"/>
+          <w:sz w:val="24"/>
+          <w:szCs w:val="24"/>
+        </w:rPr>
+      </w:pPr>
+    </w:p>
+    <w:p>
+      <w:pPr>
+        <w:rPr>
+          <w:rFonts w:ascii="Times New Roman" w:hAnsi="Times New Roman" w:cs="Times New Roman"/>
+          <w:sz w:val="24"/>
+          <w:szCs w:val="24"/>
+        </w:rPr>
+      </w:pPr>
+      <w:r>
+        <w:rPr>
+          <w:rFonts w:ascii="Times New Roman" w:hAnsi="Times New Roman" w:cs="Times New Roman"/>
+          <w:sz w:val="24"/>
+          <w:szCs w:val="24"/>
+        </w:rPr>
+        <w:t>Ô xử lí “</w:t>
+      </w:r>
+      <w:r>
+        <w:rPr>
+          <w:rFonts w:ascii="Times New Roman" w:hAnsi="Times New Roman" w:cs="Times New Roman"/>
+          <w:sz w:val="24"/>
+          <w:szCs w:val="24"/>
+        </w:rPr>
+        <w:t>1.3.2.4</w:t>
+      </w:r>
+      <w:r>
+        <w:rPr>
+          <w:rFonts w:ascii="Times New Roman" w:hAnsi="Times New Roman" w:cs="Times New Roman"/>
+          <w:sz w:val="24"/>
+          <w:szCs w:val="24"/>
+        </w:rPr>
+        <w:t xml:space="preserve"> – </w:t>
+      </w:r>
+      <w:r>
+        <w:rPr>
+          <w:rFonts w:ascii="Times New Roman" w:hAnsi="Times New Roman" w:cs="Times New Roman"/>
+          <w:sz w:val="24"/>
+          <w:szCs w:val="24"/>
+        </w:rPr>
+        <w:t>Kiểm tra thông tin khách hàng (dịch vụ ăn uống tại sảnh ăn uống)</w:t>
+      </w:r>
+      <w:r>
+        <w:rPr>
+          <w:rFonts w:ascii="Times New Roman" w:hAnsi="Times New Roman" w:cs="Times New Roman"/>
+          <w:sz w:val="24"/>
+          <w:szCs w:val="24"/>
+        </w:rPr>
+        <w:t>”</w:t>
+      </w:r>
+    </w:p>
+    <w:tbl>
+      <w:tblPr>
+        <w:tblStyle w:val="TableGrid"/>
+        <w:tblW w:w="0" w:type="auto"/>
+        <w:tblLook w:val="04A0" w:firstRow="1" w:lastRow="0" w:firstColumn="1" w:lastColumn="0" w:noHBand="0" w:noVBand="1"/>
+      </w:tblPr>
+      <w:tblGrid>
+        <w:gridCol w:w="3397"/>
+        <w:gridCol w:w="4253"/>
+        <w:gridCol w:w="2423"/>
+      </w:tblGrid>
+      <w:tr>
+        <w:trPr>
+          <w:trHeight w:val="376"/>
+        </w:trPr>
+        <w:tc>
+          <w:tcPr>
+            <w:tcW w:w="3397" w:type="dxa"/>
+            <w:shd w:val="clear" w:color="auto" w:fill="D9D9D9" w:themeFill="background1" w:themeFillShade="D9"/>
+            <w:vAlign w:val="center"/>
+          </w:tcPr>
+          <w:p>
+            <w:pPr>
+              <w:rPr>
+                <w:rFonts w:ascii="Times New Roman" w:hAnsi="Times New Roman" w:cs="Times New Roman"/>
+                <w:b/>
+                <w:sz w:val="24"/>
+                <w:szCs w:val="24"/>
+              </w:rPr>
+            </w:pPr>
+            <w:r>
+              <w:rPr>
+                <w:rFonts w:ascii="Times New Roman" w:hAnsi="Times New Roman" w:cs="Times New Roman"/>
+                <w:b/>
+                <w:sz w:val="24"/>
+                <w:szCs w:val="24"/>
+              </w:rPr>
+              <w:t>Dự án: Quản lí khách sạn</w:t>
+            </w:r>
+          </w:p>
+        </w:tc>
+        <w:tc>
+          <w:tcPr>
+            <w:tcW w:w="4253" w:type="dxa"/>
+            <w:shd w:val="clear" w:color="auto" w:fill="D9D9D9" w:themeFill="background1" w:themeFillShade="D9"/>
+            <w:vAlign w:val="center"/>
+          </w:tcPr>
+          <w:p>
+            <w:pPr>
+              <w:rPr>
+                <w:rFonts w:ascii="Times New Roman" w:hAnsi="Times New Roman" w:cs="Times New Roman"/>
+                <w:b/>
+                <w:sz w:val="24"/>
+                <w:szCs w:val="24"/>
+              </w:rPr>
+            </w:pPr>
+            <w:r>
+              <w:rPr>
+                <w:rFonts w:ascii="Times New Roman" w:hAnsi="Times New Roman" w:cs="Times New Roman"/>
+                <w:b/>
+                <w:sz w:val="24"/>
+                <w:szCs w:val="24"/>
+              </w:rPr>
+              <w:t>Công việc</w:t>
+            </w:r>
+            <w:r>
+              <w:rPr>
+                <w:rFonts w:ascii="Times New Roman" w:hAnsi="Times New Roman" w:cs="Times New Roman"/>
+                <w:b/>
+                <w:sz w:val="24"/>
+                <w:szCs w:val="24"/>
+              </w:rPr>
+              <w:t>:</w:t>
+            </w:r>
+            <w:r>
+              <w:rPr>
+                <w:rFonts w:ascii="Times New Roman" w:hAnsi="Times New Roman" w:cs="Times New Roman"/>
+                <w:b/>
+                <w:sz w:val="24"/>
+                <w:szCs w:val="24"/>
+              </w:rPr>
+              <w:t xml:space="preserve"> </w:t>
+            </w:r>
+            <w:r>
+              <w:rPr>
+                <w:rFonts w:ascii="Times New Roman" w:hAnsi="Times New Roman" w:cs="Times New Roman"/>
+                <w:b/>
+                <w:sz w:val="24"/>
+                <w:szCs w:val="24"/>
+              </w:rPr>
+              <w:t>Kiểm tra thông tin khách hàng (dịch vụ ăn uống tại sảnh ăn uống)</w:t>
+            </w:r>
+          </w:p>
+        </w:tc>
+        <w:tc>
+          <w:tcPr>
+            <w:tcW w:w="2423" w:type="dxa"/>
+            <w:shd w:val="clear" w:color="auto" w:fill="D9D9D9" w:themeFill="background1" w:themeFillShade="D9"/>
+            <w:vAlign w:val="center"/>
+          </w:tcPr>
+          <w:p>
+            <w:pPr>
+              <w:rPr>
+                <w:rFonts w:ascii="Times New Roman" w:hAnsi="Times New Roman" w:cs="Times New Roman"/>
+                <w:b/>
+                <w:sz w:val="24"/>
+                <w:szCs w:val="24"/>
+              </w:rPr>
+            </w:pPr>
+            <w:r>
+              <w:rPr>
+                <w:rFonts w:ascii="Times New Roman" w:hAnsi="Times New Roman" w:cs="Times New Roman"/>
+                <w:b/>
+                <w:sz w:val="24"/>
+                <w:szCs w:val="24"/>
+              </w:rPr>
+              <w:t>Số thứ tự</w:t>
+            </w:r>
+            <w:r>
+              <w:rPr>
+                <w:rFonts w:ascii="Times New Roman" w:hAnsi="Times New Roman" w:cs="Times New Roman"/>
+                <w:b/>
+                <w:sz w:val="24"/>
+                <w:szCs w:val="24"/>
+              </w:rPr>
+              <w:t>: 20</w:t>
+            </w:r>
+          </w:p>
+        </w:tc>
+      </w:tr>
+      <w:tr>
+        <w:trPr>
+          <w:trHeight w:val="376"/>
+        </w:trPr>
+        <w:tc>
+          <w:tcPr>
+            <w:tcW w:w="3397" w:type="dxa"/>
+            <w:shd w:val="clear" w:color="auto" w:fill="D9D9D9" w:themeFill="background1" w:themeFillShade="D9"/>
+            <w:vAlign w:val="center"/>
+          </w:tcPr>
+          <w:p>
+            <w:pPr>
+              <w:rPr>
+                <w:rFonts w:ascii="Times New Roman" w:hAnsi="Times New Roman" w:cs="Times New Roman"/>
+                <w:b/>
+                <w:sz w:val="24"/>
+                <w:szCs w:val="24"/>
+              </w:rPr>
+            </w:pPr>
+            <w:r>
+              <w:rPr>
+                <w:rFonts w:ascii="Times New Roman" w:hAnsi="Times New Roman" w:cs="Times New Roman"/>
+                <w:b/>
+                <w:sz w:val="24"/>
+                <w:szCs w:val="24"/>
+              </w:rPr>
+              <w:t xml:space="preserve">Người lập: </w:t>
+            </w:r>
+            <w:r>
+              <w:rPr>
+                <w:rFonts w:ascii="Times New Roman" w:hAnsi="Times New Roman" w:cs="Times New Roman"/>
+                <w:b/>
+                <w:sz w:val="24"/>
+                <w:szCs w:val="24"/>
+              </w:rPr>
+              <w:t>Bùi Huy Phúc</w:t>
+            </w:r>
+          </w:p>
+        </w:tc>
+        <w:tc>
+          <w:tcPr>
+            <w:tcW w:w="4253" w:type="dxa"/>
+            <w:shd w:val="clear" w:color="auto" w:fill="D9D9D9" w:themeFill="background1" w:themeFillShade="D9"/>
+            <w:vAlign w:val="center"/>
+          </w:tcPr>
+          <w:p>
+            <w:pPr>
+              <w:rPr>
+                <w:rFonts w:ascii="Times New Roman" w:hAnsi="Times New Roman" w:cs="Times New Roman"/>
+                <w:b/>
+                <w:sz w:val="24"/>
+                <w:szCs w:val="24"/>
+              </w:rPr>
+            </w:pPr>
+            <w:r>
+              <w:rPr>
+                <w:rFonts w:ascii="Times New Roman" w:hAnsi="Times New Roman" w:cs="Times New Roman"/>
+                <w:b/>
+                <w:sz w:val="24"/>
+                <w:szCs w:val="24"/>
+              </w:rPr>
+              <w:t>Cấ</w:t>
+            </w:r>
+            <w:r>
+              <w:rPr>
+                <w:rFonts w:ascii="Times New Roman" w:hAnsi="Times New Roman" w:cs="Times New Roman"/>
+                <w:b/>
+                <w:sz w:val="24"/>
+                <w:szCs w:val="24"/>
+              </w:rPr>
+              <w:t>p: 3</w:t>
+            </w:r>
+          </w:p>
+        </w:tc>
+        <w:tc>
+          <w:tcPr>
+            <w:tcW w:w="2423" w:type="dxa"/>
+            <w:shd w:val="clear" w:color="auto" w:fill="D9D9D9" w:themeFill="background1" w:themeFillShade="D9"/>
+            <w:vAlign w:val="center"/>
+          </w:tcPr>
+          <w:p>
+            <w:pPr>
+              <w:rPr>
+                <w:rFonts w:ascii="Times New Roman" w:hAnsi="Times New Roman" w:cs="Times New Roman"/>
+                <w:b/>
+                <w:sz w:val="24"/>
+                <w:szCs w:val="24"/>
+              </w:rPr>
+            </w:pPr>
+            <w:r>
+              <w:rPr>
+                <w:rFonts w:ascii="Times New Roman" w:hAnsi="Times New Roman" w:cs="Times New Roman"/>
+                <w:b/>
+                <w:sz w:val="24"/>
+                <w:szCs w:val="24"/>
+              </w:rPr>
+              <w:t>Ngày lập: 09/05/2018</w:t>
+            </w:r>
+          </w:p>
+        </w:tc>
+      </w:tr>
+      <w:tr>
+        <w:trPr>
+          <w:trHeight w:val="376"/>
+        </w:trPr>
+        <w:tc>
+          <w:tcPr>
+            <w:tcW w:w="3397" w:type="dxa"/>
+            <w:shd w:val="clear" w:color="auto" w:fill="auto"/>
+            <w:vAlign w:val="center"/>
+          </w:tcPr>
+          <w:p>
+            <w:pPr>
+              <w:rPr>
+                <w:rFonts w:ascii="Times New Roman" w:hAnsi="Times New Roman" w:cs="Times New Roman"/>
+                <w:sz w:val="24"/>
+                <w:szCs w:val="24"/>
+              </w:rPr>
+            </w:pPr>
+            <w:r>
+              <w:rPr>
+                <w:rFonts w:ascii="Times New Roman" w:hAnsi="Times New Roman" w:cs="Times New Roman"/>
+                <w:sz w:val="24"/>
+                <w:szCs w:val="24"/>
+              </w:rPr>
+              <w:t>Diễn giải</w:t>
+            </w:r>
+          </w:p>
+        </w:tc>
+        <w:tc>
+          <w:tcPr>
+            <w:tcW w:w="6676" w:type="dxa"/>
+            <w:gridSpan w:val="2"/>
+            <w:vAlign w:val="center"/>
+          </w:tcPr>
+          <w:p>
+            <w:pPr>
+              <w:rPr>
+                <w:rFonts w:ascii="Times New Roman" w:hAnsi="Times New Roman" w:cs="Times New Roman"/>
+                <w:sz w:val="24"/>
+                <w:szCs w:val="24"/>
+              </w:rPr>
+            </w:pPr>
+            <w:r>
+              <w:rPr>
+                <w:rFonts w:ascii="Times New Roman" w:hAnsi="Times New Roman" w:cs="Times New Roman"/>
+                <w:sz w:val="24"/>
+                <w:szCs w:val="24"/>
+              </w:rPr>
+              <w:t xml:space="preserve">Nhân viên </w:t>
+            </w:r>
+            <w:r>
+              <w:rPr>
+                <w:rFonts w:ascii="Times New Roman" w:hAnsi="Times New Roman" w:cs="Times New Roman"/>
+                <w:sz w:val="24"/>
+                <w:szCs w:val="24"/>
+              </w:rPr>
+              <w:t>tiếp tân</w:t>
+            </w:r>
+            <w:r>
+              <w:rPr>
+                <w:rFonts w:ascii="Times New Roman" w:hAnsi="Times New Roman" w:cs="Times New Roman"/>
+                <w:sz w:val="24"/>
+                <w:szCs w:val="24"/>
+              </w:rPr>
+              <w:t xml:space="preserve"> sẽ </w:t>
+            </w:r>
+            <w:r>
+              <w:rPr>
+                <w:rFonts w:ascii="Times New Roman" w:hAnsi="Times New Roman" w:cs="Times New Roman"/>
+                <w:sz w:val="24"/>
+                <w:szCs w:val="24"/>
+              </w:rPr>
+              <w:t>kiểm tra thông tin khách hàng đã thuê phòng trong khách sạn hay chưa</w:t>
+            </w:r>
+            <w:r>
+              <w:rPr>
+                <w:rFonts w:ascii="Times New Roman" w:hAnsi="Times New Roman" w:cs="Times New Roman"/>
+                <w:sz w:val="24"/>
+                <w:szCs w:val="24"/>
+              </w:rPr>
+              <w:t>.</w:t>
+            </w:r>
+          </w:p>
+        </w:tc>
+      </w:tr>
+      <w:tr>
+        <w:trPr>
+          <w:trHeight w:val="376"/>
+        </w:trPr>
+        <w:tc>
+          <w:tcPr>
+            <w:tcW w:w="3397" w:type="dxa"/>
+            <w:shd w:val="clear" w:color="auto" w:fill="auto"/>
+            <w:vAlign w:val="center"/>
+          </w:tcPr>
+          <w:p>
+            <w:pPr>
+              <w:rPr>
+                <w:rFonts w:ascii="Times New Roman" w:hAnsi="Times New Roman" w:cs="Times New Roman"/>
+                <w:sz w:val="24"/>
+                <w:szCs w:val="24"/>
+              </w:rPr>
+            </w:pPr>
+            <w:r>
+              <w:rPr>
+                <w:rFonts w:ascii="Times New Roman" w:hAnsi="Times New Roman" w:cs="Times New Roman"/>
+                <w:sz w:val="24"/>
+                <w:szCs w:val="24"/>
+              </w:rPr>
+              <w:t>Điều kiện bắt đầu (kích hoạt)</w:t>
+            </w:r>
+          </w:p>
+        </w:tc>
+        <w:tc>
+          <w:tcPr>
+            <w:tcW w:w="6676" w:type="dxa"/>
+            <w:gridSpan w:val="2"/>
+            <w:vAlign w:val="center"/>
+          </w:tcPr>
+          <w:p>
+            <w:pPr>
+              <w:rPr>
+                <w:rFonts w:ascii="Times New Roman" w:hAnsi="Times New Roman" w:cs="Times New Roman"/>
+                <w:sz w:val="24"/>
+                <w:szCs w:val="24"/>
+              </w:rPr>
+            </w:pPr>
+            <w:r>
+              <w:rPr>
+                <w:rFonts w:ascii="Times New Roman" w:hAnsi="Times New Roman" w:cs="Times New Roman"/>
+                <w:sz w:val="24"/>
+                <w:szCs w:val="24"/>
+              </w:rPr>
+              <w:t>Khách hàng</w:t>
+            </w:r>
+            <w:r>
+              <w:rPr>
+                <w:rFonts w:ascii="Times New Roman" w:hAnsi="Times New Roman" w:cs="Times New Roman"/>
+                <w:sz w:val="24"/>
+                <w:szCs w:val="24"/>
+              </w:rPr>
+              <w:t xml:space="preserve"> yêu cầu</w:t>
+            </w:r>
+            <w:r>
+              <w:rPr>
+                <w:rFonts w:ascii="Times New Roman" w:hAnsi="Times New Roman" w:cs="Times New Roman"/>
+                <w:sz w:val="24"/>
+                <w:szCs w:val="24"/>
+              </w:rPr>
+              <w:t xml:space="preserve"> </w:t>
+            </w:r>
+            <w:r>
+              <w:rPr>
+                <w:rFonts w:ascii="Times New Roman" w:hAnsi="Times New Roman" w:cs="Times New Roman"/>
+                <w:sz w:val="24"/>
+                <w:szCs w:val="24"/>
+              </w:rPr>
+              <w:t>thanh toán tại sảnh ăn uống</w:t>
+            </w:r>
+            <w:r>
+              <w:rPr>
+                <w:rFonts w:ascii="Times New Roman" w:hAnsi="Times New Roman" w:cs="Times New Roman"/>
+                <w:sz w:val="24"/>
+                <w:szCs w:val="24"/>
+              </w:rPr>
+              <w:t>.</w:t>
+            </w:r>
+          </w:p>
+        </w:tc>
+      </w:tr>
+      <w:tr>
+        <w:trPr>
+          <w:trHeight w:val="376"/>
+        </w:trPr>
+        <w:tc>
+          <w:tcPr>
+            <w:tcW w:w="3397" w:type="dxa"/>
+            <w:shd w:val="clear" w:color="auto" w:fill="auto"/>
+            <w:vAlign w:val="center"/>
+          </w:tcPr>
+          <w:p>
+            <w:pPr>
+              <w:rPr>
+                <w:rFonts w:ascii="Times New Roman" w:hAnsi="Times New Roman" w:cs="Times New Roman"/>
+                <w:sz w:val="24"/>
+                <w:szCs w:val="24"/>
+              </w:rPr>
+            </w:pPr>
+            <w:r>
+              <w:rPr>
+                <w:rFonts w:ascii="Times New Roman" w:hAnsi="Times New Roman" w:cs="Times New Roman"/>
+                <w:sz w:val="24"/>
+                <w:szCs w:val="24"/>
+              </w:rPr>
+              <w:t>Dòng dữ liệu vào</w:t>
+            </w:r>
+          </w:p>
+        </w:tc>
+        <w:tc>
+          <w:tcPr>
+            <w:tcW w:w="6676" w:type="dxa"/>
+            <w:gridSpan w:val="2"/>
+            <w:vAlign w:val="center"/>
+          </w:tcPr>
+          <w:p>
+            <w:pPr>
+              <w:rPr>
+                <w:rFonts w:ascii="Times New Roman" w:hAnsi="Times New Roman" w:cs="Times New Roman"/>
+                <w:sz w:val="24"/>
+                <w:szCs w:val="24"/>
+              </w:rPr>
+            </w:pPr>
+            <w:r>
+              <w:rPr>
+                <w:rFonts w:ascii="Times New Roman" w:hAnsi="Times New Roman" w:cs="Times New Roman"/>
+                <w:sz w:val="24"/>
+                <w:szCs w:val="24"/>
+              </w:rPr>
+              <w:t>Thông tin khách hàng</w:t>
+            </w:r>
+            <w:r>
+              <w:rPr>
+                <w:rFonts w:ascii="Times New Roman" w:hAnsi="Times New Roman" w:cs="Times New Roman"/>
+                <w:sz w:val="24"/>
+                <w:szCs w:val="24"/>
+              </w:rPr>
+              <w:t>, thông tin và phương thức thanh toán</w:t>
+            </w:r>
+            <w:r>
+              <w:rPr>
+                <w:rFonts w:ascii="Times New Roman" w:hAnsi="Times New Roman" w:cs="Times New Roman"/>
+                <w:sz w:val="24"/>
+                <w:szCs w:val="24"/>
+              </w:rPr>
+              <w:t>, danh sách khách hàng</w:t>
+            </w:r>
+            <w:r>
+              <w:rPr>
+                <w:rFonts w:ascii="Times New Roman" w:hAnsi="Times New Roman" w:cs="Times New Roman"/>
+                <w:sz w:val="24"/>
+                <w:szCs w:val="24"/>
+              </w:rPr>
+              <w:t>.</w:t>
+            </w:r>
+          </w:p>
+        </w:tc>
+      </w:tr>
+      <w:tr>
+        <w:trPr>
+          <w:trHeight w:val="376"/>
+        </w:trPr>
+        <w:tc>
+          <w:tcPr>
+            <w:tcW w:w="3397" w:type="dxa"/>
+            <w:shd w:val="clear" w:color="auto" w:fill="auto"/>
+            <w:vAlign w:val="center"/>
+          </w:tcPr>
+          <w:p>
+            <w:pPr>
+              <w:rPr>
+                <w:rFonts w:ascii="Times New Roman" w:hAnsi="Times New Roman" w:cs="Times New Roman"/>
+                <w:sz w:val="24"/>
+                <w:szCs w:val="24"/>
+              </w:rPr>
+            </w:pPr>
+            <w:r>
+              <w:rPr>
+                <w:rFonts w:ascii="Times New Roman" w:hAnsi="Times New Roman" w:cs="Times New Roman"/>
+                <w:sz w:val="24"/>
+                <w:szCs w:val="24"/>
+              </w:rPr>
+              <w:t>Dòng dữ liệu ra</w:t>
+            </w:r>
+          </w:p>
+        </w:tc>
+        <w:tc>
+          <w:tcPr>
+            <w:tcW w:w="6676" w:type="dxa"/>
+            <w:gridSpan w:val="2"/>
+            <w:vAlign w:val="center"/>
+          </w:tcPr>
+          <w:p>
+            <w:pPr>
+              <w:rPr>
+                <w:rFonts w:ascii="Times New Roman" w:hAnsi="Times New Roman" w:cs="Times New Roman"/>
+                <w:sz w:val="24"/>
+                <w:szCs w:val="24"/>
+              </w:rPr>
+            </w:pPr>
+            <w:r>
+              <w:rPr>
+                <w:rFonts w:ascii="Times New Roman" w:hAnsi="Times New Roman" w:cs="Times New Roman"/>
+                <w:sz w:val="24"/>
+                <w:szCs w:val="24"/>
+              </w:rPr>
+              <w:t>Thông tin và phương thức thanh toán.</w:t>
+            </w:r>
+          </w:p>
+        </w:tc>
+      </w:tr>
+      <w:tr>
+        <w:trPr>
+          <w:trHeight w:val="376"/>
+        </w:trPr>
+        <w:tc>
+          <w:tcPr>
+            <w:tcW w:w="3397" w:type="dxa"/>
+            <w:shd w:val="clear" w:color="auto" w:fill="auto"/>
+            <w:vAlign w:val="center"/>
+          </w:tcPr>
+          <w:p>
+            <w:pPr>
+              <w:rPr>
+                <w:rFonts w:ascii="Times New Roman" w:hAnsi="Times New Roman" w:cs="Times New Roman"/>
+                <w:sz w:val="24"/>
+                <w:szCs w:val="24"/>
+              </w:rPr>
+            </w:pPr>
+            <w:r>
+              <w:rPr>
+                <w:rFonts w:ascii="Times New Roman" w:hAnsi="Times New Roman" w:cs="Times New Roman"/>
+                <w:sz w:val="24"/>
+                <w:szCs w:val="24"/>
+              </w:rPr>
+              <w:lastRenderedPageBreak/>
+              <w:t>Nơi sử dụng</w:t>
+            </w:r>
+          </w:p>
+        </w:tc>
+        <w:tc>
+          <w:tcPr>
+            <w:tcW w:w="6676" w:type="dxa"/>
+            <w:gridSpan w:val="2"/>
+            <w:vAlign w:val="center"/>
+          </w:tcPr>
+          <w:p>
+            <w:pPr>
+              <w:rPr>
+                <w:rFonts w:ascii="Times New Roman" w:hAnsi="Times New Roman" w:cs="Times New Roman"/>
+                <w:sz w:val="24"/>
+                <w:szCs w:val="24"/>
+              </w:rPr>
+            </w:pPr>
+            <w:r>
+              <w:rPr>
+                <w:rFonts w:ascii="Times New Roman" w:hAnsi="Times New Roman" w:cs="Times New Roman"/>
+                <w:sz w:val="24"/>
+                <w:szCs w:val="24"/>
+              </w:rPr>
+              <w:t>Nhân viên tiếp tân.</w:t>
+            </w:r>
+          </w:p>
+        </w:tc>
+      </w:tr>
+      <w:tr>
+        <w:trPr>
+          <w:trHeight w:val="376"/>
+        </w:trPr>
+        <w:tc>
+          <w:tcPr>
+            <w:tcW w:w="3397" w:type="dxa"/>
+            <w:shd w:val="clear" w:color="auto" w:fill="auto"/>
+            <w:vAlign w:val="center"/>
+          </w:tcPr>
+          <w:p>
+            <w:pPr>
+              <w:rPr>
+                <w:rFonts w:ascii="Times New Roman" w:hAnsi="Times New Roman" w:cs="Times New Roman"/>
+                <w:sz w:val="24"/>
+                <w:szCs w:val="24"/>
+              </w:rPr>
+            </w:pPr>
+            <w:r>
+              <w:rPr>
+                <w:rFonts w:ascii="Times New Roman" w:hAnsi="Times New Roman" w:cs="Times New Roman"/>
+                <w:sz w:val="24"/>
+                <w:szCs w:val="24"/>
+              </w:rPr>
+              <w:t>Những quy tắc, điều kiện đi kèm</w:t>
+            </w:r>
+          </w:p>
+        </w:tc>
+        <w:tc>
+          <w:tcPr>
+            <w:tcW w:w="6676" w:type="dxa"/>
+            <w:gridSpan w:val="2"/>
+            <w:vAlign w:val="center"/>
+          </w:tcPr>
+          <w:p>
+            <w:pPr>
+              <w:rPr>
+                <w:rFonts w:ascii="Times New Roman" w:hAnsi="Times New Roman" w:cs="Times New Roman"/>
+                <w:sz w:val="24"/>
+                <w:szCs w:val="24"/>
+              </w:rPr>
+            </w:pPr>
+          </w:p>
+        </w:tc>
+      </w:tr>
+    </w:tbl>
+    <w:p>
+      <w:pPr>
+        <w:rPr>
+          <w:rFonts w:ascii="Times New Roman" w:hAnsi="Times New Roman" w:cs="Times New Roman"/>
+          <w:sz w:val="24"/>
+          <w:szCs w:val="24"/>
+        </w:rPr>
+      </w:pPr>
+    </w:p>
+    <w:p>
+      <w:pPr>
+        <w:rPr>
+          <w:rFonts w:ascii="Times New Roman" w:hAnsi="Times New Roman" w:cs="Times New Roman"/>
+          <w:sz w:val="24"/>
+          <w:szCs w:val="24"/>
+        </w:rPr>
+      </w:pPr>
+      <w:r>
+        <w:rPr>
+          <w:rFonts w:ascii="Times New Roman" w:hAnsi="Times New Roman" w:cs="Times New Roman"/>
+          <w:sz w:val="24"/>
+          <w:szCs w:val="24"/>
+        </w:rPr>
+        <w:t>Ô xử lí “</w:t>
+      </w:r>
+      <w:r>
+        <w:rPr>
+          <w:rFonts w:ascii="Times New Roman" w:hAnsi="Times New Roman" w:cs="Times New Roman"/>
+          <w:sz w:val="24"/>
+          <w:szCs w:val="24"/>
+        </w:rPr>
+        <w:t>1.3.3</w:t>
+      </w:r>
+      <w:r>
+        <w:rPr>
+          <w:rFonts w:ascii="Times New Roman" w:hAnsi="Times New Roman" w:cs="Times New Roman"/>
+          <w:sz w:val="24"/>
+          <w:szCs w:val="24"/>
+        </w:rPr>
+        <w:t xml:space="preserve"> – </w:t>
+      </w:r>
+      <w:r>
+        <w:rPr>
+          <w:rFonts w:ascii="Times New Roman" w:hAnsi="Times New Roman" w:cs="Times New Roman"/>
+          <w:sz w:val="24"/>
+          <w:szCs w:val="24"/>
+        </w:rPr>
+        <w:t>Thanh toán hóa đơn ăn uống</w:t>
+      </w:r>
+      <w:r>
+        <w:rPr>
+          <w:rFonts w:ascii="Times New Roman" w:hAnsi="Times New Roman" w:cs="Times New Roman"/>
+          <w:sz w:val="24"/>
+          <w:szCs w:val="24"/>
+        </w:rPr>
+        <w:t>”</w:t>
+      </w:r>
+    </w:p>
+    <w:tbl>
+      <w:tblPr>
+        <w:tblStyle w:val="TableGrid"/>
+        <w:tblW w:w="0" w:type="auto"/>
+        <w:tblLook w:val="04A0" w:firstRow="1" w:lastRow="0" w:firstColumn="1" w:lastColumn="0" w:noHBand="0" w:noVBand="1"/>
+      </w:tblPr>
+      <w:tblGrid>
+        <w:gridCol w:w="3397"/>
+        <w:gridCol w:w="4253"/>
+        <w:gridCol w:w="2423"/>
+      </w:tblGrid>
+      <w:tr>
+        <w:trPr>
+          <w:trHeight w:val="376"/>
+        </w:trPr>
+        <w:tc>
+          <w:tcPr>
+            <w:tcW w:w="3397" w:type="dxa"/>
+            <w:shd w:val="clear" w:color="auto" w:fill="D9D9D9" w:themeFill="background1" w:themeFillShade="D9"/>
+            <w:vAlign w:val="center"/>
+          </w:tcPr>
+          <w:p>
+            <w:pPr>
+              <w:rPr>
+                <w:rFonts w:ascii="Times New Roman" w:hAnsi="Times New Roman" w:cs="Times New Roman"/>
+                <w:b/>
+                <w:sz w:val="24"/>
+                <w:szCs w:val="24"/>
+              </w:rPr>
+            </w:pPr>
+            <w:r>
+              <w:rPr>
+                <w:rFonts w:ascii="Times New Roman" w:hAnsi="Times New Roman" w:cs="Times New Roman"/>
+                <w:b/>
+                <w:sz w:val="24"/>
+                <w:szCs w:val="24"/>
+              </w:rPr>
+              <w:t>Dự án: Quản lí khách sạn</w:t>
+            </w:r>
+          </w:p>
+        </w:tc>
+        <w:tc>
+          <w:tcPr>
+            <w:tcW w:w="4253" w:type="dxa"/>
+            <w:shd w:val="clear" w:color="auto" w:fill="D9D9D9" w:themeFill="background1" w:themeFillShade="D9"/>
+            <w:vAlign w:val="center"/>
+          </w:tcPr>
+          <w:p>
+            <w:pPr>
+              <w:rPr>
+                <w:rFonts w:ascii="Times New Roman" w:hAnsi="Times New Roman" w:cs="Times New Roman"/>
+                <w:b/>
+                <w:sz w:val="24"/>
+                <w:szCs w:val="24"/>
+              </w:rPr>
+            </w:pPr>
+            <w:r>
+              <w:rPr>
+                <w:rFonts w:ascii="Times New Roman" w:hAnsi="Times New Roman" w:cs="Times New Roman"/>
+                <w:b/>
+                <w:sz w:val="24"/>
+                <w:szCs w:val="24"/>
+              </w:rPr>
+              <w:t>Công việc</w:t>
+            </w:r>
+            <w:r>
+              <w:rPr>
+                <w:rFonts w:ascii="Times New Roman" w:hAnsi="Times New Roman" w:cs="Times New Roman"/>
+                <w:b/>
+                <w:sz w:val="24"/>
+                <w:szCs w:val="24"/>
+              </w:rPr>
+              <w:t>:</w:t>
+            </w:r>
+            <w:r>
+              <w:rPr>
+                <w:rFonts w:ascii="Times New Roman" w:hAnsi="Times New Roman" w:cs="Times New Roman"/>
+                <w:b/>
+                <w:sz w:val="24"/>
+                <w:szCs w:val="24"/>
+              </w:rPr>
+              <w:t xml:space="preserve"> </w:t>
+            </w:r>
+            <w:r>
+              <w:rPr>
+                <w:rFonts w:ascii="Times New Roman" w:hAnsi="Times New Roman" w:cs="Times New Roman"/>
+                <w:b/>
+                <w:sz w:val="24"/>
+                <w:szCs w:val="24"/>
+              </w:rPr>
+              <w:t>Thanh toán hóa đơn ăn uống</w:t>
+            </w:r>
+          </w:p>
+        </w:tc>
+        <w:tc>
+          <w:tcPr>
+            <w:tcW w:w="2423" w:type="dxa"/>
+            <w:shd w:val="clear" w:color="auto" w:fill="D9D9D9" w:themeFill="background1" w:themeFillShade="D9"/>
+            <w:vAlign w:val="center"/>
+          </w:tcPr>
+          <w:p>
+            <w:pPr>
+              <w:rPr>
+                <w:rFonts w:ascii="Times New Roman" w:hAnsi="Times New Roman" w:cs="Times New Roman"/>
+                <w:b/>
+                <w:sz w:val="24"/>
+                <w:szCs w:val="24"/>
+              </w:rPr>
+            </w:pPr>
+            <w:r>
+              <w:rPr>
+                <w:rFonts w:ascii="Times New Roman" w:hAnsi="Times New Roman" w:cs="Times New Roman"/>
+                <w:b/>
+                <w:sz w:val="24"/>
+                <w:szCs w:val="24"/>
+              </w:rPr>
+              <w:t>Số thứ tự</w:t>
+            </w:r>
+            <w:r>
+              <w:rPr>
+                <w:rFonts w:ascii="Times New Roman" w:hAnsi="Times New Roman" w:cs="Times New Roman"/>
+                <w:b/>
+                <w:sz w:val="24"/>
+                <w:szCs w:val="24"/>
+              </w:rPr>
+              <w:t>: 21</w:t>
+            </w:r>
+          </w:p>
+        </w:tc>
+      </w:tr>
+      <w:tr>
+        <w:trPr>
+          <w:trHeight w:val="376"/>
+        </w:trPr>
+        <w:tc>
+          <w:tcPr>
+            <w:tcW w:w="3397" w:type="dxa"/>
+            <w:shd w:val="clear" w:color="auto" w:fill="D9D9D9" w:themeFill="background1" w:themeFillShade="D9"/>
+            <w:vAlign w:val="center"/>
+          </w:tcPr>
+          <w:p>
+            <w:pPr>
+              <w:rPr>
+                <w:rFonts w:ascii="Times New Roman" w:hAnsi="Times New Roman" w:cs="Times New Roman"/>
+                <w:b/>
+                <w:sz w:val="24"/>
+                <w:szCs w:val="24"/>
+              </w:rPr>
+            </w:pPr>
+            <w:r>
+              <w:rPr>
+                <w:rFonts w:ascii="Times New Roman" w:hAnsi="Times New Roman" w:cs="Times New Roman"/>
+                <w:b/>
+                <w:sz w:val="24"/>
+                <w:szCs w:val="24"/>
+              </w:rPr>
+              <w:t xml:space="preserve">Người lập: </w:t>
+            </w:r>
+            <w:r>
+              <w:rPr>
+                <w:rFonts w:ascii="Times New Roman" w:hAnsi="Times New Roman" w:cs="Times New Roman"/>
+                <w:b/>
+                <w:sz w:val="24"/>
+                <w:szCs w:val="24"/>
+              </w:rPr>
+              <w:t>Bùi Huy Phúc</w:t>
+            </w:r>
+          </w:p>
+        </w:tc>
+        <w:tc>
+          <w:tcPr>
+            <w:tcW w:w="4253" w:type="dxa"/>
+            <w:shd w:val="clear" w:color="auto" w:fill="D9D9D9" w:themeFill="background1" w:themeFillShade="D9"/>
+            <w:vAlign w:val="center"/>
+          </w:tcPr>
+          <w:p>
+            <w:pPr>
+              <w:rPr>
+                <w:rFonts w:ascii="Times New Roman" w:hAnsi="Times New Roman" w:cs="Times New Roman"/>
+                <w:b/>
+                <w:sz w:val="24"/>
+                <w:szCs w:val="24"/>
+              </w:rPr>
+            </w:pPr>
+            <w:r>
+              <w:rPr>
+                <w:rFonts w:ascii="Times New Roman" w:hAnsi="Times New Roman" w:cs="Times New Roman"/>
+                <w:b/>
+                <w:sz w:val="24"/>
+                <w:szCs w:val="24"/>
+              </w:rPr>
+              <w:t>Cấ</w:t>
+            </w:r>
+            <w:r>
+              <w:rPr>
+                <w:rFonts w:ascii="Times New Roman" w:hAnsi="Times New Roman" w:cs="Times New Roman"/>
+                <w:b/>
+                <w:sz w:val="24"/>
+                <w:szCs w:val="24"/>
+              </w:rPr>
+              <w:t>p: 2</w:t>
+            </w:r>
+          </w:p>
+        </w:tc>
+        <w:tc>
+          <w:tcPr>
+            <w:tcW w:w="2423" w:type="dxa"/>
+            <w:shd w:val="clear" w:color="auto" w:fill="D9D9D9" w:themeFill="background1" w:themeFillShade="D9"/>
+            <w:vAlign w:val="center"/>
+          </w:tcPr>
+          <w:p>
+            <w:pPr>
+              <w:rPr>
+                <w:rFonts w:ascii="Times New Roman" w:hAnsi="Times New Roman" w:cs="Times New Roman"/>
+                <w:b/>
+                <w:sz w:val="24"/>
+                <w:szCs w:val="24"/>
+              </w:rPr>
+            </w:pPr>
+            <w:r>
+              <w:rPr>
+                <w:rFonts w:ascii="Times New Roman" w:hAnsi="Times New Roman" w:cs="Times New Roman"/>
+                <w:b/>
+                <w:sz w:val="24"/>
+                <w:szCs w:val="24"/>
+              </w:rPr>
+              <w:t>Ngày lập: 09/05/2018</w:t>
+            </w:r>
+          </w:p>
+        </w:tc>
+      </w:tr>
+      <w:tr>
+        <w:trPr>
+          <w:trHeight w:val="376"/>
+        </w:trPr>
+        <w:tc>
+          <w:tcPr>
+            <w:tcW w:w="3397" w:type="dxa"/>
+            <w:shd w:val="clear" w:color="auto" w:fill="auto"/>
+            <w:vAlign w:val="center"/>
+          </w:tcPr>
+          <w:p>
+            <w:pPr>
+              <w:rPr>
+                <w:rFonts w:ascii="Times New Roman" w:hAnsi="Times New Roman" w:cs="Times New Roman"/>
+                <w:sz w:val="24"/>
+                <w:szCs w:val="24"/>
+              </w:rPr>
+            </w:pPr>
+            <w:r>
+              <w:rPr>
+                <w:rFonts w:ascii="Times New Roman" w:hAnsi="Times New Roman" w:cs="Times New Roman"/>
+                <w:sz w:val="24"/>
+                <w:szCs w:val="24"/>
+              </w:rPr>
+              <w:t>Diễn giải</w:t>
+            </w:r>
+          </w:p>
+        </w:tc>
+        <w:tc>
+          <w:tcPr>
+            <w:tcW w:w="6676" w:type="dxa"/>
+            <w:gridSpan w:val="2"/>
+            <w:vAlign w:val="center"/>
+          </w:tcPr>
+          <w:p>
+            <w:pPr>
+              <w:rPr>
+                <w:rFonts w:ascii="Times New Roman" w:hAnsi="Times New Roman" w:cs="Times New Roman"/>
+                <w:sz w:val="24"/>
+                <w:szCs w:val="24"/>
+              </w:rPr>
+            </w:pPr>
+            <w:r>
+              <w:rPr>
+                <w:rFonts w:ascii="Times New Roman" w:hAnsi="Times New Roman" w:cs="Times New Roman"/>
+                <w:sz w:val="24"/>
+                <w:szCs w:val="24"/>
+              </w:rPr>
+              <w:t>Nhân viên tiếp tân sẽ kiểm tra hóa đơn ăn uống của khách hàng và in hóa đơn ra. Yêu cầu khách hàng thanh toán.</w:t>
+            </w:r>
           </w:p>
         </w:tc>
       </w:tr>
@@ -40697,7 +45254,7 @@
             <w:bCs/>
             <w:noProof/>
           </w:rPr>
-          <w:t>33</w:t>
+          <w:t>56</w:t>
         </w:r>
         <w:r>
           <w:rPr>
@@ -47675,7 +52232,7 @@
 </file>
 
 <file path=customXml/itemProps1.xml><?xml version="1.0" encoding="utf-8"?>
-<ds:datastoreItem xmlns:ds="http://schemas.openxmlformats.org/officeDocument/2006/customXml" ds:itemID="{4642EAAD-D0DD-4A4A-B193-B08E2F8200C1}">
+<ds:datastoreItem xmlns:ds="http://schemas.openxmlformats.org/officeDocument/2006/customXml" ds:itemID="{30CA3C7A-4FCC-46A8-B3BC-0BBEFAD73156}">
   <ds:schemaRefs>
     <ds:schemaRef ds:uri="http://schemas.openxmlformats.org/officeDocument/2006/bibliography"/>
   </ds:schemaRefs>

</xml_diff>